<commit_message>
Several updates, it is possible to add clubs, owners and pets, and delete pets, laoding plain text is done but has not been tested
</commit_message>
<xml_diff>
--- a/eclipse-workspace/petClubs/docs/2019-2_APII_U2_Laboratorio_Enunciado.docx
+++ b/eclipse-workspace/petClubs/docs/2019-2_APII_U2_Laboratorio_Enunciado.docx
@@ -5,6 +5,553 @@
   <w:body>
     <w:p>
       <w:pPr>
+        <w:ind w:firstLine="360"/>
+        <w:jc w:val="center"/>
+        <w:rPr>
+          <w:rFonts w:ascii="Times New Roman" w:hAnsi="Times New Roman" w:cs="Times New Roman"/>
+          <w:color w:val="000000" w:themeColor="text1"/>
+          <w:sz w:val="24"/>
+          <w:szCs w:val="24"/>
+          <w:lang w:eastAsia="es-419"/>
+        </w:rPr>
+      </w:pPr>
+      <w:r>
+        <w:rPr>
+          <w:rFonts w:ascii="Times New Roman" w:hAnsi="Times New Roman" w:cs="Times New Roman"/>
+          <w:sz w:val="24"/>
+          <w:szCs w:val="24"/>
+        </w:rPr>
+        <w:t xml:space="preserve">LABORATORIO </w:t>
+      </w:r>
+      <w:r>
+        <w:rPr>
+          <w:rFonts w:ascii="Times New Roman" w:hAnsi="Times New Roman" w:cs="Times New Roman"/>
+          <w:sz w:val="24"/>
+          <w:szCs w:val="24"/>
+        </w:rPr>
+        <w:t>II</w:t>
+      </w:r>
+    </w:p>
+    <w:p>
+      <w:pPr>
+        <w:shd w:val="clear" w:color="auto" w:fill="FFFFFF"/>
+        <w:spacing w:before="100" w:beforeAutospacing="1" w:after="75" w:line="300" w:lineRule="atLeast"/>
+        <w:ind w:left="360"/>
+        <w:jc w:val="center"/>
+        <w:rPr>
+          <w:rFonts w:ascii="Times New Roman" w:hAnsi="Times New Roman" w:cs="Times New Roman"/>
+          <w:color w:val="000000" w:themeColor="text1"/>
+          <w:sz w:val="24"/>
+          <w:szCs w:val="24"/>
+          <w:lang w:eastAsia="es-419"/>
+        </w:rPr>
+      </w:pPr>
+    </w:p>
+    <w:p>
+      <w:pPr>
+        <w:shd w:val="clear" w:color="auto" w:fill="FFFFFF"/>
+        <w:spacing w:before="100" w:beforeAutospacing="1" w:after="75" w:line="300" w:lineRule="atLeast"/>
+        <w:ind w:left="360"/>
+        <w:jc w:val="center"/>
+        <w:rPr>
+          <w:rFonts w:ascii="Times New Roman" w:hAnsi="Times New Roman" w:cs="Times New Roman"/>
+          <w:color w:val="000000" w:themeColor="text1"/>
+          <w:sz w:val="24"/>
+          <w:szCs w:val="24"/>
+          <w:lang w:eastAsia="es-419"/>
+        </w:rPr>
+      </w:pPr>
+    </w:p>
+    <w:p>
+      <w:pPr>
+        <w:shd w:val="clear" w:color="auto" w:fill="FFFFFF"/>
+        <w:spacing w:before="100" w:beforeAutospacing="1" w:after="75" w:line="300" w:lineRule="atLeast"/>
+        <w:ind w:left="360"/>
+        <w:jc w:val="center"/>
+        <w:rPr>
+          <w:rFonts w:ascii="Times New Roman" w:hAnsi="Times New Roman" w:cs="Times New Roman"/>
+          <w:color w:val="000000" w:themeColor="text1"/>
+          <w:sz w:val="24"/>
+          <w:szCs w:val="24"/>
+          <w:lang w:eastAsia="es-419"/>
+        </w:rPr>
+      </w:pPr>
+    </w:p>
+    <w:p>
+      <w:pPr>
+        <w:shd w:val="clear" w:color="auto" w:fill="FFFFFF"/>
+        <w:spacing w:before="100" w:beforeAutospacing="1" w:after="75" w:line="300" w:lineRule="atLeast"/>
+        <w:ind w:left="360"/>
+        <w:jc w:val="center"/>
+        <w:rPr>
+          <w:rFonts w:ascii="Times New Roman" w:hAnsi="Times New Roman" w:cs="Times New Roman"/>
+          <w:color w:val="000000" w:themeColor="text1"/>
+          <w:sz w:val="24"/>
+          <w:szCs w:val="24"/>
+          <w:lang w:eastAsia="es-419"/>
+        </w:rPr>
+      </w:pPr>
+    </w:p>
+    <w:p>
+      <w:pPr>
+        <w:shd w:val="clear" w:color="auto" w:fill="FFFFFF"/>
+        <w:spacing w:before="100" w:beforeAutospacing="1" w:after="75" w:line="300" w:lineRule="atLeast"/>
+        <w:ind w:left="360"/>
+        <w:jc w:val="center"/>
+        <w:rPr>
+          <w:rFonts w:ascii="Times New Roman" w:hAnsi="Times New Roman" w:cs="Times New Roman"/>
+          <w:color w:val="000000" w:themeColor="text1"/>
+          <w:sz w:val="24"/>
+          <w:szCs w:val="24"/>
+          <w:lang w:eastAsia="es-419"/>
+        </w:rPr>
+      </w:pPr>
+      <w:r>
+        <w:rPr>
+          <w:rFonts w:ascii="Times New Roman" w:hAnsi="Times New Roman" w:cs="Times New Roman"/>
+          <w:color w:val="000000" w:themeColor="text1"/>
+          <w:sz w:val="24"/>
+          <w:szCs w:val="24"/>
+          <w:lang w:eastAsia="es-419"/>
+        </w:rPr>
+        <w:t>GONZALO DE VARONA</w:t>
+      </w:r>
+    </w:p>
+    <w:p>
+      <w:pPr>
+        <w:shd w:val="clear" w:color="auto" w:fill="FFFFFF"/>
+        <w:spacing w:before="100" w:beforeAutospacing="1" w:after="75" w:line="300" w:lineRule="atLeast"/>
+        <w:ind w:left="360"/>
+        <w:jc w:val="center"/>
+        <w:rPr>
+          <w:rFonts w:ascii="Times New Roman" w:hAnsi="Times New Roman" w:cs="Times New Roman"/>
+          <w:color w:val="000000" w:themeColor="text1"/>
+          <w:sz w:val="24"/>
+          <w:szCs w:val="24"/>
+          <w:lang w:eastAsia="es-419"/>
+        </w:rPr>
+      </w:pPr>
+    </w:p>
+    <w:p>
+      <w:pPr>
+        <w:shd w:val="clear" w:color="auto" w:fill="FFFFFF"/>
+        <w:spacing w:before="100" w:beforeAutospacing="1" w:after="75" w:line="300" w:lineRule="atLeast"/>
+        <w:ind w:left="360"/>
+        <w:jc w:val="center"/>
+        <w:rPr>
+          <w:rFonts w:ascii="Times New Roman" w:hAnsi="Times New Roman" w:cs="Times New Roman"/>
+          <w:color w:val="000000" w:themeColor="text1"/>
+          <w:sz w:val="24"/>
+          <w:szCs w:val="24"/>
+          <w:lang w:eastAsia="es-419"/>
+        </w:rPr>
+      </w:pPr>
+    </w:p>
+    <w:p>
+      <w:pPr>
+        <w:shd w:val="clear" w:color="auto" w:fill="FFFFFF"/>
+        <w:spacing w:before="100" w:beforeAutospacing="1" w:after="75" w:line="300" w:lineRule="atLeast"/>
+        <w:ind w:left="360"/>
+        <w:jc w:val="center"/>
+        <w:rPr>
+          <w:rFonts w:ascii="Times New Roman" w:hAnsi="Times New Roman" w:cs="Times New Roman"/>
+          <w:color w:val="000000" w:themeColor="text1"/>
+          <w:sz w:val="24"/>
+          <w:szCs w:val="24"/>
+          <w:lang w:eastAsia="es-419"/>
+        </w:rPr>
+      </w:pPr>
+    </w:p>
+    <w:p>
+      <w:pPr>
+        <w:shd w:val="clear" w:color="auto" w:fill="FFFFFF"/>
+        <w:spacing w:before="100" w:beforeAutospacing="1" w:after="75" w:line="300" w:lineRule="atLeast"/>
+        <w:ind w:left="360"/>
+        <w:jc w:val="center"/>
+        <w:rPr>
+          <w:rFonts w:ascii="Times New Roman" w:hAnsi="Times New Roman" w:cs="Times New Roman"/>
+          <w:color w:val="000000" w:themeColor="text1"/>
+          <w:sz w:val="24"/>
+          <w:szCs w:val="24"/>
+          <w:lang w:eastAsia="es-419"/>
+        </w:rPr>
+      </w:pPr>
+      <w:r>
+        <w:rPr>
+          <w:rFonts w:ascii="Times New Roman" w:hAnsi="Times New Roman" w:cs="Times New Roman"/>
+          <w:color w:val="000000" w:themeColor="text1"/>
+          <w:sz w:val="24"/>
+          <w:szCs w:val="24"/>
+          <w:lang w:eastAsia="es-419"/>
+        </w:rPr>
+        <w:t>A00358687</w:t>
+      </w:r>
+    </w:p>
+    <w:p>
+      <w:pPr>
+        <w:shd w:val="clear" w:color="auto" w:fill="FFFFFF"/>
+        <w:spacing w:before="100" w:beforeAutospacing="1" w:after="75" w:line="300" w:lineRule="atLeast"/>
+        <w:ind w:left="360"/>
+        <w:jc w:val="center"/>
+        <w:rPr>
+          <w:rFonts w:ascii="Times New Roman" w:hAnsi="Times New Roman" w:cs="Times New Roman"/>
+          <w:color w:val="000000" w:themeColor="text1"/>
+          <w:sz w:val="24"/>
+          <w:szCs w:val="24"/>
+          <w:lang w:eastAsia="es-419"/>
+        </w:rPr>
+      </w:pPr>
+    </w:p>
+    <w:p>
+      <w:pPr>
+        <w:shd w:val="clear" w:color="auto" w:fill="FFFFFF"/>
+        <w:spacing w:before="100" w:beforeAutospacing="1" w:after="75" w:line="300" w:lineRule="atLeast"/>
+        <w:ind w:left="360"/>
+        <w:jc w:val="center"/>
+        <w:rPr>
+          <w:rFonts w:ascii="Times New Roman" w:hAnsi="Times New Roman" w:cs="Times New Roman"/>
+          <w:color w:val="000000" w:themeColor="text1"/>
+          <w:sz w:val="24"/>
+          <w:szCs w:val="24"/>
+          <w:lang w:eastAsia="es-419"/>
+        </w:rPr>
+      </w:pPr>
+    </w:p>
+    <w:p>
+      <w:pPr>
+        <w:shd w:val="clear" w:color="auto" w:fill="FFFFFF"/>
+        <w:spacing w:before="100" w:beforeAutospacing="1" w:after="75" w:line="300" w:lineRule="atLeast"/>
+        <w:ind w:left="360"/>
+        <w:jc w:val="center"/>
+        <w:rPr>
+          <w:rFonts w:ascii="Times New Roman" w:hAnsi="Times New Roman" w:cs="Times New Roman"/>
+          <w:color w:val="000000" w:themeColor="text1"/>
+          <w:sz w:val="24"/>
+          <w:szCs w:val="24"/>
+          <w:lang w:eastAsia="es-419"/>
+        </w:rPr>
+      </w:pPr>
+    </w:p>
+    <w:p>
+      <w:pPr>
+        <w:shd w:val="clear" w:color="auto" w:fill="FFFFFF"/>
+        <w:spacing w:before="100" w:beforeAutospacing="1" w:after="75" w:line="300" w:lineRule="atLeast"/>
+        <w:ind w:left="360"/>
+        <w:jc w:val="center"/>
+        <w:rPr>
+          <w:rFonts w:ascii="Times New Roman" w:hAnsi="Times New Roman" w:cs="Times New Roman"/>
+          <w:color w:val="000000" w:themeColor="text1"/>
+          <w:sz w:val="24"/>
+          <w:szCs w:val="24"/>
+          <w:lang w:eastAsia="es-419"/>
+        </w:rPr>
+      </w:pPr>
+    </w:p>
+    <w:p>
+      <w:pPr>
+        <w:shd w:val="clear" w:color="auto" w:fill="FFFFFF"/>
+        <w:spacing w:before="100" w:beforeAutospacing="1" w:after="75" w:line="300" w:lineRule="atLeast"/>
+        <w:ind w:left="360"/>
+        <w:jc w:val="center"/>
+        <w:rPr>
+          <w:rFonts w:ascii="Times New Roman" w:hAnsi="Times New Roman" w:cs="Times New Roman"/>
+          <w:color w:val="000000" w:themeColor="text1"/>
+          <w:sz w:val="24"/>
+          <w:szCs w:val="24"/>
+          <w:lang w:eastAsia="es-419"/>
+        </w:rPr>
+      </w:pPr>
+    </w:p>
+    <w:p>
+      <w:pPr>
+        <w:shd w:val="clear" w:color="auto" w:fill="FFFFFF"/>
+        <w:spacing w:before="100" w:beforeAutospacing="1" w:after="75" w:line="300" w:lineRule="atLeast"/>
+        <w:ind w:left="360"/>
+        <w:jc w:val="center"/>
+        <w:rPr>
+          <w:rFonts w:ascii="Times New Roman" w:hAnsi="Times New Roman" w:cs="Times New Roman"/>
+          <w:color w:val="000000" w:themeColor="text1"/>
+          <w:sz w:val="24"/>
+          <w:szCs w:val="24"/>
+          <w:lang w:eastAsia="es-419"/>
+        </w:rPr>
+      </w:pPr>
+      <w:r>
+        <w:rPr>
+          <w:rFonts w:ascii="Times New Roman" w:hAnsi="Times New Roman" w:cs="Times New Roman"/>
+          <w:color w:val="000000" w:themeColor="text1"/>
+          <w:sz w:val="24"/>
+          <w:szCs w:val="24"/>
+          <w:lang w:eastAsia="es-419"/>
+        </w:rPr>
+        <w:t>ALGORTIMOS Y PROGRAMACIÓN 2</w:t>
+      </w:r>
+    </w:p>
+    <w:p>
+      <w:pPr>
+        <w:shd w:val="clear" w:color="auto" w:fill="FFFFFF"/>
+        <w:spacing w:before="100" w:beforeAutospacing="1" w:after="75" w:line="300" w:lineRule="atLeast"/>
+        <w:ind w:left="360"/>
+        <w:jc w:val="center"/>
+        <w:rPr>
+          <w:rFonts w:ascii="Times New Roman" w:hAnsi="Times New Roman" w:cs="Times New Roman"/>
+          <w:color w:val="000000" w:themeColor="text1"/>
+          <w:sz w:val="24"/>
+          <w:szCs w:val="24"/>
+          <w:lang w:eastAsia="es-419"/>
+        </w:rPr>
+      </w:pPr>
+    </w:p>
+    <w:p>
+      <w:pPr>
+        <w:shd w:val="clear" w:color="auto" w:fill="FFFFFF"/>
+        <w:spacing w:before="100" w:beforeAutospacing="1" w:after="75" w:line="300" w:lineRule="atLeast"/>
+        <w:ind w:left="360"/>
+        <w:jc w:val="center"/>
+        <w:rPr>
+          <w:rFonts w:ascii="Times New Roman" w:hAnsi="Times New Roman" w:cs="Times New Roman"/>
+          <w:color w:val="000000" w:themeColor="text1"/>
+          <w:sz w:val="24"/>
+          <w:szCs w:val="24"/>
+          <w:lang w:eastAsia="es-419"/>
+        </w:rPr>
+      </w:pPr>
+    </w:p>
+    <w:p>
+      <w:pPr>
+        <w:shd w:val="clear" w:color="auto" w:fill="FFFFFF"/>
+        <w:spacing w:before="100" w:beforeAutospacing="1" w:after="75" w:line="300" w:lineRule="atLeast"/>
+        <w:ind w:left="360"/>
+        <w:jc w:val="center"/>
+        <w:rPr>
+          <w:rFonts w:ascii="Times New Roman" w:hAnsi="Times New Roman" w:cs="Times New Roman"/>
+          <w:color w:val="000000" w:themeColor="text1"/>
+          <w:sz w:val="24"/>
+          <w:szCs w:val="24"/>
+          <w:lang w:eastAsia="es-419"/>
+        </w:rPr>
+      </w:pPr>
+    </w:p>
+    <w:p>
+      <w:pPr>
+        <w:shd w:val="clear" w:color="auto" w:fill="FFFFFF"/>
+        <w:spacing w:before="100" w:beforeAutospacing="1" w:after="75" w:line="300" w:lineRule="atLeast"/>
+        <w:ind w:left="360"/>
+        <w:jc w:val="center"/>
+        <w:rPr>
+          <w:rFonts w:ascii="Times New Roman" w:hAnsi="Times New Roman" w:cs="Times New Roman"/>
+          <w:color w:val="000000" w:themeColor="text1"/>
+          <w:sz w:val="24"/>
+          <w:szCs w:val="24"/>
+          <w:lang w:eastAsia="es-419"/>
+        </w:rPr>
+      </w:pPr>
+    </w:p>
+    <w:p>
+      <w:pPr>
+        <w:shd w:val="clear" w:color="auto" w:fill="FFFFFF"/>
+        <w:spacing w:before="100" w:beforeAutospacing="1" w:after="75" w:line="300" w:lineRule="atLeast"/>
+        <w:rPr>
+          <w:rFonts w:ascii="Times New Roman" w:hAnsi="Times New Roman" w:cs="Times New Roman"/>
+          <w:color w:val="000000" w:themeColor="text1"/>
+          <w:sz w:val="24"/>
+          <w:szCs w:val="24"/>
+          <w:lang w:eastAsia="es-419"/>
+        </w:rPr>
+      </w:pPr>
+    </w:p>
+    <w:p>
+      <w:pPr>
+        <w:shd w:val="clear" w:color="auto" w:fill="FFFFFF"/>
+        <w:spacing w:before="100" w:beforeAutospacing="1" w:after="75" w:line="300" w:lineRule="atLeast"/>
+        <w:ind w:left="360"/>
+        <w:jc w:val="center"/>
+        <w:rPr>
+          <w:rFonts w:ascii="Times New Roman" w:hAnsi="Times New Roman" w:cs="Times New Roman"/>
+          <w:color w:val="000000" w:themeColor="text1"/>
+          <w:sz w:val="24"/>
+          <w:szCs w:val="24"/>
+          <w:lang w:eastAsia="es-419"/>
+        </w:rPr>
+      </w:pPr>
+      <w:r>
+        <w:rPr>
+          <w:rFonts w:ascii="Times New Roman" w:hAnsi="Times New Roman" w:cs="Times New Roman"/>
+          <w:color w:val="000000" w:themeColor="text1"/>
+          <w:sz w:val="24"/>
+          <w:szCs w:val="24"/>
+          <w:lang w:eastAsia="es-419"/>
+        </w:rPr>
+        <w:t>UNIVERSIDAD ICESI</w:t>
+      </w:r>
+    </w:p>
+    <w:p>
+      <w:pPr>
+        <w:shd w:val="clear" w:color="auto" w:fill="FFFFFF"/>
+        <w:spacing w:before="100" w:beforeAutospacing="1" w:after="75" w:line="300" w:lineRule="atLeast"/>
+        <w:ind w:left="360"/>
+        <w:jc w:val="center"/>
+        <w:rPr>
+          <w:rFonts w:ascii="Times New Roman" w:hAnsi="Times New Roman" w:cs="Times New Roman"/>
+          <w:color w:val="000000" w:themeColor="text1"/>
+          <w:sz w:val="24"/>
+          <w:szCs w:val="24"/>
+          <w:lang w:eastAsia="es-419"/>
+        </w:rPr>
+      </w:pPr>
+    </w:p>
+    <w:p>
+      <w:pPr>
+        <w:shd w:val="clear" w:color="auto" w:fill="FFFFFF"/>
+        <w:spacing w:before="100" w:beforeAutospacing="1" w:after="75" w:line="300" w:lineRule="atLeast"/>
+        <w:ind w:left="360"/>
+        <w:jc w:val="center"/>
+        <w:rPr>
+          <w:rFonts w:ascii="Times New Roman" w:hAnsi="Times New Roman" w:cs="Times New Roman"/>
+          <w:color w:val="000000" w:themeColor="text1"/>
+          <w:sz w:val="24"/>
+          <w:szCs w:val="24"/>
+          <w:lang w:eastAsia="es-419"/>
+        </w:rPr>
+      </w:pPr>
+    </w:p>
+    <w:p>
+      <w:pPr>
+        <w:shd w:val="clear" w:color="auto" w:fill="FFFFFF"/>
+        <w:spacing w:before="100" w:beforeAutospacing="1" w:after="75" w:line="300" w:lineRule="atLeast"/>
+        <w:jc w:val="center"/>
+        <w:rPr>
+          <w:rFonts w:ascii="Times New Roman" w:hAnsi="Times New Roman" w:cs="Times New Roman"/>
+          <w:color w:val="000000" w:themeColor="text1"/>
+          <w:sz w:val="24"/>
+          <w:szCs w:val="24"/>
+          <w:lang w:eastAsia="es-419"/>
+        </w:rPr>
+      </w:pPr>
+    </w:p>
+    <w:p>
+      <w:pPr>
+        <w:shd w:val="clear" w:color="auto" w:fill="FFFFFF"/>
+        <w:spacing w:before="100" w:beforeAutospacing="1" w:after="75" w:line="300" w:lineRule="atLeast"/>
+        <w:jc w:val="center"/>
+        <w:rPr>
+          <w:rFonts w:ascii="Times New Roman" w:hAnsi="Times New Roman" w:cs="Times New Roman"/>
+          <w:color w:val="000000" w:themeColor="text1"/>
+          <w:sz w:val="24"/>
+          <w:szCs w:val="24"/>
+          <w:lang w:eastAsia="es-419"/>
+        </w:rPr>
+      </w:pPr>
+    </w:p>
+    <w:p>
+      <w:pPr>
+        <w:shd w:val="clear" w:color="auto" w:fill="FFFFFF"/>
+        <w:spacing w:before="100" w:beforeAutospacing="1" w:after="75" w:line="300" w:lineRule="atLeast"/>
+        <w:jc w:val="center"/>
+        <w:rPr>
+          <w:rFonts w:ascii="Times New Roman" w:hAnsi="Times New Roman" w:cs="Times New Roman"/>
+          <w:color w:val="000000" w:themeColor="text1"/>
+          <w:sz w:val="24"/>
+          <w:szCs w:val="24"/>
+          <w:lang w:eastAsia="es-419"/>
+        </w:rPr>
+      </w:pPr>
+    </w:p>
+    <w:p>
+      <w:pPr>
+        <w:shd w:val="clear" w:color="auto" w:fill="FFFFFF"/>
+        <w:spacing w:before="100" w:beforeAutospacing="1" w:after="75" w:line="300" w:lineRule="atLeast"/>
+        <w:jc w:val="center"/>
+        <w:rPr>
+          <w:rFonts w:ascii="Times New Roman" w:hAnsi="Times New Roman" w:cs="Times New Roman"/>
+          <w:color w:val="000000" w:themeColor="text1"/>
+          <w:sz w:val="24"/>
+          <w:szCs w:val="24"/>
+          <w:lang w:eastAsia="es-419"/>
+        </w:rPr>
+      </w:pPr>
+    </w:p>
+    <w:p>
+      <w:pPr>
+        <w:shd w:val="clear" w:color="auto" w:fill="FFFFFF"/>
+        <w:spacing w:before="100" w:beforeAutospacing="1" w:after="75" w:line="300" w:lineRule="atLeast"/>
+        <w:jc w:val="center"/>
+        <w:rPr>
+          <w:rFonts w:ascii="Times New Roman" w:hAnsi="Times New Roman" w:cs="Times New Roman"/>
+          <w:color w:val="000000" w:themeColor="text1"/>
+          <w:sz w:val="24"/>
+          <w:szCs w:val="24"/>
+          <w:lang w:eastAsia="es-419"/>
+        </w:rPr>
+      </w:pPr>
+      <w:r>
+        <w:rPr>
+          <w:rFonts w:ascii="Times New Roman" w:hAnsi="Times New Roman" w:cs="Times New Roman"/>
+          <w:color w:val="000000" w:themeColor="text1"/>
+          <w:sz w:val="24"/>
+          <w:szCs w:val="24"/>
+          <w:lang w:eastAsia="es-419"/>
+        </w:rPr>
+        <w:t>SEPTIEMBRE</w:t>
+      </w:r>
+      <w:r>
+        <w:rPr>
+          <w:rFonts w:ascii="Times New Roman" w:hAnsi="Times New Roman" w:cs="Times New Roman"/>
+          <w:color w:val="000000" w:themeColor="text1"/>
+          <w:sz w:val="24"/>
+          <w:szCs w:val="24"/>
+          <w:lang w:eastAsia="es-419"/>
+        </w:rPr>
+        <w:t xml:space="preserve"> 1</w:t>
+      </w:r>
+      <w:r>
+        <w:rPr>
+          <w:rFonts w:ascii="Times New Roman" w:hAnsi="Times New Roman" w:cs="Times New Roman"/>
+          <w:color w:val="000000" w:themeColor="text1"/>
+          <w:sz w:val="24"/>
+          <w:szCs w:val="24"/>
+          <w:lang w:eastAsia="es-419"/>
+        </w:rPr>
+        <w:t>1</w:t>
+      </w:r>
+      <w:r>
+        <w:rPr>
+          <w:rFonts w:ascii="Times New Roman" w:hAnsi="Times New Roman" w:cs="Times New Roman"/>
+          <w:color w:val="000000" w:themeColor="text1"/>
+          <w:sz w:val="24"/>
+          <w:szCs w:val="24"/>
+          <w:lang w:eastAsia="es-419"/>
+        </w:rPr>
+        <w:t xml:space="preserve"> DE 2019</w:t>
+      </w:r>
+    </w:p>
+    <w:p>
+      <w:pPr>
+        <w:shd w:val="clear" w:color="auto" w:fill="FFFFFF"/>
+        <w:spacing w:before="100" w:beforeAutospacing="1" w:after="75" w:line="300" w:lineRule="atLeast"/>
+        <w:jc w:val="center"/>
+        <w:rPr>
+          <w:rFonts w:ascii="Times New Roman" w:hAnsi="Times New Roman" w:cs="Times New Roman"/>
+          <w:color w:val="000000" w:themeColor="text1"/>
+          <w:sz w:val="24"/>
+          <w:szCs w:val="24"/>
+          <w:lang w:eastAsia="es-419"/>
+        </w:rPr>
+      </w:pPr>
+    </w:p>
+    <w:p>
+      <w:pPr>
+        <w:rPr>
+          <w:rFonts w:ascii="Times New Roman" w:hAnsi="Times New Roman" w:cs="Times New Roman"/>
+          <w:color w:val="000000" w:themeColor="text1"/>
+          <w:sz w:val="24"/>
+          <w:szCs w:val="24"/>
+          <w:lang w:eastAsia="es-419"/>
+        </w:rPr>
+      </w:pPr>
+    </w:p>
+    <w:p>
+      <w:pPr>
         <w:rPr>
           <w:b/>
           <w:sz w:val="20"/>
@@ -17,47 +564,7 @@
           <w:sz w:val="20"/>
           <w:szCs w:val="20"/>
         </w:rPr>
-        <w:tab/>
-      </w:r>
-      <w:r>
-        <w:rPr>
-          <w:b/>
-          <w:sz w:val="20"/>
-          <w:szCs w:val="20"/>
-        </w:rPr>
-        <w:tab/>
-      </w:r>
-      <w:r>
-        <w:rPr>
-          <w:b/>
-          <w:sz w:val="20"/>
-          <w:szCs w:val="20"/>
-        </w:rPr>
-        <w:tab/>
-      </w:r>
-      <w:r>
-        <w:rPr>
-          <w:b/>
-          <w:sz w:val="20"/>
-          <w:szCs w:val="20"/>
-        </w:rPr>
-        <w:tab/>
-      </w:r>
-    </w:p>
-    <w:p>
-      <w:pPr>
-        <w:rPr>
-          <w:b/>
-          <w:sz w:val="20"/>
-          <w:szCs w:val="20"/>
-        </w:rPr>
-      </w:pPr>
-      <w:r>
-        <w:rPr>
-          <w:b/>
-          <w:sz w:val="20"/>
-          <w:szCs w:val="20"/>
-        </w:rPr>
+        <w:lastRenderedPageBreak/>
         <w:t>Objetivos</w:t>
       </w:r>
     </w:p>
@@ -122,15 +629,22 @@
           <w:sz w:val="20"/>
           <w:szCs w:val="20"/>
         </w:rPr>
-        <w:t>OE3.4 Manipular archivos de texto y utilizarlos para implementar requerimientos del cliente relacionados con persisten</w:t>
-      </w:r>
+        <w:t>OE3.4 Manipular archivos de texto y utilizarlos para implementar requerimientos del cliente relacionados con persistencia.</w:t>
+      </w:r>
+    </w:p>
+    <w:p>
+      <w:pPr>
+        <w:spacing w:line="240" w:lineRule="auto"/>
+        <w:ind w:left="612" w:hanging="630"/>
+        <w:jc w:val="both"/>
+      </w:pPr>
       <w:r>
         <w:rPr>
           <w:rFonts w:ascii="Calibri" w:eastAsia="Calibri" w:hAnsi="Calibri" w:cs="Calibri"/>
           <w:sz w:val="20"/>
           <w:szCs w:val="20"/>
         </w:rPr>
-        <w:t>cia.</w:t>
+        <w:t xml:space="preserve">OE4.1 Implementar algoritmos clásicos de ordenamiento de datos en estructuras de datos lineales y aplicarlos en la solución de un problema. </w:t>
       </w:r>
     </w:p>
     <w:p>
@@ -145,7 +659,7 @@
           <w:sz w:val="20"/>
           <w:szCs w:val="20"/>
         </w:rPr>
-        <w:t xml:space="preserve">OE4.1 Implementar algoritmos clásicos de ordenamiento de datos en estructuras de datos lineales y aplicarlos en la solución de un problema. </w:t>
+        <w:t xml:space="preserve">OE4.2 Implementar algoritmos clásicos de búsqueda de información en estructuras de datos lineales y aplicarlos en la solución de un problema. </w:t>
       </w:r>
     </w:p>
     <w:p>
@@ -160,53 +674,22 @@
           <w:sz w:val="20"/>
           <w:szCs w:val="20"/>
         </w:rPr>
-        <w:t>OE4.2 Implementar algoritmos clásicos de búsqueda de información en estructuras de datos lineales y aplicarlos</w:t>
-      </w:r>
+        <w:t>OE4.3 Reconocer la diferencia entre orden natural y orden parcial de los objetos por medio de la descripción de utilidades de las interfaces Comparable y Comparator.</w:t>
+      </w:r>
+    </w:p>
+    <w:p>
+      <w:pPr>
+        <w:spacing w:line="240" w:lineRule="auto"/>
+        <w:ind w:left="612" w:hanging="630"/>
+        <w:jc w:val="both"/>
+      </w:pPr>
       <w:r>
         <w:rPr>
           <w:rFonts w:ascii="Calibri" w:eastAsia="Calibri" w:hAnsi="Calibri" w:cs="Calibri"/>
           <w:sz w:val="20"/>
           <w:szCs w:val="20"/>
         </w:rPr>
-        <w:t xml:space="preserve"> en la solución de un problema. </w:t>
-      </w:r>
-    </w:p>
-    <w:p>
-      <w:pPr>
-        <w:spacing w:line="240" w:lineRule="auto"/>
-        <w:ind w:left="612" w:hanging="630"/>
-        <w:jc w:val="both"/>
-      </w:pPr>
-      <w:r>
-        <w:rPr>
-          <w:rFonts w:ascii="Calibri" w:eastAsia="Calibri" w:hAnsi="Calibri" w:cs="Calibri"/>
-          <w:sz w:val="20"/>
-          <w:szCs w:val="20"/>
-        </w:rPr>
-        <w:t>OE4.3 Reconocer la diferencia entre orden natural y orden parcial de los objetos por medio de la descripción de utilidades de las interfaces Comparable y Comparator.</w:t>
-      </w:r>
-    </w:p>
-    <w:p>
-      <w:pPr>
-        <w:spacing w:line="240" w:lineRule="auto"/>
-        <w:ind w:left="612" w:hanging="630"/>
-        <w:jc w:val="both"/>
-      </w:pPr>
-      <w:r>
-        <w:rPr>
-          <w:rFonts w:ascii="Calibri" w:eastAsia="Calibri" w:hAnsi="Calibri" w:cs="Calibri"/>
-          <w:sz w:val="20"/>
-          <w:szCs w:val="20"/>
-        </w:rPr>
-        <w:t>OE4.4 Calcular el  tiempo de ejecución de un algoritmo po</w:t>
-      </w:r>
-      <w:r>
-        <w:rPr>
-          <w:rFonts w:ascii="Calibri" w:eastAsia="Calibri" w:hAnsi="Calibri" w:cs="Calibri"/>
-          <w:sz w:val="20"/>
-          <w:szCs w:val="20"/>
-        </w:rPr>
-        <w:t>r medio de las operaciones de tiempo del sistema</w:t>
+        <w:t>OE4.4 Calcular el  tiempo de ejecución de un algoritmo por medio de las operaciones de tiempo del sistema</w:t>
       </w:r>
     </w:p>
     <w:p>
@@ -262,14 +745,7 @@
           <w:sz w:val="20"/>
           <w:szCs w:val="20"/>
         </w:rPr>
-        <w:t>Lea cuidadosamente el enunciado, la documentación suministrada y cada uno de los puntos que debe desarrollar antes de</w:t>
-      </w:r>
-      <w:r>
-        <w:rPr>
-          <w:sz w:val="20"/>
-          <w:szCs w:val="20"/>
-        </w:rPr>
-        <w:t xml:space="preserve"> empezar su desarrollo. Pregunte a su profesor cualquier duda respecto al enunciado o a los requerimientos funcionales que debe desarrollar.</w:t>
+        <w:t>Lea cuidadosamente el enunciado, la documentación suministrada y cada uno de los puntos que debe desarrollar antes de empezar su desarrollo. Pregunte a su profesor cualquier duda respecto al enunciado o a los requerimientos funcionales que debe desarrollar.</w:t>
       </w:r>
     </w:p>
     <w:p>
@@ -345,21 +821,7 @@
           <w:sz w:val="20"/>
           <w:szCs w:val="20"/>
         </w:rPr>
-        <w:t>, un repositorio en GitHub o un proyecto GitLab. Su trabajo debe ser gestionado con git desde el inicio del desarrollo, lo</w:t>
-      </w:r>
-      <w:r>
-        <w:rPr>
-          <w:sz w:val="20"/>
-          <w:szCs w:val="20"/>
-        </w:rPr>
-        <w:t>s commit deben hacerse regularmente, así como los push al remoto. Esto se verificará con las fechas de los commits. En el momento de la fecha de entrega máxima, usted debe hacer público su repositorio. Recuerde las convenciones de nombre y estructura de di</w:t>
-      </w:r>
-      <w:r>
-        <w:rPr>
-          <w:sz w:val="20"/>
-          <w:szCs w:val="20"/>
-        </w:rPr>
-        <w:t xml:space="preserve">rectorios indicadas en esta </w:t>
+        <w:t xml:space="preserve">, un repositorio en GitHub o un proyecto GitLab. Su trabajo debe ser gestionado con git desde el inicio del desarrollo, los commit deben hacerse regularmente, así como los push al remoto. Esto se verificará con las fechas de los commits. En el momento de la fecha de entrega máxima, usted debe hacer público su repositorio. Recuerde las convenciones de nombre y estructura de directorios indicadas en esta </w:t>
       </w:r>
       <w:hyperlink r:id="rId7">
         <w:r>
@@ -416,13 +878,7 @@
         <w:rPr>
           <w:highlight w:val="yellow"/>
         </w:rPr>
-        <w:t>inversionista de la ciudad quiere construir un sistemas de información para tener diferentes clu</w:t>
-      </w:r>
-      <w:r>
-        <w:rPr>
-          <w:highlight w:val="yellow"/>
-        </w:rPr>
-        <w:t>bes de mascotas a nivel nacional</w:t>
+        <w:t>inversionista de la ciudad quiere construir un sistemas de información para tener diferentes clubes de mascotas a nivel nacional</w:t>
       </w:r>
       <w:r>
         <w:t xml:space="preserve">, le ha solicitado que </w:t>
@@ -450,14 +906,20 @@
         </w:numPr>
         <w:jc w:val="both"/>
         <w:rPr>
-          <w:highlight w:val="yellow"/>
-        </w:rPr>
-      </w:pPr>
-      <w:r>
-        <w:rPr>
-          <w:highlight w:val="yellow"/>
+          <w:highlight w:val="cyan"/>
+        </w:rPr>
+      </w:pPr>
+      <w:r>
+        <w:rPr>
+          <w:highlight w:val="cyan"/>
         </w:rPr>
         <w:t xml:space="preserve">De los clubes es necesario registrar la identificación del club, el nombre, la fecha de creación y tipo de mascotas. </w:t>
+      </w:r>
+      <w:r>
+        <w:rPr>
+          <w:highlight w:val="cyan"/>
+        </w:rPr>
+        <w:t xml:space="preserve"> </w:t>
       </w:r>
     </w:p>
     <w:p>
@@ -468,20 +930,26 @@
         </w:numPr>
         <w:jc w:val="both"/>
         <w:rPr>
-          <w:highlight w:val="yellow"/>
-        </w:rPr>
-      </w:pPr>
-      <w:r>
-        <w:rPr>
-          <w:highlight w:val="yellow"/>
-        </w:rPr>
-        <w:t>De los dueños se debe registrar la identificación de dueño, los nombres, los apellidos, la fecha de nacimiento y que tipo de mascota prefi</w:t>
-      </w:r>
-      <w:r>
-        <w:rPr>
-          <w:highlight w:val="yellow"/>
-        </w:rPr>
-        <w:t>ere.</w:t>
+          <w:highlight w:val="cyan"/>
+        </w:rPr>
+      </w:pPr>
+      <w:r>
+        <w:rPr>
+          <w:highlight w:val="cyan"/>
+        </w:rPr>
+        <w:t xml:space="preserve">De los </w:t>
+      </w:r>
+      <w:r>
+        <w:rPr>
+          <w:highlight w:val="cyan"/>
+        </w:rPr>
+        <w:t>dueños se debe registrar la identificación de dueño, los nombres, los apellidos, la fecha de nacimiento y que tipo de mascota prefiere.</w:t>
+      </w:r>
+      <w:r>
+        <w:rPr>
+          <w:highlight w:val="cyan"/>
+        </w:rPr>
+        <w:t xml:space="preserve"> </w:t>
       </w:r>
     </w:p>
     <w:p>
@@ -492,42 +960,36 @@
         </w:numPr>
         <w:jc w:val="both"/>
         <w:rPr>
+          <w:highlight w:val="cyan"/>
+        </w:rPr>
+      </w:pPr>
+      <w:r>
+        <w:rPr>
+          <w:highlight w:val="cyan"/>
+        </w:rPr>
+        <w:t>Y de las mascotas se quiere registrar la identificación de la mascota, su respectivo nombre, fecha de nacimiento que se conozca, género y tipo de mascota.</w:t>
+      </w:r>
+    </w:p>
+    <w:p>
+      <w:pPr>
+        <w:jc w:val="both"/>
+      </w:pPr>
+    </w:p>
+    <w:p>
+      <w:pPr>
+        <w:jc w:val="both"/>
+        <w:rPr>
           <w:highlight w:val="yellow"/>
         </w:rPr>
       </w:pPr>
       <w:r>
+        <w:t xml:space="preserve">Una de las necesidades detectadas, es </w:t>
+      </w:r>
+      <w:r>
         <w:rPr>
           <w:highlight w:val="yellow"/>
         </w:rPr>
-        <w:t>Y de las mascotas se quiere registrar la identificación de la mascota, su respectivo nombre, fecha de nacimiento que se conozca, género y tipo de mascota.</w:t>
-      </w:r>
-    </w:p>
-    <w:p>
-      <w:pPr>
-        <w:jc w:val="both"/>
-      </w:pPr>
-    </w:p>
-    <w:p>
-      <w:pPr>
-        <w:jc w:val="both"/>
-        <w:rPr>
-          <w:highlight w:val="yellow"/>
-        </w:rPr>
-      </w:pPr>
-      <w:r>
-        <w:t xml:space="preserve">Una de las necesidades detectadas, es </w:t>
-      </w:r>
-      <w:r>
-        <w:rPr>
-          <w:highlight w:val="yellow"/>
-        </w:rPr>
-        <w:t>que la información de los clubes debe ser almacenada para</w:t>
-      </w:r>
-      <w:r>
-        <w:rPr>
-          <w:highlight w:val="yellow"/>
-        </w:rPr>
-        <w:t xml:space="preserve"> su gestión en un archivo plano y la información de los dueños y las mascotas se debe usar archivos con serialización</w:t>
+        <w:t>que la información de los clubes debe ser almacenada para su gestión en un archivo plano y la información de los dueños y las mascotas se debe usar archivos con serialización</w:t>
       </w:r>
       <w:r>
         <w:t xml:space="preserve">. </w:t>
@@ -562,13 +1024,7 @@
         <w:rPr>
           <w:highlight w:val="yellow"/>
         </w:rPr>
-        <w:t>Se debe poder generar listados ordenados de</w:t>
-      </w:r>
-      <w:r>
-        <w:rPr>
-          <w:highlight w:val="yellow"/>
-        </w:rPr>
-        <w:t xml:space="preserve"> los clubes, los dueños y las mascotas por cualquier criterio de los campos solicitados.</w:t>
+        <w:t>Se debe poder generar listados ordenados de los clubes, los dueños y las mascotas por cualquier criterio de los campos solicitados.</w:t>
       </w:r>
     </w:p>
     <w:p>
@@ -579,14 +1035,20 @@
         </w:numPr>
         <w:jc w:val="both"/>
         <w:rPr>
-          <w:highlight w:val="yellow"/>
-        </w:rPr>
-      </w:pPr>
-      <w:r>
-        <w:rPr>
-          <w:highlight w:val="yellow"/>
+          <w:highlight w:val="cyan"/>
+        </w:rPr>
+      </w:pPr>
+      <w:r>
+        <w:rPr>
+          <w:highlight w:val="cyan"/>
         </w:rPr>
         <w:t>Listado ordenado de los dueños, según el número de mascotas.</w:t>
+      </w:r>
+      <w:r>
+        <w:rPr>
+          <w:highlight w:val="cyan"/>
+        </w:rPr>
+        <w:t xml:space="preserve"> </w:t>
       </w:r>
     </w:p>
     <w:p>
@@ -597,14 +1059,20 @@
         </w:numPr>
         <w:jc w:val="both"/>
         <w:rPr>
-          <w:highlight w:val="yellow"/>
-        </w:rPr>
-      </w:pPr>
-      <w:r>
-        <w:rPr>
-          <w:highlight w:val="yellow"/>
+          <w:highlight w:val="cyan"/>
+        </w:rPr>
+      </w:pPr>
+      <w:r>
+        <w:rPr>
+          <w:highlight w:val="cyan"/>
         </w:rPr>
         <w:t>Listado ordenado de los clubes, según el número de dueños.</w:t>
+      </w:r>
+      <w:r>
+        <w:rPr>
+          <w:highlight w:val="cyan"/>
+        </w:rPr>
+        <w:t xml:space="preserve"> </w:t>
       </w:r>
     </w:p>
     <w:p>
@@ -622,25 +1090,27 @@
         <w:rPr>
           <w:highlight w:val="yellow"/>
         </w:rPr>
-        <w:t>El sistema deberá tener opciones de búsqueda po</w:t>
-      </w:r>
-      <w:r>
+        <w:t>El sistema deberá tener opciones de búsqueda por cualquier criterio de los campos solicitados, una solicitud del inversionista es que se realicen de dos formas (usando la manera tradicional y búsqueda binaria) y adicionalmente quiere poder ver en pantalla la comparación de los tiempos que gasta el sistema en realizar la búsqueda tradicional vs la búsqueda binaria.</w:t>
+      </w:r>
+    </w:p>
+    <w:p>
+      <w:pPr>
+        <w:jc w:val="both"/>
+      </w:pPr>
+    </w:p>
+    <w:p>
+      <w:pPr>
+        <w:jc w:val="both"/>
         <w:rPr>
           <w:highlight w:val="yellow"/>
         </w:rPr>
-        <w:t>r cualquier criterio de los campos solicitados, una solicitud del inversionista es que se realicen de dos formas (usando la manera tradicional y búsqueda binaria) y adicionalmente quiere poder ver en pantalla la comparación de los tiempos que gasta el sist</w:t>
-      </w:r>
+      </w:pPr>
       <w:r>
         <w:rPr>
           <w:highlight w:val="yellow"/>
         </w:rPr>
-        <w:t>ema en realizar la búsqueda tradicional vs la búsqueda binaria.</w:t>
-      </w:r>
-    </w:p>
-    <w:p>
-      <w:pPr>
-        <w:jc w:val="both"/>
-      </w:pPr>
+        <w:t>Tenga en cuenta que cuando se registra una mascota, está será registrada al dueño que se encuentre actualmente en la pantalla, la aplicación deberá verificar que el dueño exista (este registrado en el sistema). El sistema también deberá considerar las siguientes reglas:</w:t>
+      </w:r>
     </w:p>
     <w:p>
       <w:pPr>
@@ -653,22 +1123,8 @@
         <w:rPr>
           <w:highlight w:val="yellow"/>
         </w:rPr>
-        <w:t>Tenga en cuenta que cuando se registra una mascota, está será registrada al dueño que se encuentre actualmente en la pantalla, la aplicación deberá verificar que el dueño exista (este registr</w:t>
-      </w:r>
-      <w:r>
-        <w:rPr>
-          <w:highlight w:val="yellow"/>
-        </w:rPr>
-        <w:t>ado en el sistema). El sistema también deberá considerar las siguientes reglas:</w:t>
-      </w:r>
-    </w:p>
-    <w:p>
-      <w:pPr>
-        <w:jc w:val="both"/>
-        <w:rPr>
-          <w:highlight w:val="yellow"/>
-        </w:rPr>
-      </w:pPr>
+        <w:t>CDE</w:t>
+      </w:r>
     </w:p>
     <w:p>
       <w:pPr>
@@ -696,14 +1152,20 @@
         </w:numPr>
         <w:jc w:val="both"/>
         <w:rPr>
-          <w:highlight w:val="yellow"/>
-        </w:rPr>
-      </w:pPr>
-      <w:r>
-        <w:rPr>
-          <w:highlight w:val="yellow"/>
+          <w:highlight w:val="cyan"/>
+        </w:rPr>
+      </w:pPr>
+      <w:r>
+        <w:rPr>
+          <w:highlight w:val="cyan"/>
         </w:rPr>
         <w:t>No deben existir dos dueños con la misma identificación.</w:t>
+      </w:r>
+      <w:r>
+        <w:rPr>
+          <w:highlight w:val="cyan"/>
+        </w:rPr>
+        <w:t xml:space="preserve"> </w:t>
       </w:r>
     </w:p>
     <w:p>
@@ -732,14 +1194,20 @@
         </w:numPr>
         <w:jc w:val="both"/>
         <w:rPr>
-          <w:highlight w:val="yellow"/>
-        </w:rPr>
-      </w:pPr>
-      <w:r>
-        <w:rPr>
-          <w:highlight w:val="yellow"/>
+          <w:highlight w:val="cyan"/>
+        </w:rPr>
+      </w:pPr>
+      <w:r>
+        <w:rPr>
+          <w:highlight w:val="cyan"/>
         </w:rPr>
         <w:t>Ninguna mascota para el mismo dueño se podrá llamar igual.</w:t>
+      </w:r>
+      <w:r>
+        <w:rPr>
+          <w:highlight w:val="cyan"/>
+        </w:rPr>
+        <w:t xml:space="preserve">  </w:t>
       </w:r>
     </w:p>
     <w:p>
@@ -775,13 +1243,7 @@
         <w:rPr>
           <w:highlight w:val="yellow"/>
         </w:rPr>
-        <w:t>Implementar y utilizar los tres métodos de ordenamiento clásicos: burbuja, selección e ins</w:t>
-      </w:r>
-      <w:r>
-        <w:rPr>
-          <w:highlight w:val="yellow"/>
-        </w:rPr>
-        <w:t>erción.</w:t>
+        <w:t>Implementar y utilizar los tres métodos de ordenamiento clásicos: burbuja, selección e inserción.</w:t>
       </w:r>
     </w:p>
     <w:p>
@@ -799,7 +1261,6 @@
         <w:rPr>
           <w:highlight w:val="yellow"/>
         </w:rPr>
-        <w:lastRenderedPageBreak/>
         <w:t>Implementar y utilizar las dos estrategias de búsqueda clásicas: secuencial y binaria.</w:t>
       </w:r>
     </w:p>
@@ -818,6 +1279,7 @@
         <w:rPr>
           <w:highlight w:val="yellow"/>
         </w:rPr>
+        <w:lastRenderedPageBreak/>
         <w:t>Utilizar la interface Comparable.</w:t>
       </w:r>
     </w:p>
@@ -890,31 +1352,20 @@
         <w:rPr>
           <w:highlight w:val="yellow"/>
         </w:rPr>
-        <w:t>Comparat</w:t>
-      </w:r>
-      <w:bookmarkStart w:id="0" w:name="_GoBack"/>
-      <w:bookmarkEnd w:id="0"/>
-      <w:r>
-        <w:rPr>
-          <w:highlight w:val="yellow"/>
-        </w:rPr>
-        <w:t>or.</w:t>
-      </w:r>
-    </w:p>
-    <w:p>
-      <w:pPr>
-        <w:jc w:val="both"/>
-      </w:pPr>
-    </w:p>
-    <w:p>
-      <w:pPr>
-        <w:jc w:val="both"/>
-      </w:pPr>
-      <w:r>
-        <w:t>Con el objetivo de realizar una buenas pruebas al sistema debe generar muchos datos y sugerimos utilizar la herramienta web https://www.mockaroo.com que permite generar datos aleatorios de forma personalizada. Se debe generar el máximo de filas posible par</w:t>
-      </w:r>
-      <w:r>
-        <w:t xml:space="preserve">a hacer buenas pruebas y el formato en que se debe exportar debe ser CSV el cual delimita los archivos de texto con coma por defecto. </w:t>
+        <w:t>Comparator.</w:t>
+      </w:r>
+    </w:p>
+    <w:p>
+      <w:pPr>
+        <w:jc w:val="both"/>
+      </w:pPr>
+    </w:p>
+    <w:p>
+      <w:pPr>
+        <w:jc w:val="both"/>
+      </w:pPr>
+      <w:r>
+        <w:t xml:space="preserve">Con el objetivo de realizar una buenas pruebas al sistema debe generar muchos datos y sugerimos utilizar la herramienta web https://www.mockaroo.com que permite generar datos aleatorios de forma personalizada. Se debe generar el máximo de filas posible para hacer buenas pruebas y el formato en que se debe exportar debe ser CSV el cual delimita los archivos de texto con coma por defecto. </w:t>
       </w:r>
     </w:p>
     <w:p>
@@ -979,14 +1430,7 @@
           <w:sz w:val="20"/>
           <w:szCs w:val="20"/>
         </w:rPr>
-        <w:t>Ya que el máximo es 1000, realice pruebas del tiempo de la consulta para archivos de entrada mas grande como 100000, po</w:t>
-      </w:r>
-      <w:r>
-        <w:rPr>
-          <w:sz w:val="20"/>
-          <w:szCs w:val="20"/>
-        </w:rPr>
-        <w:t xml:space="preserve">r ejemplo (generando 100 veces 1000 y uniendolos). </w:t>
+        <w:t xml:space="preserve">Ya que el máximo es 1000, realice pruebas del tiempo de la consulta para archivos de entrada mas grande como 100000, por ejemplo (generando 100 veces 1000 y uniendolos). </w:t>
       </w:r>
     </w:p>
     <w:p>
@@ -1039,10 +1483,7 @@
         <w:t>3.</w:t>
       </w:r>
       <w:r>
-        <w:t xml:space="preserve"> Implementación completa de todos los requerimientos </w:t>
-      </w:r>
-      <w:r>
-        <w:t xml:space="preserve">en Java. </w:t>
+        <w:t xml:space="preserve"> Implementación completa de todos los requerimientos en Java. </w:t>
       </w:r>
     </w:p>
     <w:p>
@@ -1070,10 +1511,7 @@
         <w:t>5.</w:t>
       </w:r>
       <w:r>
-        <w:t xml:space="preserve"> Diseño y pruebas de todas la</w:t>
-      </w:r>
-      <w:r>
-        <w:t xml:space="preserve">s funcionalidades no triviales. </w:t>
+        <w:t xml:space="preserve"> Diseño y pruebas de todas las funcionalidades no triviales. </w:t>
       </w:r>
     </w:p>
     <w:p>
@@ -1102,16 +1540,8 @@
         <w:t>individualmente</w:t>
       </w:r>
       <w:r>
-        <w:t>. Lo que usted debe entregar de su trabajo es la url de su repositorio en GitHub o proyecto en Gi</w:t>
-      </w:r>
-      <w:r>
-        <w:t>tLab. Recuerde que el repositorio o proyecto debe ser privado durante el desarrollo del laboratorio y hacerse público solo en el momento justo de la entrega máxima indicada aquí.</w:t>
-      </w:r>
-    </w:p>
-    <w:p>
-      <w:pPr>
-        <w:jc w:val="both"/>
-      </w:pPr>
+        <w:t>. Lo que usted debe entregar de su trabajo es la url de su repositorio en GitHub o proyecto en GitLab. Recuerde que el repositorio o proyecto debe ser privado durante el desarrollo del laboratorio y hacerse público solo en el momento justo de la entrega máxima indicada aquí.</w:t>
+      </w:r>
     </w:p>
     <w:p>
       <w:pPr>
@@ -1123,8 +1553,1765 @@
         <w:jc w:val="both"/>
         <w:rPr>
           <w:b/>
-        </w:rPr>
-      </w:pPr>
+          <w:bCs/>
+        </w:rPr>
+      </w:pPr>
+      <w:r>
+        <w:rPr>
+          <w:b/>
+          <w:bCs/>
+        </w:rPr>
+        <w:t>DESARROLLO</w:t>
+      </w:r>
+    </w:p>
+    <w:p>
+      <w:pPr>
+        <w:jc w:val="both"/>
+      </w:pPr>
+    </w:p>
+    <w:p>
+      <w:pPr>
+        <w:jc w:val="both"/>
+        <w:rPr>
+          <w:b/>
+          <w:bCs/>
+        </w:rPr>
+      </w:pPr>
+      <w:r>
+        <w:rPr>
+          <w:b/>
+          <w:bCs/>
+        </w:rPr>
+        <w:t>1.</w:t>
+      </w:r>
+    </w:p>
+    <w:tbl>
+      <w:tblPr>
+        <w:tblW w:w="9847" w:type="dxa"/>
+        <w:jc w:val="center"/>
+        <w:tblBorders>
+          <w:top w:val="single" w:sz="4" w:space="0" w:color="000000"/>
+          <w:left w:val="single" w:sz="4" w:space="0" w:color="000000"/>
+          <w:bottom w:val="single" w:sz="4" w:space="0" w:color="000000"/>
+          <w:right w:val="single" w:sz="4" w:space="0" w:color="000000"/>
+          <w:insideH w:val="single" w:sz="4" w:space="0" w:color="000000"/>
+          <w:insideV w:val="single" w:sz="4" w:space="0" w:color="000000"/>
+        </w:tblBorders>
+        <w:tblLayout w:type="fixed"/>
+        <w:tblLook w:val="0000" w:firstRow="0" w:lastRow="0" w:firstColumn="0" w:lastColumn="0" w:noHBand="0" w:noVBand="0"/>
+      </w:tblPr>
+      <w:tblGrid>
+        <w:gridCol w:w="1762"/>
+        <w:gridCol w:w="8085"/>
+      </w:tblGrid>
+      <w:tr>
+        <w:trPr>
+          <w:jc w:val="center"/>
+        </w:trPr>
+        <w:tc>
+          <w:tcPr>
+            <w:tcW w:w="1762" w:type="dxa"/>
+            <w:tcBorders>
+              <w:top w:val="single" w:sz="4" w:space="0" w:color="000000"/>
+              <w:left w:val="single" w:sz="4" w:space="0" w:color="000000"/>
+              <w:bottom w:val="single" w:sz="4" w:space="0" w:color="000000"/>
+              <w:right w:val="single" w:sz="4" w:space="0" w:color="000000"/>
+            </w:tcBorders>
+            <w:shd w:val="clear" w:color="auto" w:fill="F3F3F3"/>
+            <w:vAlign w:val="center"/>
+          </w:tcPr>
+          <w:p>
+            <w:pPr>
+              <w:pBdr>
+                <w:top w:val="nil"/>
+                <w:left w:val="nil"/>
+                <w:bottom w:val="nil"/>
+                <w:right w:val="nil"/>
+                <w:between w:val="nil"/>
+              </w:pBdr>
+              <w:spacing w:after="100"/>
+              <w:rPr>
+                <w:b/>
+                <w:color w:val="000000"/>
+                <w:sz w:val="24"/>
+                <w:szCs w:val="24"/>
+              </w:rPr>
+            </w:pPr>
+            <w:r>
+              <w:rPr>
+                <w:b/>
+                <w:color w:val="000000"/>
+                <w:sz w:val="24"/>
+                <w:szCs w:val="24"/>
+              </w:rPr>
+              <w:t>Nombre</w:t>
+            </w:r>
+          </w:p>
+        </w:tc>
+        <w:tc>
+          <w:tcPr>
+            <w:tcW w:w="8085" w:type="dxa"/>
+            <w:tcBorders>
+              <w:top w:val="single" w:sz="4" w:space="0" w:color="000000"/>
+              <w:left w:val="single" w:sz="4" w:space="0" w:color="000000"/>
+              <w:bottom w:val="single" w:sz="4" w:space="0" w:color="000000"/>
+              <w:right w:val="single" w:sz="4" w:space="0" w:color="000000"/>
+            </w:tcBorders>
+          </w:tcPr>
+          <w:p>
+            <w:pPr>
+              <w:pBdr>
+                <w:top w:val="nil"/>
+                <w:left w:val="nil"/>
+                <w:bottom w:val="nil"/>
+                <w:right w:val="nil"/>
+                <w:between w:val="nil"/>
+              </w:pBdr>
+              <w:spacing w:after="100"/>
+              <w:rPr>
+                <w:b/>
+                <w:color w:val="000000"/>
+                <w:sz w:val="24"/>
+                <w:szCs w:val="24"/>
+              </w:rPr>
+            </w:pPr>
+            <w:r>
+              <w:rPr>
+                <w:b/>
+                <w:color w:val="000000"/>
+                <w:sz w:val="24"/>
+                <w:szCs w:val="24"/>
+              </w:rPr>
+              <w:t>R</w:t>
+            </w:r>
+            <w:r>
+              <w:rPr>
+                <w:b/>
+                <w:color w:val="000000"/>
+                <w:sz w:val="24"/>
+                <w:szCs w:val="24"/>
+              </w:rPr>
+              <w:t>.F</w:t>
+            </w:r>
+            <w:r>
+              <w:rPr>
+                <w:b/>
+                <w:color w:val="000000"/>
+                <w:sz w:val="24"/>
+                <w:szCs w:val="24"/>
+              </w:rPr>
+              <w:t xml:space="preserve">. </w:t>
+            </w:r>
+            <w:r>
+              <w:rPr>
+                <w:b/>
+                <w:color w:val="000000"/>
+                <w:sz w:val="24"/>
+                <w:szCs w:val="24"/>
+              </w:rPr>
+              <w:t>1</w:t>
+            </w:r>
+            <w:r>
+              <w:rPr>
+                <w:b/>
+                <w:color w:val="000000"/>
+                <w:sz w:val="24"/>
+                <w:szCs w:val="24"/>
+              </w:rPr>
+              <w:t xml:space="preserve">. </w:t>
+            </w:r>
+            <w:r>
+              <w:rPr>
+                <w:b/>
+                <w:color w:val="000000"/>
+                <w:sz w:val="24"/>
+                <w:szCs w:val="24"/>
+              </w:rPr>
+              <w:t>Registrar un club nuevo</w:t>
+            </w:r>
+          </w:p>
+        </w:tc>
+      </w:tr>
+      <w:tr>
+        <w:trPr>
+          <w:jc w:val="center"/>
+        </w:trPr>
+        <w:tc>
+          <w:tcPr>
+            <w:tcW w:w="1762" w:type="dxa"/>
+            <w:tcBorders>
+              <w:top w:val="single" w:sz="4" w:space="0" w:color="000000"/>
+              <w:left w:val="single" w:sz="4" w:space="0" w:color="000000"/>
+              <w:bottom w:val="single" w:sz="4" w:space="0" w:color="000000"/>
+              <w:right w:val="single" w:sz="4" w:space="0" w:color="000000"/>
+            </w:tcBorders>
+            <w:shd w:val="clear" w:color="auto" w:fill="F3F3F3"/>
+            <w:vAlign w:val="center"/>
+          </w:tcPr>
+          <w:p>
+            <w:pPr>
+              <w:pBdr>
+                <w:top w:val="nil"/>
+                <w:left w:val="nil"/>
+                <w:bottom w:val="nil"/>
+                <w:right w:val="nil"/>
+                <w:between w:val="nil"/>
+              </w:pBdr>
+              <w:spacing w:after="100"/>
+              <w:rPr>
+                <w:b/>
+                <w:color w:val="000000"/>
+                <w:sz w:val="24"/>
+                <w:szCs w:val="24"/>
+              </w:rPr>
+            </w:pPr>
+            <w:r>
+              <w:rPr>
+                <w:b/>
+                <w:color w:val="000000"/>
+                <w:sz w:val="24"/>
+                <w:szCs w:val="24"/>
+              </w:rPr>
+              <w:t>Resumen</w:t>
+            </w:r>
+          </w:p>
+        </w:tc>
+        <w:tc>
+          <w:tcPr>
+            <w:tcW w:w="8085" w:type="dxa"/>
+            <w:tcBorders>
+              <w:top w:val="single" w:sz="4" w:space="0" w:color="000000"/>
+              <w:left w:val="single" w:sz="4" w:space="0" w:color="000000"/>
+              <w:bottom w:val="single" w:sz="4" w:space="0" w:color="000000"/>
+              <w:right w:val="single" w:sz="4" w:space="0" w:color="000000"/>
+            </w:tcBorders>
+          </w:tcPr>
+          <w:p>
+            <w:pPr>
+              <w:pBdr>
+                <w:top w:val="nil"/>
+                <w:left w:val="nil"/>
+                <w:bottom w:val="nil"/>
+                <w:right w:val="nil"/>
+                <w:between w:val="nil"/>
+              </w:pBdr>
+              <w:spacing w:after="100"/>
+              <w:rPr>
+                <w:color w:val="000000"/>
+                <w:sz w:val="24"/>
+                <w:szCs w:val="24"/>
+              </w:rPr>
+            </w:pPr>
+            <w:r>
+              <w:rPr>
+                <w:color w:val="000000"/>
+                <w:sz w:val="24"/>
+                <w:szCs w:val="24"/>
+              </w:rPr>
+              <w:t xml:space="preserve"> El usuario debe ingresar la </w:t>
+            </w:r>
+            <w:r>
+              <w:rPr>
+                <w:color w:val="000000"/>
+                <w:sz w:val="24"/>
+                <w:szCs w:val="24"/>
+              </w:rPr>
+              <w:t>dificultad del juego para que el sistema cree un tablero con unas dimensiones específicas, además de ubicar aleatoriamente las minas en el tablero.</w:t>
+            </w:r>
+          </w:p>
+        </w:tc>
+      </w:tr>
+      <w:tr>
+        <w:trPr>
+          <w:trHeight w:val="300"/>
+          <w:jc w:val="center"/>
+        </w:trPr>
+        <w:tc>
+          <w:tcPr>
+            <w:tcW w:w="9847" w:type="dxa"/>
+            <w:gridSpan w:val="2"/>
+            <w:tcBorders>
+              <w:top w:val="single" w:sz="4" w:space="0" w:color="000000"/>
+              <w:left w:val="single" w:sz="4" w:space="0" w:color="000000"/>
+              <w:bottom w:val="single" w:sz="4" w:space="0" w:color="000000"/>
+              <w:right w:val="single" w:sz="4" w:space="0" w:color="000000"/>
+            </w:tcBorders>
+            <w:shd w:val="clear" w:color="auto" w:fill="737373"/>
+            <w:vAlign w:val="center"/>
+          </w:tcPr>
+          <w:p>
+            <w:pPr>
+              <w:pBdr>
+                <w:top w:val="nil"/>
+                <w:left w:val="nil"/>
+                <w:bottom w:val="nil"/>
+                <w:right w:val="nil"/>
+                <w:between w:val="nil"/>
+              </w:pBdr>
+              <w:spacing w:after="100"/>
+              <w:rPr>
+                <w:b/>
+                <w:color w:val="FFFFFF"/>
+                <w:sz w:val="24"/>
+                <w:szCs w:val="24"/>
+              </w:rPr>
+            </w:pPr>
+            <w:r>
+              <w:rPr>
+                <w:b/>
+                <w:color w:val="FFFFFF"/>
+                <w:sz w:val="24"/>
+                <w:szCs w:val="24"/>
+              </w:rPr>
+              <w:t>Entradas</w:t>
+            </w:r>
+          </w:p>
+        </w:tc>
+      </w:tr>
+      <w:tr>
+        <w:trPr>
+          <w:jc w:val="center"/>
+        </w:trPr>
+        <w:tc>
+          <w:tcPr>
+            <w:tcW w:w="9847" w:type="dxa"/>
+            <w:gridSpan w:val="2"/>
+            <w:tcBorders>
+              <w:top w:val="single" w:sz="4" w:space="0" w:color="000000"/>
+              <w:left w:val="single" w:sz="4" w:space="0" w:color="000000"/>
+              <w:bottom w:val="single" w:sz="4" w:space="0" w:color="000000"/>
+              <w:right w:val="single" w:sz="4" w:space="0" w:color="000000"/>
+            </w:tcBorders>
+          </w:tcPr>
+          <w:p>
+            <w:pPr>
+              <w:pBdr>
+                <w:top w:val="nil"/>
+                <w:left w:val="nil"/>
+                <w:bottom w:val="nil"/>
+                <w:right w:val="nil"/>
+                <w:between w:val="nil"/>
+              </w:pBdr>
+              <w:spacing w:after="100"/>
+              <w:rPr>
+                <w:rFonts w:eastAsia="Calibri"/>
+                <w:sz w:val="24"/>
+                <w:szCs w:val="24"/>
+              </w:rPr>
+            </w:pPr>
+            <w:r>
+              <w:rPr>
+                <w:rFonts w:eastAsia="Calibri"/>
+                <w:sz w:val="24"/>
+                <w:szCs w:val="24"/>
+              </w:rPr>
+              <w:t>-</w:t>
+            </w:r>
+            <w:r>
+              <w:rPr>
+                <w:color w:val="000000"/>
+                <w:sz w:val="24"/>
+                <w:szCs w:val="24"/>
+              </w:rPr>
+              <w:t>Dificultad del juego</w:t>
+            </w:r>
+          </w:p>
+        </w:tc>
+      </w:tr>
+      <w:tr>
+        <w:trPr>
+          <w:trHeight w:val="300"/>
+          <w:jc w:val="center"/>
+        </w:trPr>
+        <w:tc>
+          <w:tcPr>
+            <w:tcW w:w="9847" w:type="dxa"/>
+            <w:gridSpan w:val="2"/>
+            <w:tcBorders>
+              <w:top w:val="single" w:sz="4" w:space="0" w:color="000000"/>
+              <w:left w:val="single" w:sz="4" w:space="0" w:color="000000"/>
+              <w:bottom w:val="single" w:sz="4" w:space="0" w:color="000000"/>
+              <w:right w:val="single" w:sz="4" w:space="0" w:color="000000"/>
+            </w:tcBorders>
+            <w:shd w:val="clear" w:color="auto" w:fill="737373"/>
+            <w:vAlign w:val="center"/>
+          </w:tcPr>
+          <w:p>
+            <w:pPr>
+              <w:pBdr>
+                <w:top w:val="nil"/>
+                <w:left w:val="nil"/>
+                <w:bottom w:val="nil"/>
+                <w:right w:val="nil"/>
+                <w:between w:val="nil"/>
+              </w:pBdr>
+              <w:spacing w:after="100"/>
+              <w:rPr>
+                <w:b/>
+                <w:color w:val="FFFFFF"/>
+                <w:sz w:val="24"/>
+                <w:szCs w:val="24"/>
+              </w:rPr>
+            </w:pPr>
+            <w:r>
+              <w:rPr>
+                <w:b/>
+                <w:color w:val="FFFFFF"/>
+                <w:sz w:val="24"/>
+                <w:szCs w:val="24"/>
+              </w:rPr>
+              <w:t>Resultados</w:t>
+            </w:r>
+          </w:p>
+        </w:tc>
+      </w:tr>
+      <w:tr>
+        <w:trPr>
+          <w:jc w:val="center"/>
+        </w:trPr>
+        <w:tc>
+          <w:tcPr>
+            <w:tcW w:w="9847" w:type="dxa"/>
+            <w:gridSpan w:val="2"/>
+            <w:tcBorders>
+              <w:top w:val="single" w:sz="4" w:space="0" w:color="000000"/>
+              <w:left w:val="single" w:sz="4" w:space="0" w:color="000000"/>
+              <w:bottom w:val="single" w:sz="4" w:space="0" w:color="000000"/>
+              <w:right w:val="single" w:sz="4" w:space="0" w:color="000000"/>
+            </w:tcBorders>
+          </w:tcPr>
+          <w:p>
+            <w:pPr>
+              <w:pBdr>
+                <w:top w:val="nil"/>
+                <w:left w:val="nil"/>
+                <w:bottom w:val="nil"/>
+                <w:right w:val="nil"/>
+                <w:between w:val="nil"/>
+              </w:pBdr>
+              <w:spacing w:after="100"/>
+              <w:rPr>
+                <w:color w:val="000000"/>
+                <w:sz w:val="24"/>
+                <w:szCs w:val="24"/>
+              </w:rPr>
+            </w:pPr>
+            <w:r>
+              <w:rPr>
+                <w:color w:val="000000"/>
+                <w:sz w:val="24"/>
+                <w:szCs w:val="24"/>
+              </w:rPr>
+              <w:t>Tablero de juego.</w:t>
+            </w:r>
+          </w:p>
+        </w:tc>
+      </w:tr>
+    </w:tbl>
+    <w:p>
+      <w:pPr>
+        <w:jc w:val="both"/>
+        <w:rPr>
+          <w:b/>
+          <w:bCs/>
+        </w:rPr>
+      </w:pPr>
+    </w:p>
+    <w:tbl>
+      <w:tblPr>
+        <w:tblW w:w="9847" w:type="dxa"/>
+        <w:jc w:val="center"/>
+        <w:tblBorders>
+          <w:top w:val="single" w:sz="4" w:space="0" w:color="000000"/>
+          <w:left w:val="single" w:sz="4" w:space="0" w:color="000000"/>
+          <w:bottom w:val="single" w:sz="4" w:space="0" w:color="000000"/>
+          <w:right w:val="single" w:sz="4" w:space="0" w:color="000000"/>
+          <w:insideH w:val="single" w:sz="4" w:space="0" w:color="000000"/>
+          <w:insideV w:val="single" w:sz="4" w:space="0" w:color="000000"/>
+        </w:tblBorders>
+        <w:tblLayout w:type="fixed"/>
+        <w:tblLook w:val="0000" w:firstRow="0" w:lastRow="0" w:firstColumn="0" w:lastColumn="0" w:noHBand="0" w:noVBand="0"/>
+      </w:tblPr>
+      <w:tblGrid>
+        <w:gridCol w:w="1762"/>
+        <w:gridCol w:w="8085"/>
+      </w:tblGrid>
+      <w:tr>
+        <w:trPr>
+          <w:jc w:val="center"/>
+        </w:trPr>
+        <w:tc>
+          <w:tcPr>
+            <w:tcW w:w="1762" w:type="dxa"/>
+            <w:tcBorders>
+              <w:top w:val="single" w:sz="4" w:space="0" w:color="000000"/>
+              <w:left w:val="single" w:sz="4" w:space="0" w:color="000000"/>
+              <w:bottom w:val="single" w:sz="4" w:space="0" w:color="000000"/>
+              <w:right w:val="single" w:sz="4" w:space="0" w:color="000000"/>
+            </w:tcBorders>
+            <w:shd w:val="clear" w:color="auto" w:fill="F3F3F3"/>
+            <w:vAlign w:val="center"/>
+          </w:tcPr>
+          <w:p>
+            <w:pPr>
+              <w:pBdr>
+                <w:top w:val="nil"/>
+                <w:left w:val="nil"/>
+                <w:bottom w:val="nil"/>
+                <w:right w:val="nil"/>
+                <w:between w:val="nil"/>
+              </w:pBdr>
+              <w:spacing w:after="100"/>
+              <w:rPr>
+                <w:b/>
+                <w:color w:val="000000"/>
+                <w:sz w:val="24"/>
+                <w:szCs w:val="24"/>
+              </w:rPr>
+            </w:pPr>
+            <w:r>
+              <w:rPr>
+                <w:b/>
+                <w:color w:val="000000"/>
+                <w:sz w:val="24"/>
+                <w:szCs w:val="24"/>
+              </w:rPr>
+              <w:t>Nombre</w:t>
+            </w:r>
+          </w:p>
+        </w:tc>
+        <w:tc>
+          <w:tcPr>
+            <w:tcW w:w="8085" w:type="dxa"/>
+            <w:tcBorders>
+              <w:top w:val="single" w:sz="4" w:space="0" w:color="000000"/>
+              <w:left w:val="single" w:sz="4" w:space="0" w:color="000000"/>
+              <w:bottom w:val="single" w:sz="4" w:space="0" w:color="000000"/>
+              <w:right w:val="single" w:sz="4" w:space="0" w:color="000000"/>
+            </w:tcBorders>
+          </w:tcPr>
+          <w:p>
+            <w:pPr>
+              <w:pBdr>
+                <w:top w:val="nil"/>
+                <w:left w:val="nil"/>
+                <w:bottom w:val="nil"/>
+                <w:right w:val="nil"/>
+                <w:between w:val="nil"/>
+              </w:pBdr>
+              <w:spacing w:after="100"/>
+              <w:rPr>
+                <w:b/>
+                <w:color w:val="000000"/>
+                <w:sz w:val="24"/>
+                <w:szCs w:val="24"/>
+              </w:rPr>
+            </w:pPr>
+            <w:r>
+              <w:rPr>
+                <w:b/>
+                <w:color w:val="000000"/>
+                <w:sz w:val="24"/>
+                <w:szCs w:val="24"/>
+              </w:rPr>
+              <w:t>R</w:t>
+            </w:r>
+            <w:r>
+              <w:rPr>
+                <w:b/>
+                <w:color w:val="000000"/>
+                <w:sz w:val="24"/>
+                <w:szCs w:val="24"/>
+              </w:rPr>
+              <w:t>.F</w:t>
+            </w:r>
+            <w:r>
+              <w:rPr>
+                <w:b/>
+                <w:color w:val="000000"/>
+                <w:sz w:val="24"/>
+                <w:szCs w:val="24"/>
+              </w:rPr>
+              <w:t xml:space="preserve">. </w:t>
+            </w:r>
+            <w:r>
+              <w:rPr>
+                <w:b/>
+                <w:color w:val="000000"/>
+                <w:sz w:val="24"/>
+                <w:szCs w:val="24"/>
+              </w:rPr>
+              <w:t>2</w:t>
+            </w:r>
+            <w:r>
+              <w:rPr>
+                <w:b/>
+                <w:color w:val="000000"/>
+                <w:sz w:val="24"/>
+                <w:szCs w:val="24"/>
+              </w:rPr>
+              <w:t xml:space="preserve">. </w:t>
+            </w:r>
+            <w:r>
+              <w:rPr>
+                <w:b/>
+                <w:color w:val="000000"/>
+                <w:sz w:val="24"/>
+                <w:szCs w:val="24"/>
+              </w:rPr>
+              <w:t xml:space="preserve">Registrar un </w:t>
+            </w:r>
+            <w:r>
+              <w:rPr>
+                <w:b/>
+                <w:color w:val="000000"/>
+                <w:sz w:val="24"/>
+                <w:szCs w:val="24"/>
+              </w:rPr>
+              <w:t>cliente</w:t>
+            </w:r>
+            <w:r>
+              <w:rPr>
+                <w:b/>
+                <w:color w:val="000000"/>
+                <w:sz w:val="24"/>
+                <w:szCs w:val="24"/>
+              </w:rPr>
+              <w:t xml:space="preserve"> nuevo</w:t>
+            </w:r>
+          </w:p>
+        </w:tc>
+      </w:tr>
+      <w:tr>
+        <w:trPr>
+          <w:jc w:val="center"/>
+        </w:trPr>
+        <w:tc>
+          <w:tcPr>
+            <w:tcW w:w="1762" w:type="dxa"/>
+            <w:tcBorders>
+              <w:top w:val="single" w:sz="4" w:space="0" w:color="000000"/>
+              <w:left w:val="single" w:sz="4" w:space="0" w:color="000000"/>
+              <w:bottom w:val="single" w:sz="4" w:space="0" w:color="000000"/>
+              <w:right w:val="single" w:sz="4" w:space="0" w:color="000000"/>
+            </w:tcBorders>
+            <w:shd w:val="clear" w:color="auto" w:fill="F3F3F3"/>
+            <w:vAlign w:val="center"/>
+          </w:tcPr>
+          <w:p>
+            <w:pPr>
+              <w:pBdr>
+                <w:top w:val="nil"/>
+                <w:left w:val="nil"/>
+                <w:bottom w:val="nil"/>
+                <w:right w:val="nil"/>
+                <w:between w:val="nil"/>
+              </w:pBdr>
+              <w:spacing w:after="100"/>
+              <w:rPr>
+                <w:b/>
+                <w:color w:val="000000"/>
+                <w:sz w:val="24"/>
+                <w:szCs w:val="24"/>
+              </w:rPr>
+            </w:pPr>
+            <w:r>
+              <w:rPr>
+                <w:b/>
+                <w:color w:val="000000"/>
+                <w:sz w:val="24"/>
+                <w:szCs w:val="24"/>
+              </w:rPr>
+              <w:t>Resumen</w:t>
+            </w:r>
+          </w:p>
+        </w:tc>
+        <w:tc>
+          <w:tcPr>
+            <w:tcW w:w="8085" w:type="dxa"/>
+            <w:tcBorders>
+              <w:top w:val="single" w:sz="4" w:space="0" w:color="000000"/>
+              <w:left w:val="single" w:sz="4" w:space="0" w:color="000000"/>
+              <w:bottom w:val="single" w:sz="4" w:space="0" w:color="000000"/>
+              <w:right w:val="single" w:sz="4" w:space="0" w:color="000000"/>
+            </w:tcBorders>
+          </w:tcPr>
+          <w:p>
+            <w:pPr>
+              <w:pBdr>
+                <w:top w:val="nil"/>
+                <w:left w:val="nil"/>
+                <w:bottom w:val="nil"/>
+                <w:right w:val="nil"/>
+                <w:between w:val="nil"/>
+              </w:pBdr>
+              <w:spacing w:after="100"/>
+              <w:rPr>
+                <w:color w:val="000000"/>
+                <w:sz w:val="24"/>
+                <w:szCs w:val="24"/>
+              </w:rPr>
+            </w:pPr>
+            <w:r>
+              <w:rPr>
+                <w:color w:val="000000"/>
+                <w:sz w:val="24"/>
+                <w:szCs w:val="24"/>
+              </w:rPr>
+              <w:t xml:space="preserve"> El usuario debe ingresar la </w:t>
+            </w:r>
+            <w:r>
+              <w:rPr>
+                <w:color w:val="000000"/>
+                <w:sz w:val="24"/>
+                <w:szCs w:val="24"/>
+              </w:rPr>
+              <w:t>dificultad del juego para que el sistema cree un tablero con unas dimensiones específicas, además de ubicar aleatoriamente las minas en el tablero.</w:t>
+            </w:r>
+          </w:p>
+        </w:tc>
+      </w:tr>
+      <w:tr>
+        <w:trPr>
+          <w:trHeight w:val="300"/>
+          <w:jc w:val="center"/>
+        </w:trPr>
+        <w:tc>
+          <w:tcPr>
+            <w:tcW w:w="9847" w:type="dxa"/>
+            <w:gridSpan w:val="2"/>
+            <w:tcBorders>
+              <w:top w:val="single" w:sz="4" w:space="0" w:color="000000"/>
+              <w:left w:val="single" w:sz="4" w:space="0" w:color="000000"/>
+              <w:bottom w:val="single" w:sz="4" w:space="0" w:color="000000"/>
+              <w:right w:val="single" w:sz="4" w:space="0" w:color="000000"/>
+            </w:tcBorders>
+            <w:shd w:val="clear" w:color="auto" w:fill="737373"/>
+            <w:vAlign w:val="center"/>
+          </w:tcPr>
+          <w:p>
+            <w:pPr>
+              <w:pBdr>
+                <w:top w:val="nil"/>
+                <w:left w:val="nil"/>
+                <w:bottom w:val="nil"/>
+                <w:right w:val="nil"/>
+                <w:between w:val="nil"/>
+              </w:pBdr>
+              <w:spacing w:after="100"/>
+              <w:rPr>
+                <w:b/>
+                <w:color w:val="FFFFFF"/>
+                <w:sz w:val="24"/>
+                <w:szCs w:val="24"/>
+              </w:rPr>
+            </w:pPr>
+            <w:r>
+              <w:rPr>
+                <w:b/>
+                <w:color w:val="FFFFFF"/>
+                <w:sz w:val="24"/>
+                <w:szCs w:val="24"/>
+              </w:rPr>
+              <w:t>Entradas</w:t>
+            </w:r>
+          </w:p>
+        </w:tc>
+      </w:tr>
+      <w:tr>
+        <w:trPr>
+          <w:jc w:val="center"/>
+        </w:trPr>
+        <w:tc>
+          <w:tcPr>
+            <w:tcW w:w="9847" w:type="dxa"/>
+            <w:gridSpan w:val="2"/>
+            <w:tcBorders>
+              <w:top w:val="single" w:sz="4" w:space="0" w:color="000000"/>
+              <w:left w:val="single" w:sz="4" w:space="0" w:color="000000"/>
+              <w:bottom w:val="single" w:sz="4" w:space="0" w:color="000000"/>
+              <w:right w:val="single" w:sz="4" w:space="0" w:color="000000"/>
+            </w:tcBorders>
+          </w:tcPr>
+          <w:p>
+            <w:pPr>
+              <w:pBdr>
+                <w:top w:val="nil"/>
+                <w:left w:val="nil"/>
+                <w:bottom w:val="nil"/>
+                <w:right w:val="nil"/>
+                <w:between w:val="nil"/>
+              </w:pBdr>
+              <w:spacing w:after="100"/>
+              <w:rPr>
+                <w:rFonts w:eastAsia="Calibri"/>
+                <w:sz w:val="24"/>
+                <w:szCs w:val="24"/>
+              </w:rPr>
+            </w:pPr>
+            <w:r>
+              <w:rPr>
+                <w:rFonts w:eastAsia="Calibri"/>
+                <w:sz w:val="24"/>
+                <w:szCs w:val="24"/>
+              </w:rPr>
+              <w:t>-</w:t>
+            </w:r>
+            <w:r>
+              <w:rPr>
+                <w:color w:val="000000"/>
+                <w:sz w:val="24"/>
+                <w:szCs w:val="24"/>
+              </w:rPr>
+              <w:t>Dificultad del juego</w:t>
+            </w:r>
+          </w:p>
+        </w:tc>
+      </w:tr>
+      <w:tr>
+        <w:trPr>
+          <w:trHeight w:val="300"/>
+          <w:jc w:val="center"/>
+        </w:trPr>
+        <w:tc>
+          <w:tcPr>
+            <w:tcW w:w="9847" w:type="dxa"/>
+            <w:gridSpan w:val="2"/>
+            <w:tcBorders>
+              <w:top w:val="single" w:sz="4" w:space="0" w:color="000000"/>
+              <w:left w:val="single" w:sz="4" w:space="0" w:color="000000"/>
+              <w:bottom w:val="single" w:sz="4" w:space="0" w:color="000000"/>
+              <w:right w:val="single" w:sz="4" w:space="0" w:color="000000"/>
+            </w:tcBorders>
+            <w:shd w:val="clear" w:color="auto" w:fill="737373"/>
+            <w:vAlign w:val="center"/>
+          </w:tcPr>
+          <w:p>
+            <w:pPr>
+              <w:pBdr>
+                <w:top w:val="nil"/>
+                <w:left w:val="nil"/>
+                <w:bottom w:val="nil"/>
+                <w:right w:val="nil"/>
+                <w:between w:val="nil"/>
+              </w:pBdr>
+              <w:spacing w:after="100"/>
+              <w:rPr>
+                <w:b/>
+                <w:color w:val="FFFFFF"/>
+                <w:sz w:val="24"/>
+                <w:szCs w:val="24"/>
+              </w:rPr>
+            </w:pPr>
+            <w:r>
+              <w:rPr>
+                <w:b/>
+                <w:color w:val="FFFFFF"/>
+                <w:sz w:val="24"/>
+                <w:szCs w:val="24"/>
+              </w:rPr>
+              <w:t>Resultados</w:t>
+            </w:r>
+          </w:p>
+        </w:tc>
+      </w:tr>
+      <w:tr>
+        <w:trPr>
+          <w:jc w:val="center"/>
+        </w:trPr>
+        <w:tc>
+          <w:tcPr>
+            <w:tcW w:w="9847" w:type="dxa"/>
+            <w:gridSpan w:val="2"/>
+            <w:tcBorders>
+              <w:top w:val="single" w:sz="4" w:space="0" w:color="000000"/>
+              <w:left w:val="single" w:sz="4" w:space="0" w:color="000000"/>
+              <w:bottom w:val="single" w:sz="4" w:space="0" w:color="000000"/>
+              <w:right w:val="single" w:sz="4" w:space="0" w:color="000000"/>
+            </w:tcBorders>
+          </w:tcPr>
+          <w:p>
+            <w:pPr>
+              <w:pBdr>
+                <w:top w:val="nil"/>
+                <w:left w:val="nil"/>
+                <w:bottom w:val="nil"/>
+                <w:right w:val="nil"/>
+                <w:between w:val="nil"/>
+              </w:pBdr>
+              <w:spacing w:after="100"/>
+              <w:rPr>
+                <w:color w:val="000000"/>
+                <w:sz w:val="24"/>
+                <w:szCs w:val="24"/>
+              </w:rPr>
+            </w:pPr>
+            <w:r>
+              <w:rPr>
+                <w:color w:val="000000"/>
+                <w:sz w:val="24"/>
+                <w:szCs w:val="24"/>
+              </w:rPr>
+              <w:t>Tablero de juego.</w:t>
+            </w:r>
+          </w:p>
+        </w:tc>
+      </w:tr>
+    </w:tbl>
+    <w:p>
+      <w:pPr>
+        <w:jc w:val="both"/>
+      </w:pPr>
+    </w:p>
+    <w:p>
+      <w:pPr>
+        <w:jc w:val="both"/>
+      </w:pPr>
+    </w:p>
+    <w:tbl>
+      <w:tblPr>
+        <w:tblW w:w="9847" w:type="dxa"/>
+        <w:jc w:val="center"/>
+        <w:tblBorders>
+          <w:top w:val="single" w:sz="4" w:space="0" w:color="000000"/>
+          <w:left w:val="single" w:sz="4" w:space="0" w:color="000000"/>
+          <w:bottom w:val="single" w:sz="4" w:space="0" w:color="000000"/>
+          <w:right w:val="single" w:sz="4" w:space="0" w:color="000000"/>
+          <w:insideH w:val="single" w:sz="4" w:space="0" w:color="000000"/>
+          <w:insideV w:val="single" w:sz="4" w:space="0" w:color="000000"/>
+        </w:tblBorders>
+        <w:tblLayout w:type="fixed"/>
+        <w:tblLook w:val="0000" w:firstRow="0" w:lastRow="0" w:firstColumn="0" w:lastColumn="0" w:noHBand="0" w:noVBand="0"/>
+      </w:tblPr>
+      <w:tblGrid>
+        <w:gridCol w:w="1762"/>
+        <w:gridCol w:w="8085"/>
+      </w:tblGrid>
+      <w:tr>
+        <w:trPr>
+          <w:jc w:val="center"/>
+        </w:trPr>
+        <w:tc>
+          <w:tcPr>
+            <w:tcW w:w="1762" w:type="dxa"/>
+            <w:tcBorders>
+              <w:top w:val="single" w:sz="4" w:space="0" w:color="000000"/>
+              <w:left w:val="single" w:sz="4" w:space="0" w:color="000000"/>
+              <w:bottom w:val="single" w:sz="4" w:space="0" w:color="000000"/>
+              <w:right w:val="single" w:sz="4" w:space="0" w:color="000000"/>
+            </w:tcBorders>
+            <w:shd w:val="clear" w:color="auto" w:fill="F3F3F3"/>
+            <w:vAlign w:val="center"/>
+          </w:tcPr>
+          <w:p>
+            <w:pPr>
+              <w:pBdr>
+                <w:top w:val="nil"/>
+                <w:left w:val="nil"/>
+                <w:bottom w:val="nil"/>
+                <w:right w:val="nil"/>
+                <w:between w:val="nil"/>
+              </w:pBdr>
+              <w:spacing w:after="100"/>
+              <w:rPr>
+                <w:b/>
+                <w:color w:val="000000"/>
+                <w:sz w:val="24"/>
+                <w:szCs w:val="24"/>
+              </w:rPr>
+            </w:pPr>
+            <w:r>
+              <w:rPr>
+                <w:b/>
+                <w:color w:val="000000"/>
+                <w:sz w:val="24"/>
+                <w:szCs w:val="24"/>
+              </w:rPr>
+              <w:t>Nombre</w:t>
+            </w:r>
+          </w:p>
+        </w:tc>
+        <w:tc>
+          <w:tcPr>
+            <w:tcW w:w="8085" w:type="dxa"/>
+            <w:tcBorders>
+              <w:top w:val="single" w:sz="4" w:space="0" w:color="000000"/>
+              <w:left w:val="single" w:sz="4" w:space="0" w:color="000000"/>
+              <w:bottom w:val="single" w:sz="4" w:space="0" w:color="000000"/>
+              <w:right w:val="single" w:sz="4" w:space="0" w:color="000000"/>
+            </w:tcBorders>
+          </w:tcPr>
+          <w:p>
+            <w:pPr>
+              <w:pBdr>
+                <w:top w:val="nil"/>
+                <w:left w:val="nil"/>
+                <w:bottom w:val="nil"/>
+                <w:right w:val="nil"/>
+                <w:between w:val="nil"/>
+              </w:pBdr>
+              <w:spacing w:after="100"/>
+              <w:rPr>
+                <w:b/>
+                <w:color w:val="000000"/>
+                <w:sz w:val="24"/>
+                <w:szCs w:val="24"/>
+              </w:rPr>
+            </w:pPr>
+            <w:r>
+              <w:rPr>
+                <w:b/>
+                <w:color w:val="000000"/>
+                <w:sz w:val="24"/>
+                <w:szCs w:val="24"/>
+              </w:rPr>
+              <w:t>R</w:t>
+            </w:r>
+            <w:r>
+              <w:rPr>
+                <w:b/>
+                <w:color w:val="000000"/>
+                <w:sz w:val="24"/>
+                <w:szCs w:val="24"/>
+              </w:rPr>
+              <w:t>.F</w:t>
+            </w:r>
+            <w:r>
+              <w:rPr>
+                <w:b/>
+                <w:color w:val="000000"/>
+                <w:sz w:val="24"/>
+                <w:szCs w:val="24"/>
+              </w:rPr>
+              <w:t xml:space="preserve">. </w:t>
+            </w:r>
+            <w:r>
+              <w:rPr>
+                <w:b/>
+                <w:color w:val="000000"/>
+                <w:sz w:val="24"/>
+                <w:szCs w:val="24"/>
+              </w:rPr>
+              <w:t>3</w:t>
+            </w:r>
+            <w:r>
+              <w:rPr>
+                <w:b/>
+                <w:color w:val="000000"/>
+                <w:sz w:val="24"/>
+                <w:szCs w:val="24"/>
+              </w:rPr>
+              <w:t xml:space="preserve">. </w:t>
+            </w:r>
+            <w:r>
+              <w:rPr>
+                <w:b/>
+                <w:color w:val="000000"/>
+                <w:sz w:val="24"/>
+                <w:szCs w:val="24"/>
+              </w:rPr>
+              <w:t>Registrar un</w:t>
+            </w:r>
+            <w:r>
+              <w:rPr>
+                <w:b/>
+                <w:color w:val="000000"/>
+                <w:sz w:val="24"/>
+                <w:szCs w:val="24"/>
+              </w:rPr>
+              <w:t>a</w:t>
+            </w:r>
+            <w:r>
+              <w:rPr>
+                <w:b/>
+                <w:color w:val="000000"/>
+                <w:sz w:val="24"/>
+                <w:szCs w:val="24"/>
+              </w:rPr>
+              <w:t xml:space="preserve"> </w:t>
+            </w:r>
+            <w:r>
+              <w:rPr>
+                <w:b/>
+                <w:color w:val="000000"/>
+                <w:sz w:val="24"/>
+                <w:szCs w:val="24"/>
+              </w:rPr>
+              <w:t>mascota</w:t>
+            </w:r>
+            <w:r>
+              <w:rPr>
+                <w:b/>
+                <w:color w:val="000000"/>
+                <w:sz w:val="24"/>
+                <w:szCs w:val="24"/>
+              </w:rPr>
+              <w:t xml:space="preserve"> nuev</w:t>
+            </w:r>
+            <w:r>
+              <w:rPr>
+                <w:b/>
+                <w:color w:val="000000"/>
+                <w:sz w:val="24"/>
+                <w:szCs w:val="24"/>
+              </w:rPr>
+              <w:t>a</w:t>
+            </w:r>
+          </w:p>
+        </w:tc>
+      </w:tr>
+      <w:tr>
+        <w:trPr>
+          <w:jc w:val="center"/>
+        </w:trPr>
+        <w:tc>
+          <w:tcPr>
+            <w:tcW w:w="1762" w:type="dxa"/>
+            <w:tcBorders>
+              <w:top w:val="single" w:sz="4" w:space="0" w:color="000000"/>
+              <w:left w:val="single" w:sz="4" w:space="0" w:color="000000"/>
+              <w:bottom w:val="single" w:sz="4" w:space="0" w:color="000000"/>
+              <w:right w:val="single" w:sz="4" w:space="0" w:color="000000"/>
+            </w:tcBorders>
+            <w:shd w:val="clear" w:color="auto" w:fill="F3F3F3"/>
+            <w:vAlign w:val="center"/>
+          </w:tcPr>
+          <w:p>
+            <w:pPr>
+              <w:pBdr>
+                <w:top w:val="nil"/>
+                <w:left w:val="nil"/>
+                <w:bottom w:val="nil"/>
+                <w:right w:val="nil"/>
+                <w:between w:val="nil"/>
+              </w:pBdr>
+              <w:spacing w:after="100"/>
+              <w:rPr>
+                <w:b/>
+                <w:color w:val="000000"/>
+                <w:sz w:val="24"/>
+                <w:szCs w:val="24"/>
+              </w:rPr>
+            </w:pPr>
+            <w:r>
+              <w:rPr>
+                <w:b/>
+                <w:color w:val="000000"/>
+                <w:sz w:val="24"/>
+                <w:szCs w:val="24"/>
+              </w:rPr>
+              <w:t>Resumen</w:t>
+            </w:r>
+          </w:p>
+        </w:tc>
+        <w:tc>
+          <w:tcPr>
+            <w:tcW w:w="8085" w:type="dxa"/>
+            <w:tcBorders>
+              <w:top w:val="single" w:sz="4" w:space="0" w:color="000000"/>
+              <w:left w:val="single" w:sz="4" w:space="0" w:color="000000"/>
+              <w:bottom w:val="single" w:sz="4" w:space="0" w:color="000000"/>
+              <w:right w:val="single" w:sz="4" w:space="0" w:color="000000"/>
+            </w:tcBorders>
+          </w:tcPr>
+          <w:p>
+            <w:pPr>
+              <w:pBdr>
+                <w:top w:val="nil"/>
+                <w:left w:val="nil"/>
+                <w:bottom w:val="nil"/>
+                <w:right w:val="nil"/>
+                <w:between w:val="nil"/>
+              </w:pBdr>
+              <w:spacing w:after="100"/>
+              <w:rPr>
+                <w:color w:val="000000"/>
+                <w:sz w:val="24"/>
+                <w:szCs w:val="24"/>
+              </w:rPr>
+            </w:pPr>
+            <w:r>
+              <w:rPr>
+                <w:color w:val="000000"/>
+                <w:sz w:val="24"/>
+                <w:szCs w:val="24"/>
+              </w:rPr>
+              <w:t xml:space="preserve"> </w:t>
+            </w:r>
+          </w:p>
+        </w:tc>
+      </w:tr>
+      <w:tr>
+        <w:trPr>
+          <w:trHeight w:val="300"/>
+          <w:jc w:val="center"/>
+        </w:trPr>
+        <w:tc>
+          <w:tcPr>
+            <w:tcW w:w="9847" w:type="dxa"/>
+            <w:gridSpan w:val="2"/>
+            <w:tcBorders>
+              <w:top w:val="single" w:sz="4" w:space="0" w:color="000000"/>
+              <w:left w:val="single" w:sz="4" w:space="0" w:color="000000"/>
+              <w:bottom w:val="single" w:sz="4" w:space="0" w:color="000000"/>
+              <w:right w:val="single" w:sz="4" w:space="0" w:color="000000"/>
+            </w:tcBorders>
+            <w:shd w:val="clear" w:color="auto" w:fill="737373"/>
+            <w:vAlign w:val="center"/>
+          </w:tcPr>
+          <w:p>
+            <w:pPr>
+              <w:pBdr>
+                <w:top w:val="nil"/>
+                <w:left w:val="nil"/>
+                <w:bottom w:val="nil"/>
+                <w:right w:val="nil"/>
+                <w:between w:val="nil"/>
+              </w:pBdr>
+              <w:spacing w:after="100"/>
+              <w:rPr>
+                <w:b/>
+                <w:color w:val="FFFFFF"/>
+                <w:sz w:val="24"/>
+                <w:szCs w:val="24"/>
+              </w:rPr>
+            </w:pPr>
+            <w:r>
+              <w:rPr>
+                <w:b/>
+                <w:color w:val="FFFFFF"/>
+                <w:sz w:val="24"/>
+                <w:szCs w:val="24"/>
+              </w:rPr>
+              <w:t>Entradas</w:t>
+            </w:r>
+          </w:p>
+        </w:tc>
+      </w:tr>
+      <w:tr>
+        <w:trPr>
+          <w:jc w:val="center"/>
+        </w:trPr>
+        <w:tc>
+          <w:tcPr>
+            <w:tcW w:w="9847" w:type="dxa"/>
+            <w:gridSpan w:val="2"/>
+            <w:tcBorders>
+              <w:top w:val="single" w:sz="4" w:space="0" w:color="000000"/>
+              <w:left w:val="single" w:sz="4" w:space="0" w:color="000000"/>
+              <w:bottom w:val="single" w:sz="4" w:space="0" w:color="000000"/>
+              <w:right w:val="single" w:sz="4" w:space="0" w:color="000000"/>
+            </w:tcBorders>
+          </w:tcPr>
+          <w:p>
+            <w:pPr>
+              <w:pBdr>
+                <w:top w:val="nil"/>
+                <w:left w:val="nil"/>
+                <w:bottom w:val="nil"/>
+                <w:right w:val="nil"/>
+                <w:between w:val="nil"/>
+              </w:pBdr>
+              <w:spacing w:after="100"/>
+              <w:rPr>
+                <w:rFonts w:eastAsia="Calibri"/>
+                <w:sz w:val="24"/>
+                <w:szCs w:val="24"/>
+              </w:rPr>
+            </w:pPr>
+          </w:p>
+        </w:tc>
+      </w:tr>
+      <w:tr>
+        <w:trPr>
+          <w:trHeight w:val="300"/>
+          <w:jc w:val="center"/>
+        </w:trPr>
+        <w:tc>
+          <w:tcPr>
+            <w:tcW w:w="9847" w:type="dxa"/>
+            <w:gridSpan w:val="2"/>
+            <w:tcBorders>
+              <w:top w:val="single" w:sz="4" w:space="0" w:color="000000"/>
+              <w:left w:val="single" w:sz="4" w:space="0" w:color="000000"/>
+              <w:bottom w:val="single" w:sz="4" w:space="0" w:color="000000"/>
+              <w:right w:val="single" w:sz="4" w:space="0" w:color="000000"/>
+            </w:tcBorders>
+            <w:shd w:val="clear" w:color="auto" w:fill="737373"/>
+            <w:vAlign w:val="center"/>
+          </w:tcPr>
+          <w:p>
+            <w:pPr>
+              <w:pBdr>
+                <w:top w:val="nil"/>
+                <w:left w:val="nil"/>
+                <w:bottom w:val="nil"/>
+                <w:right w:val="nil"/>
+                <w:between w:val="nil"/>
+              </w:pBdr>
+              <w:spacing w:after="100"/>
+              <w:rPr>
+                <w:b/>
+                <w:color w:val="FFFFFF"/>
+                <w:sz w:val="24"/>
+                <w:szCs w:val="24"/>
+              </w:rPr>
+            </w:pPr>
+            <w:r>
+              <w:rPr>
+                <w:b/>
+                <w:color w:val="FFFFFF"/>
+                <w:sz w:val="24"/>
+                <w:szCs w:val="24"/>
+              </w:rPr>
+              <w:t>Resultados</w:t>
+            </w:r>
+          </w:p>
+        </w:tc>
+      </w:tr>
+      <w:tr>
+        <w:trPr>
+          <w:jc w:val="center"/>
+        </w:trPr>
+        <w:tc>
+          <w:tcPr>
+            <w:tcW w:w="9847" w:type="dxa"/>
+            <w:gridSpan w:val="2"/>
+            <w:tcBorders>
+              <w:top w:val="single" w:sz="4" w:space="0" w:color="000000"/>
+              <w:left w:val="single" w:sz="4" w:space="0" w:color="000000"/>
+              <w:bottom w:val="single" w:sz="4" w:space="0" w:color="000000"/>
+              <w:right w:val="single" w:sz="4" w:space="0" w:color="000000"/>
+            </w:tcBorders>
+          </w:tcPr>
+          <w:p>
+            <w:pPr>
+              <w:pBdr>
+                <w:top w:val="nil"/>
+                <w:left w:val="nil"/>
+                <w:bottom w:val="nil"/>
+                <w:right w:val="nil"/>
+                <w:between w:val="nil"/>
+              </w:pBdr>
+              <w:spacing w:after="100"/>
+              <w:rPr>
+                <w:color w:val="000000"/>
+                <w:sz w:val="24"/>
+                <w:szCs w:val="24"/>
+              </w:rPr>
+            </w:pPr>
+          </w:p>
+        </w:tc>
+      </w:tr>
+    </w:tbl>
+    <w:p>
+      <w:pPr>
+        <w:jc w:val="both"/>
+        <w:rPr>
+          <w:b/>
+        </w:rPr>
+      </w:pPr>
+    </w:p>
+    <w:tbl>
+      <w:tblPr>
+        <w:tblW w:w="9847" w:type="dxa"/>
+        <w:jc w:val="center"/>
+        <w:tblBorders>
+          <w:top w:val="single" w:sz="4" w:space="0" w:color="000000"/>
+          <w:left w:val="single" w:sz="4" w:space="0" w:color="000000"/>
+          <w:bottom w:val="single" w:sz="4" w:space="0" w:color="000000"/>
+          <w:right w:val="single" w:sz="4" w:space="0" w:color="000000"/>
+          <w:insideH w:val="single" w:sz="4" w:space="0" w:color="000000"/>
+          <w:insideV w:val="single" w:sz="4" w:space="0" w:color="000000"/>
+        </w:tblBorders>
+        <w:tblLayout w:type="fixed"/>
+        <w:tblLook w:val="0000" w:firstRow="0" w:lastRow="0" w:firstColumn="0" w:lastColumn="0" w:noHBand="0" w:noVBand="0"/>
+      </w:tblPr>
+      <w:tblGrid>
+        <w:gridCol w:w="1762"/>
+        <w:gridCol w:w="8085"/>
+      </w:tblGrid>
+      <w:tr>
+        <w:trPr>
+          <w:jc w:val="center"/>
+        </w:trPr>
+        <w:tc>
+          <w:tcPr>
+            <w:tcW w:w="1762" w:type="dxa"/>
+            <w:tcBorders>
+              <w:top w:val="single" w:sz="4" w:space="0" w:color="000000"/>
+              <w:left w:val="single" w:sz="4" w:space="0" w:color="000000"/>
+              <w:bottom w:val="single" w:sz="4" w:space="0" w:color="000000"/>
+              <w:right w:val="single" w:sz="4" w:space="0" w:color="000000"/>
+            </w:tcBorders>
+            <w:shd w:val="clear" w:color="auto" w:fill="F3F3F3"/>
+            <w:vAlign w:val="center"/>
+          </w:tcPr>
+          <w:p>
+            <w:pPr>
+              <w:pBdr>
+                <w:top w:val="nil"/>
+                <w:left w:val="nil"/>
+                <w:bottom w:val="nil"/>
+                <w:right w:val="nil"/>
+                <w:between w:val="nil"/>
+              </w:pBdr>
+              <w:spacing w:after="100"/>
+              <w:rPr>
+                <w:b/>
+                <w:color w:val="000000"/>
+                <w:sz w:val="24"/>
+                <w:szCs w:val="24"/>
+              </w:rPr>
+            </w:pPr>
+            <w:r>
+              <w:rPr>
+                <w:b/>
+                <w:color w:val="000000"/>
+                <w:sz w:val="24"/>
+                <w:szCs w:val="24"/>
+              </w:rPr>
+              <w:t>Nombre</w:t>
+            </w:r>
+          </w:p>
+        </w:tc>
+        <w:tc>
+          <w:tcPr>
+            <w:tcW w:w="8085" w:type="dxa"/>
+            <w:tcBorders>
+              <w:top w:val="single" w:sz="4" w:space="0" w:color="000000"/>
+              <w:left w:val="single" w:sz="4" w:space="0" w:color="000000"/>
+              <w:bottom w:val="single" w:sz="4" w:space="0" w:color="000000"/>
+              <w:right w:val="single" w:sz="4" w:space="0" w:color="000000"/>
+            </w:tcBorders>
+          </w:tcPr>
+          <w:p>
+            <w:pPr>
+              <w:pBdr>
+                <w:top w:val="nil"/>
+                <w:left w:val="nil"/>
+                <w:bottom w:val="nil"/>
+                <w:right w:val="nil"/>
+                <w:between w:val="nil"/>
+              </w:pBdr>
+              <w:spacing w:after="100"/>
+              <w:rPr>
+                <w:b/>
+                <w:color w:val="000000"/>
+                <w:sz w:val="24"/>
+                <w:szCs w:val="24"/>
+              </w:rPr>
+            </w:pPr>
+            <w:r>
+              <w:rPr>
+                <w:b/>
+                <w:color w:val="000000"/>
+                <w:sz w:val="24"/>
+                <w:szCs w:val="24"/>
+              </w:rPr>
+              <w:t>R</w:t>
+            </w:r>
+            <w:r>
+              <w:rPr>
+                <w:b/>
+                <w:color w:val="000000"/>
+                <w:sz w:val="24"/>
+                <w:szCs w:val="24"/>
+              </w:rPr>
+              <w:t>.F</w:t>
+            </w:r>
+            <w:r>
+              <w:rPr>
+                <w:b/>
+                <w:color w:val="000000"/>
+                <w:sz w:val="24"/>
+                <w:szCs w:val="24"/>
+              </w:rPr>
+              <w:t xml:space="preserve">. </w:t>
+            </w:r>
+            <w:r>
+              <w:rPr>
+                <w:b/>
+                <w:color w:val="000000"/>
+                <w:sz w:val="24"/>
+                <w:szCs w:val="24"/>
+              </w:rPr>
+              <w:t>3</w:t>
+            </w:r>
+            <w:r>
+              <w:rPr>
+                <w:b/>
+                <w:color w:val="000000"/>
+                <w:sz w:val="24"/>
+                <w:szCs w:val="24"/>
+              </w:rPr>
+              <w:t xml:space="preserve">. </w:t>
+            </w:r>
+            <w:r>
+              <w:rPr>
+                <w:b/>
+                <w:color w:val="000000"/>
+                <w:sz w:val="24"/>
+                <w:szCs w:val="24"/>
+              </w:rPr>
+              <w:t>Registrar una mascota nueva</w:t>
+            </w:r>
+          </w:p>
+        </w:tc>
+      </w:tr>
+      <w:tr>
+        <w:trPr>
+          <w:jc w:val="center"/>
+        </w:trPr>
+        <w:tc>
+          <w:tcPr>
+            <w:tcW w:w="1762" w:type="dxa"/>
+            <w:tcBorders>
+              <w:top w:val="single" w:sz="4" w:space="0" w:color="000000"/>
+              <w:left w:val="single" w:sz="4" w:space="0" w:color="000000"/>
+              <w:bottom w:val="single" w:sz="4" w:space="0" w:color="000000"/>
+              <w:right w:val="single" w:sz="4" w:space="0" w:color="000000"/>
+            </w:tcBorders>
+            <w:shd w:val="clear" w:color="auto" w:fill="F3F3F3"/>
+            <w:vAlign w:val="center"/>
+          </w:tcPr>
+          <w:p>
+            <w:pPr>
+              <w:pBdr>
+                <w:top w:val="nil"/>
+                <w:left w:val="nil"/>
+                <w:bottom w:val="nil"/>
+                <w:right w:val="nil"/>
+                <w:between w:val="nil"/>
+              </w:pBdr>
+              <w:spacing w:after="100"/>
+              <w:rPr>
+                <w:b/>
+                <w:color w:val="000000"/>
+                <w:sz w:val="24"/>
+                <w:szCs w:val="24"/>
+              </w:rPr>
+            </w:pPr>
+            <w:r>
+              <w:rPr>
+                <w:b/>
+                <w:color w:val="000000"/>
+                <w:sz w:val="24"/>
+                <w:szCs w:val="24"/>
+              </w:rPr>
+              <w:t>Resumen</w:t>
+            </w:r>
+          </w:p>
+        </w:tc>
+        <w:tc>
+          <w:tcPr>
+            <w:tcW w:w="8085" w:type="dxa"/>
+            <w:tcBorders>
+              <w:top w:val="single" w:sz="4" w:space="0" w:color="000000"/>
+              <w:left w:val="single" w:sz="4" w:space="0" w:color="000000"/>
+              <w:bottom w:val="single" w:sz="4" w:space="0" w:color="000000"/>
+              <w:right w:val="single" w:sz="4" w:space="0" w:color="000000"/>
+            </w:tcBorders>
+          </w:tcPr>
+          <w:p>
+            <w:pPr>
+              <w:pBdr>
+                <w:top w:val="nil"/>
+                <w:left w:val="nil"/>
+                <w:bottom w:val="nil"/>
+                <w:right w:val="nil"/>
+                <w:between w:val="nil"/>
+              </w:pBdr>
+              <w:spacing w:after="100"/>
+              <w:rPr>
+                <w:color w:val="000000"/>
+                <w:sz w:val="24"/>
+                <w:szCs w:val="24"/>
+              </w:rPr>
+            </w:pPr>
+            <w:r>
+              <w:rPr>
+                <w:color w:val="000000"/>
+                <w:sz w:val="24"/>
+                <w:szCs w:val="24"/>
+              </w:rPr>
+              <w:t xml:space="preserve"> </w:t>
+            </w:r>
+          </w:p>
+        </w:tc>
+      </w:tr>
+      <w:tr>
+        <w:trPr>
+          <w:trHeight w:val="300"/>
+          <w:jc w:val="center"/>
+        </w:trPr>
+        <w:tc>
+          <w:tcPr>
+            <w:tcW w:w="9847" w:type="dxa"/>
+            <w:gridSpan w:val="2"/>
+            <w:tcBorders>
+              <w:top w:val="single" w:sz="4" w:space="0" w:color="000000"/>
+              <w:left w:val="single" w:sz="4" w:space="0" w:color="000000"/>
+              <w:bottom w:val="single" w:sz="4" w:space="0" w:color="000000"/>
+              <w:right w:val="single" w:sz="4" w:space="0" w:color="000000"/>
+            </w:tcBorders>
+            <w:shd w:val="clear" w:color="auto" w:fill="737373"/>
+            <w:vAlign w:val="center"/>
+          </w:tcPr>
+          <w:p>
+            <w:pPr>
+              <w:pBdr>
+                <w:top w:val="nil"/>
+                <w:left w:val="nil"/>
+                <w:bottom w:val="nil"/>
+                <w:right w:val="nil"/>
+                <w:between w:val="nil"/>
+              </w:pBdr>
+              <w:spacing w:after="100"/>
+              <w:rPr>
+                <w:b/>
+                <w:color w:val="FFFFFF"/>
+                <w:sz w:val="24"/>
+                <w:szCs w:val="24"/>
+              </w:rPr>
+            </w:pPr>
+            <w:r>
+              <w:rPr>
+                <w:b/>
+                <w:color w:val="FFFFFF"/>
+                <w:sz w:val="24"/>
+                <w:szCs w:val="24"/>
+              </w:rPr>
+              <w:t>Entradas</w:t>
+            </w:r>
+          </w:p>
+        </w:tc>
+      </w:tr>
+      <w:tr>
+        <w:trPr>
+          <w:jc w:val="center"/>
+        </w:trPr>
+        <w:tc>
+          <w:tcPr>
+            <w:tcW w:w="9847" w:type="dxa"/>
+            <w:gridSpan w:val="2"/>
+            <w:tcBorders>
+              <w:top w:val="single" w:sz="4" w:space="0" w:color="000000"/>
+              <w:left w:val="single" w:sz="4" w:space="0" w:color="000000"/>
+              <w:bottom w:val="single" w:sz="4" w:space="0" w:color="000000"/>
+              <w:right w:val="single" w:sz="4" w:space="0" w:color="000000"/>
+            </w:tcBorders>
+          </w:tcPr>
+          <w:p>
+            <w:pPr>
+              <w:pBdr>
+                <w:top w:val="nil"/>
+                <w:left w:val="nil"/>
+                <w:bottom w:val="nil"/>
+                <w:right w:val="nil"/>
+                <w:between w:val="nil"/>
+              </w:pBdr>
+              <w:spacing w:after="100"/>
+              <w:rPr>
+                <w:rFonts w:eastAsia="Calibri"/>
+                <w:sz w:val="24"/>
+                <w:szCs w:val="24"/>
+              </w:rPr>
+            </w:pPr>
+          </w:p>
+        </w:tc>
+      </w:tr>
+      <w:tr>
+        <w:trPr>
+          <w:trHeight w:val="300"/>
+          <w:jc w:val="center"/>
+        </w:trPr>
+        <w:tc>
+          <w:tcPr>
+            <w:tcW w:w="9847" w:type="dxa"/>
+            <w:gridSpan w:val="2"/>
+            <w:tcBorders>
+              <w:top w:val="single" w:sz="4" w:space="0" w:color="000000"/>
+              <w:left w:val="single" w:sz="4" w:space="0" w:color="000000"/>
+              <w:bottom w:val="single" w:sz="4" w:space="0" w:color="000000"/>
+              <w:right w:val="single" w:sz="4" w:space="0" w:color="000000"/>
+            </w:tcBorders>
+            <w:shd w:val="clear" w:color="auto" w:fill="737373"/>
+            <w:vAlign w:val="center"/>
+          </w:tcPr>
+          <w:p>
+            <w:pPr>
+              <w:pBdr>
+                <w:top w:val="nil"/>
+                <w:left w:val="nil"/>
+                <w:bottom w:val="nil"/>
+                <w:right w:val="nil"/>
+                <w:between w:val="nil"/>
+              </w:pBdr>
+              <w:spacing w:after="100"/>
+              <w:rPr>
+                <w:b/>
+                <w:color w:val="FFFFFF"/>
+                <w:sz w:val="24"/>
+                <w:szCs w:val="24"/>
+              </w:rPr>
+            </w:pPr>
+            <w:r>
+              <w:rPr>
+                <w:b/>
+                <w:color w:val="FFFFFF"/>
+                <w:sz w:val="24"/>
+                <w:szCs w:val="24"/>
+              </w:rPr>
+              <w:t>Resultados</w:t>
+            </w:r>
+          </w:p>
+        </w:tc>
+      </w:tr>
+      <w:tr>
+        <w:trPr>
+          <w:jc w:val="center"/>
+        </w:trPr>
+        <w:tc>
+          <w:tcPr>
+            <w:tcW w:w="9847" w:type="dxa"/>
+            <w:gridSpan w:val="2"/>
+            <w:tcBorders>
+              <w:top w:val="single" w:sz="4" w:space="0" w:color="000000"/>
+              <w:left w:val="single" w:sz="4" w:space="0" w:color="000000"/>
+              <w:bottom w:val="single" w:sz="4" w:space="0" w:color="000000"/>
+              <w:right w:val="single" w:sz="4" w:space="0" w:color="000000"/>
+            </w:tcBorders>
+          </w:tcPr>
+          <w:p>
+            <w:pPr>
+              <w:pBdr>
+                <w:top w:val="nil"/>
+                <w:left w:val="nil"/>
+                <w:bottom w:val="nil"/>
+                <w:right w:val="nil"/>
+                <w:between w:val="nil"/>
+              </w:pBdr>
+              <w:spacing w:after="100"/>
+              <w:rPr>
+                <w:color w:val="000000"/>
+                <w:sz w:val="24"/>
+                <w:szCs w:val="24"/>
+              </w:rPr>
+            </w:pPr>
+          </w:p>
+        </w:tc>
+      </w:tr>
+    </w:tbl>
+    <w:p>
+      <w:pPr>
+        <w:jc w:val="both"/>
+        <w:rPr>
+          <w:b/>
+        </w:rPr>
+      </w:pPr>
+      <w:bookmarkStart w:id="0" w:name="_GoBack"/>
+      <w:bookmarkEnd w:id="0"/>
     </w:p>
     <w:sectPr>
       <w:headerReference w:type="even" r:id="rId9"/>

</xml_diff>

<commit_message>
All functions from 1-7 are working properly, persistence can be done for clubs, loading people and pets csv are a big trouble, takes too much time, so i have not tried it even once cause it takes too long to start the program
</commit_message>
<xml_diff>
--- a/eclipse-workspace/petClubs/docs/2019-2_APII_U2_Laboratorio_Enunciado.docx
+++ b/eclipse-workspace/petClubs/docs/2019-2_APII_U2_Laboratorio_Enunciado.docx
@@ -1808,15 +1808,39 @@
                 <w:sz w:val="24"/>
                 <w:szCs w:val="24"/>
               </w:rPr>
-              <w:t xml:space="preserve"> El usuario debe ingresar la </w:t>
-            </w:r>
-            <w:r>
-              <w:rPr>
-                <w:color w:val="000000"/>
-                <w:sz w:val="24"/>
-                <w:szCs w:val="24"/>
-              </w:rPr>
-              <w:t>dificultad del juego para que el sistema cree un tablero con unas dimensiones específicas, además de ubicar aleatoriamente las minas en el tablero.</w:t>
+              <w:t xml:space="preserve"> El usuario debe ingresar </w:t>
+            </w:r>
+            <w:r>
+              <w:rPr>
+                <w:color w:val="000000"/>
+                <w:sz w:val="24"/>
+                <w:szCs w:val="24"/>
+              </w:rPr>
+              <w:t>el ID, nombre y fecha de apertura del club,</w:t>
+            </w:r>
+            <w:r>
+              <w:rPr>
+                <w:color w:val="000000"/>
+                <w:sz w:val="24"/>
+                <w:szCs w:val="24"/>
+              </w:rPr>
+              <w:t xml:space="preserve"> para que </w:t>
+            </w:r>
+            <w:r>
+              <w:rPr>
+                <w:color w:val="000000"/>
+                <w:sz w:val="24"/>
+                <w:szCs w:val="24"/>
+              </w:rPr>
+              <w:t>registrar los datos en el sistema</w:t>
+            </w:r>
+            <w:r>
+              <w:rPr>
+                <w:color w:val="000000"/>
+                <w:sz w:val="24"/>
+                <w:szCs w:val="24"/>
+              </w:rPr>
+              <w:t>.</w:t>
             </w:r>
           </w:p>
         </w:tc>
@@ -1894,10 +1918,43 @@
               </w:pBdr>
               <w:spacing w:after="100"/>
               <w:rPr>
+                <w:color w:val="000000"/>
+                <w:sz w:val="24"/>
+                <w:szCs w:val="24"/>
+              </w:rPr>
+            </w:pPr>
+            <w:r>
+              <w:rPr>
                 <w:rFonts w:eastAsia="Calibri"/>
                 <w:sz w:val="24"/>
                 <w:szCs w:val="24"/>
               </w:rPr>
+              <w:t>-</w:t>
+            </w:r>
+            <w:r>
+              <w:rPr>
+                <w:color w:val="000000"/>
+                <w:sz w:val="24"/>
+                <w:szCs w:val="24"/>
+              </w:rPr>
+              <w:t>ID del club</w:t>
+            </w:r>
+          </w:p>
+          <w:p>
+            <w:pPr>
+              <w:pBdr>
+                <w:top w:val="nil"/>
+                <w:left w:val="nil"/>
+                <w:bottom w:val="nil"/>
+                <w:right w:val="nil"/>
+                <w:between w:val="nil"/>
+              </w:pBdr>
+              <w:spacing w:after="100"/>
+              <w:rPr>
+                <w:color w:val="000000"/>
+                <w:sz w:val="24"/>
+                <w:szCs w:val="24"/>
+              </w:rPr>
             </w:pPr>
             <w:r>
               <w:rPr>
@@ -1913,7 +1970,48 @@
                 <w:sz w:val="24"/>
                 <w:szCs w:val="24"/>
               </w:rPr>
-              <w:t>Dificultad del juego</w:t>
+              <w:t>Nombre</w:t>
+            </w:r>
+            <w:r>
+              <w:rPr>
+                <w:color w:val="000000"/>
+                <w:sz w:val="24"/>
+                <w:szCs w:val="24"/>
+              </w:rPr>
+              <w:t xml:space="preserve"> del club</w:t>
+            </w:r>
+          </w:p>
+          <w:p>
+            <w:pPr>
+              <w:pBdr>
+                <w:top w:val="nil"/>
+                <w:left w:val="nil"/>
+                <w:bottom w:val="nil"/>
+                <w:right w:val="nil"/>
+                <w:between w:val="nil"/>
+              </w:pBdr>
+              <w:spacing w:after="100"/>
+              <w:rPr>
+                <w:rFonts w:eastAsia="Calibri"/>
+                <w:sz w:val="24"/>
+                <w:szCs w:val="24"/>
+              </w:rPr>
+            </w:pPr>
+            <w:r>
+              <w:rPr>
+                <w:color w:val="000000"/>
+                <w:sz w:val="24"/>
+                <w:szCs w:val="24"/>
+              </w:rPr>
+              <w:t>-</w:t>
+            </w:r>
+            <w:r>
+              <w:rPr>
+                <w:color w:val="000000"/>
+                <w:sz w:val="24"/>
+                <w:szCs w:val="24"/>
+              </w:rPr>
+              <w:t>Fecha de apertura</w:t>
             </w:r>
           </w:p>
         </w:tc>
@@ -2002,7 +2100,15 @@
                 <w:sz w:val="24"/>
                 <w:szCs w:val="24"/>
               </w:rPr>
-              <w:t>Tablero de juego.</w:t>
+              <w:t>Club registrado</w:t>
+            </w:r>
+            <w:r>
+              <w:rPr>
+                <w:color w:val="000000"/>
+                <w:sz w:val="24"/>
+                <w:szCs w:val="24"/>
+              </w:rPr>
+              <w:t>.</w:t>
             </w:r>
           </w:p>
         </w:tc>
@@ -2168,7 +2274,7 @@
                 <w:sz w:val="24"/>
                 <w:szCs w:val="24"/>
               </w:rPr>
-              <w:t>cliente</w:t>
+              <w:t>dueño</w:t>
             </w:r>
             <w:r>
               <w:rPr>
@@ -2258,15 +2364,63 @@
                 <w:sz w:val="24"/>
                 <w:szCs w:val="24"/>
               </w:rPr>
-              <w:t xml:space="preserve"> El usuario debe ingresar la </w:t>
-            </w:r>
-            <w:r>
-              <w:rPr>
-                <w:color w:val="000000"/>
-                <w:sz w:val="24"/>
-                <w:szCs w:val="24"/>
-              </w:rPr>
-              <w:t>dificultad del juego para que el sistema cree un tablero con unas dimensiones específicas, además de ubicar aleatoriamente las minas en el tablero.</w:t>
+              <w:t xml:space="preserve"> El usuario debe ingresar </w:t>
+            </w:r>
+            <w:r>
+              <w:rPr>
+                <w:color w:val="000000"/>
+                <w:sz w:val="24"/>
+                <w:szCs w:val="24"/>
+              </w:rPr>
+              <w:t>el ID, nombre</w:t>
+            </w:r>
+            <w:r>
+              <w:rPr>
+                <w:color w:val="000000"/>
+                <w:sz w:val="24"/>
+                <w:szCs w:val="24"/>
+              </w:rPr>
+              <w:t>s, apellidos, tipo de mascota favorito</w:t>
+            </w:r>
+            <w:r>
+              <w:rPr>
+                <w:color w:val="000000"/>
+                <w:sz w:val="24"/>
+                <w:szCs w:val="24"/>
+              </w:rPr>
+              <w:t xml:space="preserve"> y fecha de </w:t>
+            </w:r>
+            <w:r>
+              <w:rPr>
+                <w:color w:val="000000"/>
+                <w:sz w:val="24"/>
+                <w:szCs w:val="24"/>
+              </w:rPr>
+              <w:t>nacimiento</w:t>
+            </w:r>
+            <w:r>
+              <w:rPr>
+                <w:color w:val="000000"/>
+                <w:sz w:val="24"/>
+                <w:szCs w:val="24"/>
+              </w:rPr>
+              <w:t xml:space="preserve"> del </w:t>
+            </w:r>
+            <w:r>
+              <w:rPr>
+                <w:color w:val="000000"/>
+                <w:sz w:val="24"/>
+                <w:szCs w:val="24"/>
+              </w:rPr>
+              <w:t>dueño</w:t>
+            </w:r>
+            <w:r>
+              <w:rPr>
+                <w:color w:val="000000"/>
+                <w:sz w:val="24"/>
+                <w:szCs w:val="24"/>
+              </w:rPr>
+              <w:t>, para que registrar los datos en el sistema.</w:t>
             </w:r>
           </w:p>
         </w:tc>
@@ -2344,10 +2498,51 @@
               </w:pBdr>
               <w:spacing w:after="100"/>
               <w:rPr>
+                <w:color w:val="000000"/>
+                <w:sz w:val="24"/>
+                <w:szCs w:val="24"/>
+              </w:rPr>
+            </w:pPr>
+            <w:r>
+              <w:rPr>
                 <w:rFonts w:eastAsia="Calibri"/>
                 <w:sz w:val="24"/>
                 <w:szCs w:val="24"/>
               </w:rPr>
+              <w:t>-</w:t>
+            </w:r>
+            <w:r>
+              <w:rPr>
+                <w:color w:val="000000"/>
+                <w:sz w:val="24"/>
+                <w:szCs w:val="24"/>
+              </w:rPr>
+              <w:t xml:space="preserve">ID del club </w:t>
+            </w:r>
+            <w:r>
+              <w:rPr>
+                <w:color w:val="000000"/>
+                <w:sz w:val="24"/>
+                <w:szCs w:val="24"/>
+              </w:rPr>
+              <w:t>deseado</w:t>
+            </w:r>
+          </w:p>
+          <w:p>
+            <w:pPr>
+              <w:pBdr>
+                <w:top w:val="nil"/>
+                <w:left w:val="nil"/>
+                <w:bottom w:val="nil"/>
+                <w:right w:val="nil"/>
+                <w:between w:val="nil"/>
+              </w:pBdr>
+              <w:spacing w:after="100"/>
+              <w:rPr>
+                <w:color w:val="000000"/>
+                <w:sz w:val="24"/>
+                <w:szCs w:val="24"/>
+              </w:rPr>
             </w:pPr>
             <w:r>
               <w:rPr>
@@ -2363,8 +2558,166 @@
                 <w:sz w:val="24"/>
                 <w:szCs w:val="24"/>
               </w:rPr>
-              <w:t>Dificultad del juego</w:t>
-            </w:r>
+              <w:t>ID del dueño</w:t>
+            </w:r>
+          </w:p>
+          <w:p>
+            <w:pPr>
+              <w:pBdr>
+                <w:top w:val="nil"/>
+                <w:left w:val="nil"/>
+                <w:bottom w:val="nil"/>
+                <w:right w:val="nil"/>
+                <w:between w:val="nil"/>
+              </w:pBdr>
+              <w:spacing w:after="100"/>
+              <w:rPr>
+                <w:color w:val="000000"/>
+                <w:sz w:val="24"/>
+                <w:szCs w:val="24"/>
+              </w:rPr>
+            </w:pPr>
+            <w:r>
+              <w:rPr>
+                <w:rFonts w:eastAsia="Calibri"/>
+                <w:sz w:val="24"/>
+                <w:szCs w:val="24"/>
+              </w:rPr>
+              <w:lastRenderedPageBreak/>
+              <w:t>-</w:t>
+            </w:r>
+            <w:r>
+              <w:rPr>
+                <w:color w:val="000000"/>
+                <w:sz w:val="24"/>
+                <w:szCs w:val="24"/>
+              </w:rPr>
+              <w:t>Nombre del dueño</w:t>
+            </w:r>
+            <w:r>
+              <w:rPr>
+                <w:color w:val="000000"/>
+                <w:sz w:val="24"/>
+                <w:szCs w:val="24"/>
+              </w:rPr>
+              <w:t xml:space="preserve"> </w:t>
+            </w:r>
+          </w:p>
+          <w:p>
+            <w:pPr>
+              <w:pBdr>
+                <w:top w:val="nil"/>
+                <w:left w:val="nil"/>
+                <w:bottom w:val="nil"/>
+                <w:right w:val="nil"/>
+                <w:between w:val="nil"/>
+              </w:pBdr>
+              <w:spacing w:after="100"/>
+              <w:rPr>
+                <w:color w:val="000000"/>
+                <w:sz w:val="24"/>
+                <w:szCs w:val="24"/>
+              </w:rPr>
+            </w:pPr>
+            <w:r>
+              <w:rPr>
+                <w:color w:val="000000"/>
+                <w:sz w:val="24"/>
+                <w:szCs w:val="24"/>
+              </w:rPr>
+              <w:t xml:space="preserve">-Apellidos del </w:t>
+            </w:r>
+            <w:r>
+              <w:rPr>
+                <w:color w:val="000000"/>
+                <w:sz w:val="24"/>
+                <w:szCs w:val="24"/>
+              </w:rPr>
+              <w:t>dueño</w:t>
+            </w:r>
+          </w:p>
+          <w:p>
+            <w:pPr>
+              <w:pBdr>
+                <w:top w:val="nil"/>
+                <w:left w:val="nil"/>
+                <w:bottom w:val="nil"/>
+                <w:right w:val="nil"/>
+                <w:between w:val="nil"/>
+              </w:pBdr>
+              <w:spacing w:after="100"/>
+              <w:rPr>
+                <w:color w:val="000000"/>
+                <w:sz w:val="24"/>
+                <w:szCs w:val="24"/>
+              </w:rPr>
+            </w:pPr>
+            <w:r>
+              <w:rPr>
+                <w:color w:val="000000"/>
+                <w:sz w:val="24"/>
+                <w:szCs w:val="24"/>
+              </w:rPr>
+              <w:t xml:space="preserve">-Fecha de </w:t>
+            </w:r>
+            <w:r>
+              <w:rPr>
+                <w:color w:val="000000"/>
+                <w:sz w:val="24"/>
+                <w:szCs w:val="24"/>
+              </w:rPr>
+              <w:t xml:space="preserve">nacimiento del </w:t>
+            </w:r>
+            <w:r>
+              <w:rPr>
+                <w:color w:val="000000"/>
+                <w:sz w:val="24"/>
+                <w:szCs w:val="24"/>
+              </w:rPr>
+              <w:t>dueño</w:t>
+            </w:r>
+          </w:p>
+          <w:p>
+            <w:pPr>
+              <w:pBdr>
+                <w:top w:val="nil"/>
+                <w:left w:val="nil"/>
+                <w:bottom w:val="nil"/>
+                <w:right w:val="nil"/>
+                <w:between w:val="nil"/>
+              </w:pBdr>
+              <w:spacing w:after="100"/>
+              <w:rPr>
+                <w:color w:val="000000"/>
+                <w:sz w:val="24"/>
+                <w:szCs w:val="24"/>
+              </w:rPr>
+            </w:pPr>
+            <w:r>
+              <w:rPr>
+                <w:color w:val="000000"/>
+                <w:sz w:val="24"/>
+                <w:szCs w:val="24"/>
+              </w:rPr>
+              <w:t>-Tipo de mascota favorita del dueño</w:t>
+            </w:r>
+          </w:p>
+          <w:p>
+            <w:pPr>
+              <w:pBdr>
+                <w:top w:val="nil"/>
+                <w:left w:val="nil"/>
+                <w:bottom w:val="nil"/>
+                <w:right w:val="nil"/>
+                <w:between w:val="nil"/>
+              </w:pBdr>
+              <w:spacing w:after="100"/>
+              <w:rPr>
+                <w:rFonts w:eastAsia="Calibri"/>
+                <w:sz w:val="24"/>
+                <w:szCs w:val="24"/>
+              </w:rPr>
+            </w:pPr>
           </w:p>
         </w:tc>
       </w:tr>
@@ -2410,6 +2763,7 @@
                 <w:sz w:val="24"/>
                 <w:szCs w:val="24"/>
               </w:rPr>
+              <w:lastRenderedPageBreak/>
               <w:t>Resultados</w:t>
             </w:r>
           </w:p>
@@ -2452,7 +2806,15 @@
                 <w:sz w:val="24"/>
                 <w:szCs w:val="24"/>
               </w:rPr>
-              <w:t>Tablero de juego.</w:t>
+              <w:t>Dueño</w:t>
+            </w:r>
+            <w:r>
+              <w:rPr>
+                <w:color w:val="000000"/>
+                <w:sz w:val="24"/>
+                <w:szCs w:val="24"/>
+              </w:rPr>
+              <w:t xml:space="preserve"> registrado.</w:t>
             </w:r>
           </w:p>
         </w:tc>
@@ -2619,34 +2981,16 @@
                 <w:sz w:val="24"/>
                 <w:szCs w:val="24"/>
               </w:rPr>
-              <w:t>a</w:t>
-            </w:r>
-            <w:r>
-              <w:rPr>
-                <w:b/>
-                <w:color w:val="000000"/>
-                <w:sz w:val="24"/>
-                <w:szCs w:val="24"/>
-              </w:rPr>
-              <w:t xml:space="preserve"> </w:t>
-            </w:r>
-            <w:r>
-              <w:rPr>
-                <w:b/>
-                <w:color w:val="000000"/>
-                <w:sz w:val="24"/>
-                <w:szCs w:val="24"/>
-              </w:rPr>
-              <w:t>mascota</w:t>
-            </w:r>
-            <w:r>
-              <w:rPr>
-                <w:b/>
-                <w:color w:val="000000"/>
-                <w:sz w:val="24"/>
-                <w:szCs w:val="24"/>
-              </w:rPr>
-              <w:t xml:space="preserve"> nuev</w:t>
+              <w:t xml:space="preserve">a mascota </w:t>
+            </w:r>
+            <w:r>
+              <w:rPr>
+                <w:b/>
+                <w:color w:val="000000"/>
+                <w:sz w:val="24"/>
+                <w:szCs w:val="24"/>
+              </w:rPr>
+              <w:t>nuev</w:t>
             </w:r>
             <w:r>
               <w:rPr>
@@ -2736,7 +3080,63 @@
                 <w:sz w:val="24"/>
                 <w:szCs w:val="24"/>
               </w:rPr>
+              <w:t xml:space="preserve"> El usuario debe ingresar </w:t>
+            </w:r>
+            <w:r>
+              <w:rPr>
+                <w:color w:val="000000"/>
+                <w:sz w:val="24"/>
+                <w:szCs w:val="24"/>
+              </w:rPr>
+              <w:t>el ID, nombre, tipo de mascota</w:t>
+            </w:r>
+            <w:r>
+              <w:rPr>
+                <w:color w:val="000000"/>
+                <w:sz w:val="24"/>
+                <w:szCs w:val="24"/>
+              </w:rPr>
+              <w:t xml:space="preserve">, genero </w:t>
+            </w:r>
+            <w:r>
+              <w:rPr>
+                <w:color w:val="000000"/>
+                <w:sz w:val="24"/>
+                <w:szCs w:val="24"/>
+              </w:rPr>
+              <w:t>y fecha de nacimiento de</w:t>
+            </w:r>
+            <w:r>
+              <w:rPr>
+                <w:color w:val="000000"/>
+                <w:sz w:val="24"/>
+                <w:szCs w:val="24"/>
+              </w:rPr>
+              <w:t xml:space="preserve"> la</w:t>
+            </w:r>
+            <w:r>
+              <w:rPr>
+                <w:color w:val="000000"/>
+                <w:sz w:val="24"/>
+                <w:szCs w:val="24"/>
+              </w:rPr>
               <w:t xml:space="preserve"> </w:t>
+            </w:r>
+            <w:r>
+              <w:rPr>
+                <w:color w:val="000000"/>
+                <w:sz w:val="24"/>
+                <w:szCs w:val="24"/>
+              </w:rPr>
+              <w:t>mascota</w:t>
+            </w:r>
+            <w:r>
+              <w:rPr>
+                <w:color w:val="000000"/>
+                <w:sz w:val="24"/>
+                <w:szCs w:val="24"/>
+              </w:rPr>
+              <w:t>, para que registrar los datos en el sistema.</w:t>
             </w:r>
           </w:p>
         </w:tc>
@@ -2814,11 +3214,273 @@
               </w:pBdr>
               <w:spacing w:after="100"/>
               <w:rPr>
+                <w:color w:val="000000"/>
+                <w:sz w:val="24"/>
+                <w:szCs w:val="24"/>
+              </w:rPr>
+            </w:pPr>
+            <w:r>
+              <w:rPr>
                 <w:rFonts w:eastAsia="Calibri"/>
                 <w:sz w:val="24"/>
                 <w:szCs w:val="24"/>
               </w:rPr>
+              <w:t>-</w:t>
+            </w:r>
+            <w:r>
+              <w:rPr>
+                <w:color w:val="000000"/>
+                <w:sz w:val="24"/>
+                <w:szCs w:val="24"/>
+              </w:rPr>
+              <w:t xml:space="preserve">ID del </w:t>
+            </w:r>
+            <w:r>
+              <w:rPr>
+                <w:color w:val="000000"/>
+                <w:sz w:val="24"/>
+                <w:szCs w:val="24"/>
+              </w:rPr>
+              <w:t xml:space="preserve">club del </w:t>
+            </w:r>
+            <w:r>
+              <w:rPr>
+                <w:color w:val="000000"/>
+                <w:sz w:val="24"/>
+                <w:szCs w:val="24"/>
+              </w:rPr>
+              <w:t>dueño</w:t>
+            </w:r>
+          </w:p>
+          <w:p>
+            <w:pPr>
+              <w:pBdr>
+                <w:top w:val="nil"/>
+                <w:left w:val="nil"/>
+                <w:bottom w:val="nil"/>
+                <w:right w:val="nil"/>
+                <w:between w:val="nil"/>
+              </w:pBdr>
+              <w:spacing w:after="100"/>
+              <w:rPr>
+                <w:color w:val="000000"/>
+                <w:sz w:val="24"/>
+                <w:szCs w:val="24"/>
+              </w:rPr>
             </w:pPr>
+            <w:r>
+              <w:rPr>
+                <w:rFonts w:eastAsia="Calibri"/>
+                <w:sz w:val="24"/>
+                <w:szCs w:val="24"/>
+              </w:rPr>
+              <w:t>-</w:t>
+            </w:r>
+            <w:r>
+              <w:rPr>
+                <w:color w:val="000000"/>
+                <w:sz w:val="24"/>
+                <w:szCs w:val="24"/>
+              </w:rPr>
+              <w:t xml:space="preserve">ID </w:t>
+            </w:r>
+            <w:r>
+              <w:rPr>
+                <w:color w:val="000000"/>
+                <w:sz w:val="24"/>
+                <w:szCs w:val="24"/>
+              </w:rPr>
+              <w:t>del dueño</w:t>
+            </w:r>
+          </w:p>
+          <w:p>
+            <w:pPr>
+              <w:pBdr>
+                <w:top w:val="nil"/>
+                <w:left w:val="nil"/>
+                <w:bottom w:val="nil"/>
+                <w:right w:val="nil"/>
+                <w:between w:val="nil"/>
+              </w:pBdr>
+              <w:spacing w:after="100"/>
+              <w:rPr>
+                <w:color w:val="000000"/>
+                <w:sz w:val="24"/>
+                <w:szCs w:val="24"/>
+              </w:rPr>
+            </w:pPr>
+            <w:r>
+              <w:rPr>
+                <w:rFonts w:eastAsia="Calibri"/>
+                <w:sz w:val="24"/>
+                <w:szCs w:val="24"/>
+              </w:rPr>
+              <w:t>-</w:t>
+            </w:r>
+            <w:r>
+              <w:rPr>
+                <w:color w:val="000000"/>
+                <w:sz w:val="24"/>
+                <w:szCs w:val="24"/>
+              </w:rPr>
+              <w:t>ID de la mascota</w:t>
+            </w:r>
+          </w:p>
+          <w:p>
+            <w:pPr>
+              <w:pBdr>
+                <w:top w:val="nil"/>
+                <w:left w:val="nil"/>
+                <w:bottom w:val="nil"/>
+                <w:right w:val="nil"/>
+                <w:between w:val="nil"/>
+              </w:pBdr>
+              <w:spacing w:after="100"/>
+              <w:rPr>
+                <w:color w:val="000000"/>
+                <w:sz w:val="24"/>
+                <w:szCs w:val="24"/>
+              </w:rPr>
+            </w:pPr>
+            <w:r>
+              <w:rPr>
+                <w:rFonts w:eastAsia="Calibri"/>
+                <w:sz w:val="24"/>
+                <w:szCs w:val="24"/>
+              </w:rPr>
+              <w:t>-</w:t>
+            </w:r>
+            <w:r>
+              <w:rPr>
+                <w:color w:val="000000"/>
+                <w:sz w:val="24"/>
+                <w:szCs w:val="24"/>
+              </w:rPr>
+              <w:t>Nombre</w:t>
+            </w:r>
+            <w:r>
+              <w:rPr>
+                <w:color w:val="000000"/>
+                <w:sz w:val="24"/>
+                <w:szCs w:val="24"/>
+              </w:rPr>
+              <w:t xml:space="preserve"> de la mascota</w:t>
+            </w:r>
+          </w:p>
+          <w:p>
+            <w:pPr>
+              <w:pBdr>
+                <w:top w:val="nil"/>
+                <w:left w:val="nil"/>
+                <w:bottom w:val="nil"/>
+                <w:right w:val="nil"/>
+                <w:between w:val="nil"/>
+              </w:pBdr>
+              <w:spacing w:after="100"/>
+              <w:rPr>
+                <w:color w:val="000000"/>
+                <w:sz w:val="24"/>
+                <w:szCs w:val="24"/>
+              </w:rPr>
+            </w:pPr>
+            <w:r>
+              <w:rPr>
+                <w:color w:val="000000"/>
+                <w:sz w:val="24"/>
+                <w:szCs w:val="24"/>
+              </w:rPr>
+              <w:t>-Genero</w:t>
+            </w:r>
+            <w:r>
+              <w:rPr>
+                <w:color w:val="000000"/>
+                <w:sz w:val="24"/>
+                <w:szCs w:val="24"/>
+              </w:rPr>
+              <w:t xml:space="preserve"> de la mascota</w:t>
+            </w:r>
+          </w:p>
+          <w:p>
+            <w:pPr>
+              <w:pBdr>
+                <w:top w:val="nil"/>
+                <w:left w:val="nil"/>
+                <w:bottom w:val="nil"/>
+                <w:right w:val="nil"/>
+                <w:between w:val="nil"/>
+              </w:pBdr>
+              <w:spacing w:after="100"/>
+              <w:rPr>
+                <w:color w:val="000000"/>
+                <w:sz w:val="24"/>
+                <w:szCs w:val="24"/>
+              </w:rPr>
+            </w:pPr>
+            <w:r>
+              <w:rPr>
+                <w:rFonts w:eastAsia="Calibri"/>
+                <w:sz w:val="24"/>
+                <w:szCs w:val="24"/>
+              </w:rPr>
+              <w:t>-</w:t>
+            </w:r>
+            <w:r>
+              <w:rPr>
+                <w:color w:val="000000"/>
+                <w:sz w:val="24"/>
+                <w:szCs w:val="24"/>
+              </w:rPr>
+              <w:t>Tipo</w:t>
+            </w:r>
+            <w:r>
+              <w:rPr>
+                <w:color w:val="000000"/>
+                <w:sz w:val="24"/>
+                <w:szCs w:val="24"/>
+              </w:rPr>
+              <w:t xml:space="preserve"> de mascota</w:t>
+            </w:r>
+          </w:p>
+          <w:p>
+            <w:pPr>
+              <w:pBdr>
+                <w:top w:val="nil"/>
+                <w:left w:val="nil"/>
+                <w:bottom w:val="nil"/>
+                <w:right w:val="nil"/>
+                <w:between w:val="nil"/>
+              </w:pBdr>
+              <w:spacing w:after="100"/>
+              <w:rPr>
+                <w:color w:val="000000"/>
+                <w:sz w:val="24"/>
+                <w:szCs w:val="24"/>
+              </w:rPr>
+            </w:pPr>
+            <w:r>
+              <w:rPr>
+                <w:color w:val="000000"/>
+                <w:sz w:val="24"/>
+                <w:szCs w:val="24"/>
+              </w:rPr>
+              <w:t xml:space="preserve">-Fecha de nacimiento </w:t>
+            </w:r>
+            <w:r>
+              <w:rPr>
+                <w:color w:val="000000"/>
+                <w:sz w:val="24"/>
+                <w:szCs w:val="24"/>
+              </w:rPr>
+              <w:t>de</w:t>
+            </w:r>
+            <w:r>
+              <w:rPr>
+                <w:color w:val="000000"/>
+                <w:sz w:val="24"/>
+                <w:szCs w:val="24"/>
+              </w:rPr>
+              <w:t xml:space="preserve"> la mascota</w:t>
+            </w:r>
           </w:p>
         </w:tc>
       </w:tr>
@@ -2900,10 +3562,72 @@
                 <w:szCs w:val="24"/>
               </w:rPr>
             </w:pPr>
+            <w:r>
+              <w:rPr>
+                <w:color w:val="000000"/>
+                <w:sz w:val="24"/>
+                <w:szCs w:val="24"/>
+              </w:rPr>
+              <w:t>Ma</w:t>
+            </w:r>
+            <w:r>
+              <w:rPr>
+                <w:color w:val="000000"/>
+                <w:sz w:val="24"/>
+                <w:szCs w:val="24"/>
+              </w:rPr>
+              <w:t>s</w:t>
+            </w:r>
+            <w:r>
+              <w:rPr>
+                <w:color w:val="000000"/>
+                <w:sz w:val="24"/>
+                <w:szCs w:val="24"/>
+              </w:rPr>
+              <w:t>cota</w:t>
+            </w:r>
+            <w:r>
+              <w:rPr>
+                <w:color w:val="000000"/>
+                <w:sz w:val="24"/>
+                <w:szCs w:val="24"/>
+              </w:rPr>
+              <w:t xml:space="preserve"> registrad</w:t>
+            </w:r>
+            <w:r>
+              <w:rPr>
+                <w:color w:val="000000"/>
+                <w:sz w:val="24"/>
+                <w:szCs w:val="24"/>
+              </w:rPr>
+              <w:t>a</w:t>
+            </w:r>
+            <w:r>
+              <w:rPr>
+                <w:color w:val="000000"/>
+                <w:sz w:val="24"/>
+                <w:szCs w:val="24"/>
+              </w:rPr>
+              <w:t>.</w:t>
+            </w:r>
           </w:p>
         </w:tc>
       </w:tr>
     </w:tbl>
+    <w:p>
+      <w:pPr>
+        <w:jc w:val="both"/>
+        <w:rPr>
+          <w:b/>
+        </w:rPr>
+      </w:pPr>
+      <w:r>
+        <w:rPr>
+          <w:b/>
+        </w:rPr>
+        <w:tab/>
+      </w:r>
+    </w:p>
     <w:p>
       <w:pPr>
         <w:jc w:val="both"/>
@@ -3036,7 +3760,7 @@
                 <w:sz w:val="24"/>
                 <w:szCs w:val="24"/>
               </w:rPr>
-              <w:t>3</w:t>
+              <w:t>4</w:t>
             </w:r>
             <w:r>
               <w:rPr>
@@ -3054,7 +3778,25 @@
                 <w:sz w:val="24"/>
                 <w:szCs w:val="24"/>
               </w:rPr>
-              <w:t>Registrar una mascota nueva</w:t>
+              <w:t>Eliminar</w:t>
+            </w:r>
+            <w:r>
+              <w:rPr>
+                <w:b/>
+                <w:color w:val="000000"/>
+                <w:sz w:val="24"/>
+                <w:szCs w:val="24"/>
+              </w:rPr>
+              <w:t xml:space="preserve"> un </w:t>
+            </w:r>
+            <w:r>
+              <w:rPr>
+                <w:b/>
+                <w:color w:val="000000"/>
+                <w:sz w:val="24"/>
+                <w:szCs w:val="24"/>
+              </w:rPr>
+              <w:t>club</w:t>
             </w:r>
           </w:p>
         </w:tc>
@@ -3299,6 +4041,1187 @@
                 <w:szCs w:val="24"/>
               </w:rPr>
             </w:pPr>
+          </w:p>
+        </w:tc>
+      </w:tr>
+    </w:tbl>
+    <w:p>
+      <w:pPr>
+        <w:jc w:val="both"/>
+        <w:rPr>
+          <w:b/>
+        </w:rPr>
+      </w:pPr>
+    </w:p>
+    <w:tbl>
+      <w:tblPr>
+        <w:tblW w:w="9847" w:type="dxa"/>
+        <w:jc w:val="center"/>
+        <w:tblBorders>
+          <w:top w:val="single" w:sz="4" w:space="0" w:color="000000"/>
+          <w:left w:val="single" w:sz="4" w:space="0" w:color="000000"/>
+          <w:bottom w:val="single" w:sz="4" w:space="0" w:color="000000"/>
+          <w:right w:val="single" w:sz="4" w:space="0" w:color="000000"/>
+          <w:insideH w:val="single" w:sz="4" w:space="0" w:color="000000"/>
+          <w:insideV w:val="single" w:sz="4" w:space="0" w:color="000000"/>
+        </w:tblBorders>
+        <w:tblLayout w:type="fixed"/>
+        <w:tblLook w:val="0000" w:firstRow="0" w:lastRow="0" w:firstColumn="0" w:lastColumn="0" w:noHBand="0" w:noVBand="0"/>
+      </w:tblPr>
+      <w:tblGrid>
+        <w:gridCol w:w="1762"/>
+        <w:gridCol w:w="8085"/>
+      </w:tblGrid>
+      <w:tr>
+        <w:trPr>
+          <w:jc w:val="center"/>
+        </w:trPr>
+        <w:tc>
+          <w:tcPr>
+            <w:tcW w:w="1762" w:type="dxa"/>
+            <w:tcBorders>
+              <w:top w:val="single" w:sz="4" w:space="0" w:color="000000"/>
+              <w:left w:val="single" w:sz="4" w:space="0" w:color="000000"/>
+              <w:bottom w:val="single" w:sz="4" w:space="0" w:color="000000"/>
+              <w:right w:val="single" w:sz="4" w:space="0" w:color="000000"/>
+            </w:tcBorders>
+            <w:shd w:val="clear" w:color="auto" w:fill="F3F3F3"/>
+            <w:vAlign w:val="center"/>
+          </w:tcPr>
+          <w:p>
+            <w:pPr>
+              <w:pBdr>
+                <w:top w:val="nil"/>
+                <w:left w:val="nil"/>
+                <w:bottom w:val="nil"/>
+                <w:right w:val="nil"/>
+                <w:between w:val="nil"/>
+              </w:pBdr>
+              <w:spacing w:after="100"/>
+              <w:rPr>
+                <w:b/>
+                <w:color w:val="000000"/>
+                <w:sz w:val="24"/>
+                <w:szCs w:val="24"/>
+              </w:rPr>
+            </w:pPr>
+            <w:r>
+              <w:rPr>
+                <w:b/>
+                <w:color w:val="000000"/>
+                <w:sz w:val="24"/>
+                <w:szCs w:val="24"/>
+              </w:rPr>
+              <w:t>Nombre</w:t>
+            </w:r>
+          </w:p>
+        </w:tc>
+        <w:tc>
+          <w:tcPr>
+            <w:tcW w:w="8085" w:type="dxa"/>
+            <w:tcBorders>
+              <w:top w:val="single" w:sz="4" w:space="0" w:color="000000"/>
+              <w:left w:val="single" w:sz="4" w:space="0" w:color="000000"/>
+              <w:bottom w:val="single" w:sz="4" w:space="0" w:color="000000"/>
+              <w:right w:val="single" w:sz="4" w:space="0" w:color="000000"/>
+            </w:tcBorders>
+          </w:tcPr>
+          <w:p>
+            <w:pPr>
+              <w:pBdr>
+                <w:top w:val="nil"/>
+                <w:left w:val="nil"/>
+                <w:bottom w:val="nil"/>
+                <w:right w:val="nil"/>
+                <w:between w:val="nil"/>
+              </w:pBdr>
+              <w:spacing w:after="100"/>
+              <w:rPr>
+                <w:b/>
+                <w:color w:val="000000"/>
+                <w:sz w:val="24"/>
+                <w:szCs w:val="24"/>
+              </w:rPr>
+            </w:pPr>
+            <w:r>
+              <w:rPr>
+                <w:b/>
+                <w:color w:val="000000"/>
+                <w:sz w:val="24"/>
+                <w:szCs w:val="24"/>
+              </w:rPr>
+              <w:t>R</w:t>
+            </w:r>
+            <w:r>
+              <w:rPr>
+                <w:b/>
+                <w:color w:val="000000"/>
+                <w:sz w:val="24"/>
+                <w:szCs w:val="24"/>
+              </w:rPr>
+              <w:t>.F</w:t>
+            </w:r>
+            <w:r>
+              <w:rPr>
+                <w:b/>
+                <w:color w:val="000000"/>
+                <w:sz w:val="24"/>
+                <w:szCs w:val="24"/>
+              </w:rPr>
+              <w:t xml:space="preserve">. </w:t>
+            </w:r>
+            <w:r>
+              <w:rPr>
+                <w:b/>
+                <w:color w:val="000000"/>
+                <w:sz w:val="24"/>
+                <w:szCs w:val="24"/>
+              </w:rPr>
+              <w:t>4</w:t>
+            </w:r>
+            <w:r>
+              <w:rPr>
+                <w:b/>
+                <w:color w:val="000000"/>
+                <w:sz w:val="24"/>
+                <w:szCs w:val="24"/>
+              </w:rPr>
+              <w:t xml:space="preserve">. </w:t>
+            </w:r>
+            <w:r>
+              <w:rPr>
+                <w:b/>
+                <w:color w:val="000000"/>
+                <w:sz w:val="24"/>
+                <w:szCs w:val="24"/>
+              </w:rPr>
+              <w:t xml:space="preserve">Eliminar un </w:t>
+            </w:r>
+            <w:r>
+              <w:rPr>
+                <w:b/>
+                <w:color w:val="000000"/>
+                <w:sz w:val="24"/>
+                <w:szCs w:val="24"/>
+              </w:rPr>
+              <w:t>cliente</w:t>
+            </w:r>
+          </w:p>
+        </w:tc>
+      </w:tr>
+      <w:tr>
+        <w:trPr>
+          <w:jc w:val="center"/>
+        </w:trPr>
+        <w:tc>
+          <w:tcPr>
+            <w:tcW w:w="1762" w:type="dxa"/>
+            <w:tcBorders>
+              <w:top w:val="single" w:sz="4" w:space="0" w:color="000000"/>
+              <w:left w:val="single" w:sz="4" w:space="0" w:color="000000"/>
+              <w:bottom w:val="single" w:sz="4" w:space="0" w:color="000000"/>
+              <w:right w:val="single" w:sz="4" w:space="0" w:color="000000"/>
+            </w:tcBorders>
+            <w:shd w:val="clear" w:color="auto" w:fill="F3F3F3"/>
+            <w:vAlign w:val="center"/>
+          </w:tcPr>
+          <w:p>
+            <w:pPr>
+              <w:pBdr>
+                <w:top w:val="nil"/>
+                <w:left w:val="nil"/>
+                <w:bottom w:val="nil"/>
+                <w:right w:val="nil"/>
+                <w:between w:val="nil"/>
+              </w:pBdr>
+              <w:spacing w:after="100"/>
+              <w:rPr>
+                <w:b/>
+                <w:color w:val="000000"/>
+                <w:sz w:val="24"/>
+                <w:szCs w:val="24"/>
+              </w:rPr>
+            </w:pPr>
+            <w:r>
+              <w:rPr>
+                <w:b/>
+                <w:color w:val="000000"/>
+                <w:sz w:val="24"/>
+                <w:szCs w:val="24"/>
+              </w:rPr>
+              <w:t>Resumen</w:t>
+            </w:r>
+          </w:p>
+        </w:tc>
+        <w:tc>
+          <w:tcPr>
+            <w:tcW w:w="8085" w:type="dxa"/>
+            <w:tcBorders>
+              <w:top w:val="single" w:sz="4" w:space="0" w:color="000000"/>
+              <w:left w:val="single" w:sz="4" w:space="0" w:color="000000"/>
+              <w:bottom w:val="single" w:sz="4" w:space="0" w:color="000000"/>
+              <w:right w:val="single" w:sz="4" w:space="0" w:color="000000"/>
+            </w:tcBorders>
+          </w:tcPr>
+          <w:p>
+            <w:pPr>
+              <w:pBdr>
+                <w:top w:val="nil"/>
+                <w:left w:val="nil"/>
+                <w:bottom w:val="nil"/>
+                <w:right w:val="nil"/>
+                <w:between w:val="nil"/>
+              </w:pBdr>
+              <w:spacing w:after="100"/>
+              <w:rPr>
+                <w:color w:val="000000"/>
+                <w:sz w:val="24"/>
+                <w:szCs w:val="24"/>
+              </w:rPr>
+            </w:pPr>
+            <w:r>
+              <w:rPr>
+                <w:color w:val="000000"/>
+                <w:sz w:val="24"/>
+                <w:szCs w:val="24"/>
+              </w:rPr>
+              <w:t xml:space="preserve"> </w:t>
+            </w:r>
+          </w:p>
+        </w:tc>
+      </w:tr>
+      <w:tr>
+        <w:trPr>
+          <w:trHeight w:val="300"/>
+          <w:jc w:val="center"/>
+        </w:trPr>
+        <w:tc>
+          <w:tcPr>
+            <w:tcW w:w="9847" w:type="dxa"/>
+            <w:gridSpan w:val="2"/>
+            <w:tcBorders>
+              <w:top w:val="single" w:sz="4" w:space="0" w:color="000000"/>
+              <w:left w:val="single" w:sz="4" w:space="0" w:color="000000"/>
+              <w:bottom w:val="single" w:sz="4" w:space="0" w:color="000000"/>
+              <w:right w:val="single" w:sz="4" w:space="0" w:color="000000"/>
+            </w:tcBorders>
+            <w:shd w:val="clear" w:color="auto" w:fill="737373"/>
+            <w:vAlign w:val="center"/>
+          </w:tcPr>
+          <w:p>
+            <w:pPr>
+              <w:pBdr>
+                <w:top w:val="nil"/>
+                <w:left w:val="nil"/>
+                <w:bottom w:val="nil"/>
+                <w:right w:val="nil"/>
+                <w:between w:val="nil"/>
+              </w:pBdr>
+              <w:spacing w:after="100"/>
+              <w:rPr>
+                <w:b/>
+                <w:color w:val="FFFFFF"/>
+                <w:sz w:val="24"/>
+                <w:szCs w:val="24"/>
+              </w:rPr>
+            </w:pPr>
+            <w:r>
+              <w:rPr>
+                <w:b/>
+                <w:color w:val="FFFFFF"/>
+                <w:sz w:val="24"/>
+                <w:szCs w:val="24"/>
+              </w:rPr>
+              <w:t>Entradas</w:t>
+            </w:r>
+          </w:p>
+        </w:tc>
+      </w:tr>
+      <w:tr>
+        <w:trPr>
+          <w:jc w:val="center"/>
+        </w:trPr>
+        <w:tc>
+          <w:tcPr>
+            <w:tcW w:w="9847" w:type="dxa"/>
+            <w:gridSpan w:val="2"/>
+            <w:tcBorders>
+              <w:top w:val="single" w:sz="4" w:space="0" w:color="000000"/>
+              <w:left w:val="single" w:sz="4" w:space="0" w:color="000000"/>
+              <w:bottom w:val="single" w:sz="4" w:space="0" w:color="000000"/>
+              <w:right w:val="single" w:sz="4" w:space="0" w:color="000000"/>
+            </w:tcBorders>
+          </w:tcPr>
+          <w:p>
+            <w:pPr>
+              <w:pBdr>
+                <w:top w:val="nil"/>
+                <w:left w:val="nil"/>
+                <w:bottom w:val="nil"/>
+                <w:right w:val="nil"/>
+                <w:between w:val="nil"/>
+              </w:pBdr>
+              <w:spacing w:after="100"/>
+              <w:rPr>
+                <w:rFonts w:eastAsia="Calibri"/>
+                <w:sz w:val="24"/>
+                <w:szCs w:val="24"/>
+              </w:rPr>
+            </w:pPr>
+          </w:p>
+        </w:tc>
+      </w:tr>
+      <w:tr>
+        <w:trPr>
+          <w:trHeight w:val="300"/>
+          <w:jc w:val="center"/>
+        </w:trPr>
+        <w:tc>
+          <w:tcPr>
+            <w:tcW w:w="9847" w:type="dxa"/>
+            <w:gridSpan w:val="2"/>
+            <w:tcBorders>
+              <w:top w:val="single" w:sz="4" w:space="0" w:color="000000"/>
+              <w:left w:val="single" w:sz="4" w:space="0" w:color="000000"/>
+              <w:bottom w:val="single" w:sz="4" w:space="0" w:color="000000"/>
+              <w:right w:val="single" w:sz="4" w:space="0" w:color="000000"/>
+            </w:tcBorders>
+            <w:shd w:val="clear" w:color="auto" w:fill="737373"/>
+            <w:vAlign w:val="center"/>
+          </w:tcPr>
+          <w:p>
+            <w:pPr>
+              <w:pBdr>
+                <w:top w:val="nil"/>
+                <w:left w:val="nil"/>
+                <w:bottom w:val="nil"/>
+                <w:right w:val="nil"/>
+                <w:between w:val="nil"/>
+              </w:pBdr>
+              <w:spacing w:after="100"/>
+              <w:rPr>
+                <w:b/>
+                <w:color w:val="FFFFFF"/>
+                <w:sz w:val="24"/>
+                <w:szCs w:val="24"/>
+              </w:rPr>
+            </w:pPr>
+            <w:r>
+              <w:rPr>
+                <w:b/>
+                <w:color w:val="FFFFFF"/>
+                <w:sz w:val="24"/>
+                <w:szCs w:val="24"/>
+              </w:rPr>
+              <w:t>Resultados</w:t>
+            </w:r>
+          </w:p>
+        </w:tc>
+      </w:tr>
+      <w:tr>
+        <w:trPr>
+          <w:jc w:val="center"/>
+        </w:trPr>
+        <w:tc>
+          <w:tcPr>
+            <w:tcW w:w="9847" w:type="dxa"/>
+            <w:gridSpan w:val="2"/>
+            <w:tcBorders>
+              <w:top w:val="single" w:sz="4" w:space="0" w:color="000000"/>
+              <w:left w:val="single" w:sz="4" w:space="0" w:color="000000"/>
+              <w:bottom w:val="single" w:sz="4" w:space="0" w:color="000000"/>
+              <w:right w:val="single" w:sz="4" w:space="0" w:color="000000"/>
+            </w:tcBorders>
+          </w:tcPr>
+          <w:p>
+            <w:pPr>
+              <w:pBdr>
+                <w:top w:val="nil"/>
+                <w:left w:val="nil"/>
+                <w:bottom w:val="nil"/>
+                <w:right w:val="nil"/>
+                <w:between w:val="nil"/>
+              </w:pBdr>
+              <w:spacing w:after="100"/>
+              <w:rPr>
+                <w:color w:val="000000"/>
+                <w:sz w:val="24"/>
+                <w:szCs w:val="24"/>
+              </w:rPr>
+            </w:pPr>
+          </w:p>
+        </w:tc>
+      </w:tr>
+    </w:tbl>
+    <w:p>
+      <w:pPr>
+        <w:jc w:val="both"/>
+        <w:rPr>
+          <w:b/>
+        </w:rPr>
+      </w:pPr>
+    </w:p>
+    <w:tbl>
+      <w:tblPr>
+        <w:tblW w:w="9847" w:type="dxa"/>
+        <w:jc w:val="center"/>
+        <w:tblBorders>
+          <w:top w:val="single" w:sz="4" w:space="0" w:color="000000"/>
+          <w:left w:val="single" w:sz="4" w:space="0" w:color="000000"/>
+          <w:bottom w:val="single" w:sz="4" w:space="0" w:color="000000"/>
+          <w:right w:val="single" w:sz="4" w:space="0" w:color="000000"/>
+          <w:insideH w:val="single" w:sz="4" w:space="0" w:color="000000"/>
+          <w:insideV w:val="single" w:sz="4" w:space="0" w:color="000000"/>
+        </w:tblBorders>
+        <w:tblLayout w:type="fixed"/>
+        <w:tblLook w:val="0000" w:firstRow="0" w:lastRow="0" w:firstColumn="0" w:lastColumn="0" w:noHBand="0" w:noVBand="0"/>
+      </w:tblPr>
+      <w:tblGrid>
+        <w:gridCol w:w="1762"/>
+        <w:gridCol w:w="8085"/>
+      </w:tblGrid>
+      <w:tr>
+        <w:trPr>
+          <w:jc w:val="center"/>
+        </w:trPr>
+        <w:tc>
+          <w:tcPr>
+            <w:tcW w:w="1762" w:type="dxa"/>
+            <w:tcBorders>
+              <w:top w:val="single" w:sz="4" w:space="0" w:color="000000"/>
+              <w:left w:val="single" w:sz="4" w:space="0" w:color="000000"/>
+              <w:bottom w:val="single" w:sz="4" w:space="0" w:color="000000"/>
+              <w:right w:val="single" w:sz="4" w:space="0" w:color="000000"/>
+            </w:tcBorders>
+            <w:shd w:val="clear" w:color="auto" w:fill="F3F3F3"/>
+            <w:vAlign w:val="center"/>
+          </w:tcPr>
+          <w:p>
+            <w:pPr>
+              <w:pBdr>
+                <w:top w:val="nil"/>
+                <w:left w:val="nil"/>
+                <w:bottom w:val="nil"/>
+                <w:right w:val="nil"/>
+                <w:between w:val="nil"/>
+              </w:pBdr>
+              <w:spacing w:after="100"/>
+              <w:rPr>
+                <w:b/>
+                <w:color w:val="000000"/>
+                <w:sz w:val="24"/>
+                <w:szCs w:val="24"/>
+              </w:rPr>
+            </w:pPr>
+            <w:r>
+              <w:rPr>
+                <w:b/>
+                <w:color w:val="000000"/>
+                <w:sz w:val="24"/>
+                <w:szCs w:val="24"/>
+              </w:rPr>
+              <w:t>Nombre</w:t>
+            </w:r>
+          </w:p>
+        </w:tc>
+        <w:tc>
+          <w:tcPr>
+            <w:tcW w:w="8085" w:type="dxa"/>
+            <w:tcBorders>
+              <w:top w:val="single" w:sz="4" w:space="0" w:color="000000"/>
+              <w:left w:val="single" w:sz="4" w:space="0" w:color="000000"/>
+              <w:bottom w:val="single" w:sz="4" w:space="0" w:color="000000"/>
+              <w:right w:val="single" w:sz="4" w:space="0" w:color="000000"/>
+            </w:tcBorders>
+          </w:tcPr>
+          <w:p>
+            <w:pPr>
+              <w:pBdr>
+                <w:top w:val="nil"/>
+                <w:left w:val="nil"/>
+                <w:bottom w:val="nil"/>
+                <w:right w:val="nil"/>
+                <w:between w:val="nil"/>
+              </w:pBdr>
+              <w:spacing w:after="100"/>
+              <w:rPr>
+                <w:b/>
+                <w:color w:val="000000"/>
+                <w:sz w:val="24"/>
+                <w:szCs w:val="24"/>
+              </w:rPr>
+            </w:pPr>
+            <w:r>
+              <w:rPr>
+                <w:b/>
+                <w:color w:val="000000"/>
+                <w:sz w:val="24"/>
+                <w:szCs w:val="24"/>
+              </w:rPr>
+              <w:t>R</w:t>
+            </w:r>
+            <w:r>
+              <w:rPr>
+                <w:b/>
+                <w:color w:val="000000"/>
+                <w:sz w:val="24"/>
+                <w:szCs w:val="24"/>
+              </w:rPr>
+              <w:t>.F</w:t>
+            </w:r>
+            <w:r>
+              <w:rPr>
+                <w:b/>
+                <w:color w:val="000000"/>
+                <w:sz w:val="24"/>
+                <w:szCs w:val="24"/>
+              </w:rPr>
+              <w:t xml:space="preserve">. </w:t>
+            </w:r>
+            <w:r>
+              <w:rPr>
+                <w:b/>
+                <w:color w:val="000000"/>
+                <w:sz w:val="24"/>
+                <w:szCs w:val="24"/>
+              </w:rPr>
+              <w:t>5</w:t>
+            </w:r>
+            <w:r>
+              <w:rPr>
+                <w:b/>
+                <w:color w:val="000000"/>
+                <w:sz w:val="24"/>
+                <w:szCs w:val="24"/>
+              </w:rPr>
+              <w:t xml:space="preserve">. </w:t>
+            </w:r>
+            <w:r>
+              <w:rPr>
+                <w:b/>
+                <w:color w:val="000000"/>
+                <w:sz w:val="24"/>
+                <w:szCs w:val="24"/>
+              </w:rPr>
+              <w:t>Eliminar un</w:t>
+            </w:r>
+            <w:r>
+              <w:rPr>
+                <w:b/>
+                <w:color w:val="000000"/>
+                <w:sz w:val="24"/>
+                <w:szCs w:val="24"/>
+              </w:rPr>
+              <w:t>a mascota</w:t>
+            </w:r>
+          </w:p>
+        </w:tc>
+      </w:tr>
+      <w:tr>
+        <w:trPr>
+          <w:jc w:val="center"/>
+        </w:trPr>
+        <w:tc>
+          <w:tcPr>
+            <w:tcW w:w="1762" w:type="dxa"/>
+            <w:tcBorders>
+              <w:top w:val="single" w:sz="4" w:space="0" w:color="000000"/>
+              <w:left w:val="single" w:sz="4" w:space="0" w:color="000000"/>
+              <w:bottom w:val="single" w:sz="4" w:space="0" w:color="000000"/>
+              <w:right w:val="single" w:sz="4" w:space="0" w:color="000000"/>
+            </w:tcBorders>
+            <w:shd w:val="clear" w:color="auto" w:fill="F3F3F3"/>
+            <w:vAlign w:val="center"/>
+          </w:tcPr>
+          <w:p>
+            <w:pPr>
+              <w:pBdr>
+                <w:top w:val="nil"/>
+                <w:left w:val="nil"/>
+                <w:bottom w:val="nil"/>
+                <w:right w:val="nil"/>
+                <w:between w:val="nil"/>
+              </w:pBdr>
+              <w:spacing w:after="100"/>
+              <w:rPr>
+                <w:b/>
+                <w:color w:val="000000"/>
+                <w:sz w:val="24"/>
+                <w:szCs w:val="24"/>
+              </w:rPr>
+            </w:pPr>
+            <w:r>
+              <w:rPr>
+                <w:b/>
+                <w:color w:val="000000"/>
+                <w:sz w:val="24"/>
+                <w:szCs w:val="24"/>
+              </w:rPr>
+              <w:t>Resumen</w:t>
+            </w:r>
+          </w:p>
+        </w:tc>
+        <w:tc>
+          <w:tcPr>
+            <w:tcW w:w="8085" w:type="dxa"/>
+            <w:tcBorders>
+              <w:top w:val="single" w:sz="4" w:space="0" w:color="000000"/>
+              <w:left w:val="single" w:sz="4" w:space="0" w:color="000000"/>
+              <w:bottom w:val="single" w:sz="4" w:space="0" w:color="000000"/>
+              <w:right w:val="single" w:sz="4" w:space="0" w:color="000000"/>
+            </w:tcBorders>
+          </w:tcPr>
+          <w:p>
+            <w:pPr>
+              <w:pBdr>
+                <w:top w:val="nil"/>
+                <w:left w:val="nil"/>
+                <w:bottom w:val="nil"/>
+                <w:right w:val="nil"/>
+                <w:between w:val="nil"/>
+              </w:pBdr>
+              <w:spacing w:after="100"/>
+              <w:rPr>
+                <w:color w:val="000000"/>
+                <w:sz w:val="24"/>
+                <w:szCs w:val="24"/>
+              </w:rPr>
+            </w:pPr>
+            <w:r>
+              <w:rPr>
+                <w:color w:val="000000"/>
+                <w:sz w:val="24"/>
+                <w:szCs w:val="24"/>
+              </w:rPr>
+              <w:t xml:space="preserve"> </w:t>
+            </w:r>
+          </w:p>
+        </w:tc>
+      </w:tr>
+      <w:tr>
+        <w:trPr>
+          <w:trHeight w:val="300"/>
+          <w:jc w:val="center"/>
+        </w:trPr>
+        <w:tc>
+          <w:tcPr>
+            <w:tcW w:w="9847" w:type="dxa"/>
+            <w:gridSpan w:val="2"/>
+            <w:tcBorders>
+              <w:top w:val="single" w:sz="4" w:space="0" w:color="000000"/>
+              <w:left w:val="single" w:sz="4" w:space="0" w:color="000000"/>
+              <w:bottom w:val="single" w:sz="4" w:space="0" w:color="000000"/>
+              <w:right w:val="single" w:sz="4" w:space="0" w:color="000000"/>
+            </w:tcBorders>
+            <w:shd w:val="clear" w:color="auto" w:fill="737373"/>
+            <w:vAlign w:val="center"/>
+          </w:tcPr>
+          <w:p>
+            <w:pPr>
+              <w:pBdr>
+                <w:top w:val="nil"/>
+                <w:left w:val="nil"/>
+                <w:bottom w:val="nil"/>
+                <w:right w:val="nil"/>
+                <w:between w:val="nil"/>
+              </w:pBdr>
+              <w:spacing w:after="100"/>
+              <w:rPr>
+                <w:b/>
+                <w:color w:val="FFFFFF"/>
+                <w:sz w:val="24"/>
+                <w:szCs w:val="24"/>
+              </w:rPr>
+            </w:pPr>
+            <w:r>
+              <w:rPr>
+                <w:b/>
+                <w:color w:val="FFFFFF"/>
+                <w:sz w:val="24"/>
+                <w:szCs w:val="24"/>
+              </w:rPr>
+              <w:t>Entradas</w:t>
+            </w:r>
+          </w:p>
+        </w:tc>
+      </w:tr>
+      <w:tr>
+        <w:trPr>
+          <w:jc w:val="center"/>
+        </w:trPr>
+        <w:tc>
+          <w:tcPr>
+            <w:tcW w:w="9847" w:type="dxa"/>
+            <w:gridSpan w:val="2"/>
+            <w:tcBorders>
+              <w:top w:val="single" w:sz="4" w:space="0" w:color="000000"/>
+              <w:left w:val="single" w:sz="4" w:space="0" w:color="000000"/>
+              <w:bottom w:val="single" w:sz="4" w:space="0" w:color="000000"/>
+              <w:right w:val="single" w:sz="4" w:space="0" w:color="000000"/>
+            </w:tcBorders>
+          </w:tcPr>
+          <w:p>
+            <w:pPr>
+              <w:pBdr>
+                <w:top w:val="nil"/>
+                <w:left w:val="nil"/>
+                <w:bottom w:val="nil"/>
+                <w:right w:val="nil"/>
+                <w:between w:val="nil"/>
+              </w:pBdr>
+              <w:spacing w:after="100"/>
+              <w:rPr>
+                <w:rFonts w:eastAsia="Calibri"/>
+                <w:sz w:val="24"/>
+                <w:szCs w:val="24"/>
+              </w:rPr>
+            </w:pPr>
+          </w:p>
+        </w:tc>
+      </w:tr>
+      <w:tr>
+        <w:trPr>
+          <w:trHeight w:val="300"/>
+          <w:jc w:val="center"/>
+        </w:trPr>
+        <w:tc>
+          <w:tcPr>
+            <w:tcW w:w="9847" w:type="dxa"/>
+            <w:gridSpan w:val="2"/>
+            <w:tcBorders>
+              <w:top w:val="single" w:sz="4" w:space="0" w:color="000000"/>
+              <w:left w:val="single" w:sz="4" w:space="0" w:color="000000"/>
+              <w:bottom w:val="single" w:sz="4" w:space="0" w:color="000000"/>
+              <w:right w:val="single" w:sz="4" w:space="0" w:color="000000"/>
+            </w:tcBorders>
+            <w:shd w:val="clear" w:color="auto" w:fill="737373"/>
+            <w:vAlign w:val="center"/>
+          </w:tcPr>
+          <w:p>
+            <w:pPr>
+              <w:pBdr>
+                <w:top w:val="nil"/>
+                <w:left w:val="nil"/>
+                <w:bottom w:val="nil"/>
+                <w:right w:val="nil"/>
+                <w:between w:val="nil"/>
+              </w:pBdr>
+              <w:spacing w:after="100"/>
+              <w:rPr>
+                <w:b/>
+                <w:color w:val="FFFFFF"/>
+                <w:sz w:val="24"/>
+                <w:szCs w:val="24"/>
+              </w:rPr>
+            </w:pPr>
+            <w:r>
+              <w:rPr>
+                <w:b/>
+                <w:color w:val="FFFFFF"/>
+                <w:sz w:val="24"/>
+                <w:szCs w:val="24"/>
+              </w:rPr>
+              <w:t>Resultados</w:t>
+            </w:r>
+          </w:p>
+        </w:tc>
+      </w:tr>
+      <w:tr>
+        <w:trPr>
+          <w:jc w:val="center"/>
+        </w:trPr>
+        <w:tc>
+          <w:tcPr>
+            <w:tcW w:w="9847" w:type="dxa"/>
+            <w:gridSpan w:val="2"/>
+            <w:tcBorders>
+              <w:top w:val="single" w:sz="4" w:space="0" w:color="000000"/>
+              <w:left w:val="single" w:sz="4" w:space="0" w:color="000000"/>
+              <w:bottom w:val="single" w:sz="4" w:space="0" w:color="000000"/>
+              <w:right w:val="single" w:sz="4" w:space="0" w:color="000000"/>
+            </w:tcBorders>
+          </w:tcPr>
+          <w:p>
+            <w:pPr>
+              <w:pBdr>
+                <w:top w:val="nil"/>
+                <w:left w:val="nil"/>
+                <w:bottom w:val="nil"/>
+                <w:right w:val="nil"/>
+                <w:between w:val="nil"/>
+              </w:pBdr>
+              <w:spacing w:after="100"/>
+              <w:rPr>
+                <w:color w:val="000000"/>
+                <w:sz w:val="24"/>
+                <w:szCs w:val="24"/>
+              </w:rPr>
+            </w:pPr>
+          </w:p>
+        </w:tc>
+      </w:tr>
+    </w:tbl>
+    <w:p>
+      <w:pPr>
+        <w:jc w:val="both"/>
+        <w:rPr>
+          <w:b/>
+        </w:rPr>
+      </w:pPr>
+    </w:p>
+    <w:tbl>
+      <w:tblPr>
+        <w:tblW w:w="9847" w:type="dxa"/>
+        <w:jc w:val="center"/>
+        <w:tblBorders>
+          <w:top w:val="single" w:sz="4" w:space="0" w:color="000000"/>
+          <w:left w:val="single" w:sz="4" w:space="0" w:color="000000"/>
+          <w:bottom w:val="single" w:sz="4" w:space="0" w:color="000000"/>
+          <w:right w:val="single" w:sz="4" w:space="0" w:color="000000"/>
+          <w:insideH w:val="single" w:sz="4" w:space="0" w:color="000000"/>
+          <w:insideV w:val="single" w:sz="4" w:space="0" w:color="000000"/>
+        </w:tblBorders>
+        <w:tblLayout w:type="fixed"/>
+        <w:tblLook w:val="0000" w:firstRow="0" w:lastRow="0" w:firstColumn="0" w:lastColumn="0" w:noHBand="0" w:noVBand="0"/>
+      </w:tblPr>
+      <w:tblGrid>
+        <w:gridCol w:w="1762"/>
+        <w:gridCol w:w="8085"/>
+      </w:tblGrid>
+      <w:tr>
+        <w:trPr>
+          <w:jc w:val="center"/>
+        </w:trPr>
+        <w:tc>
+          <w:tcPr>
+            <w:tcW w:w="1762" w:type="dxa"/>
+            <w:tcBorders>
+              <w:top w:val="single" w:sz="4" w:space="0" w:color="000000"/>
+              <w:left w:val="single" w:sz="4" w:space="0" w:color="000000"/>
+              <w:bottom w:val="single" w:sz="4" w:space="0" w:color="000000"/>
+              <w:right w:val="single" w:sz="4" w:space="0" w:color="000000"/>
+            </w:tcBorders>
+            <w:shd w:val="clear" w:color="auto" w:fill="F3F3F3"/>
+            <w:vAlign w:val="center"/>
+          </w:tcPr>
+          <w:p>
+            <w:pPr>
+              <w:pBdr>
+                <w:top w:val="nil"/>
+                <w:left w:val="nil"/>
+                <w:bottom w:val="nil"/>
+                <w:right w:val="nil"/>
+                <w:between w:val="nil"/>
+              </w:pBdr>
+              <w:spacing w:after="100"/>
+              <w:rPr>
+                <w:b/>
+                <w:color w:val="000000"/>
+                <w:sz w:val="24"/>
+                <w:szCs w:val="24"/>
+              </w:rPr>
+            </w:pPr>
+            <w:r>
+              <w:rPr>
+                <w:b/>
+                <w:color w:val="000000"/>
+                <w:sz w:val="24"/>
+                <w:szCs w:val="24"/>
+              </w:rPr>
+              <w:t>Nombre</w:t>
+            </w:r>
+          </w:p>
+        </w:tc>
+        <w:tc>
+          <w:tcPr>
+            <w:tcW w:w="8085" w:type="dxa"/>
+            <w:tcBorders>
+              <w:top w:val="single" w:sz="4" w:space="0" w:color="000000"/>
+              <w:left w:val="single" w:sz="4" w:space="0" w:color="000000"/>
+              <w:bottom w:val="single" w:sz="4" w:space="0" w:color="000000"/>
+              <w:right w:val="single" w:sz="4" w:space="0" w:color="000000"/>
+            </w:tcBorders>
+          </w:tcPr>
+          <w:p>
+            <w:pPr>
+              <w:pBdr>
+                <w:top w:val="nil"/>
+                <w:left w:val="nil"/>
+                <w:bottom w:val="nil"/>
+                <w:right w:val="nil"/>
+                <w:between w:val="nil"/>
+              </w:pBdr>
+              <w:spacing w:after="100"/>
+              <w:rPr>
+                <w:b/>
+                <w:color w:val="000000"/>
+                <w:sz w:val="24"/>
+                <w:szCs w:val="24"/>
+              </w:rPr>
+            </w:pPr>
+            <w:r>
+              <w:rPr>
+                <w:b/>
+                <w:color w:val="000000"/>
+                <w:sz w:val="24"/>
+                <w:szCs w:val="24"/>
+              </w:rPr>
+              <w:t>R</w:t>
+            </w:r>
+            <w:r>
+              <w:rPr>
+                <w:b/>
+                <w:color w:val="000000"/>
+                <w:sz w:val="24"/>
+                <w:szCs w:val="24"/>
+              </w:rPr>
+              <w:t>.F</w:t>
+            </w:r>
+            <w:r>
+              <w:rPr>
+                <w:b/>
+                <w:color w:val="000000"/>
+                <w:sz w:val="24"/>
+                <w:szCs w:val="24"/>
+              </w:rPr>
+              <w:t xml:space="preserve">. </w:t>
+            </w:r>
+            <w:r>
+              <w:rPr>
+                <w:b/>
+                <w:color w:val="000000"/>
+                <w:sz w:val="24"/>
+                <w:szCs w:val="24"/>
+              </w:rPr>
+              <w:t>5</w:t>
+            </w:r>
+            <w:r>
+              <w:rPr>
+                <w:b/>
+                <w:color w:val="000000"/>
+                <w:sz w:val="24"/>
+                <w:szCs w:val="24"/>
+              </w:rPr>
+              <w:t xml:space="preserve">. </w:t>
+            </w:r>
+            <w:r>
+              <w:rPr>
+                <w:b/>
+                <w:color w:val="000000"/>
+                <w:sz w:val="24"/>
+                <w:szCs w:val="24"/>
+              </w:rPr>
+              <w:t>Eliminar una mascota</w:t>
+            </w:r>
+          </w:p>
+        </w:tc>
+      </w:tr>
+      <w:tr>
+        <w:trPr>
+          <w:jc w:val="center"/>
+        </w:trPr>
+        <w:tc>
+          <w:tcPr>
+            <w:tcW w:w="1762" w:type="dxa"/>
+            <w:tcBorders>
+              <w:top w:val="single" w:sz="4" w:space="0" w:color="000000"/>
+              <w:left w:val="single" w:sz="4" w:space="0" w:color="000000"/>
+              <w:bottom w:val="single" w:sz="4" w:space="0" w:color="000000"/>
+              <w:right w:val="single" w:sz="4" w:space="0" w:color="000000"/>
+            </w:tcBorders>
+            <w:shd w:val="clear" w:color="auto" w:fill="F3F3F3"/>
+            <w:vAlign w:val="center"/>
+          </w:tcPr>
+          <w:p>
+            <w:pPr>
+              <w:pBdr>
+                <w:top w:val="nil"/>
+                <w:left w:val="nil"/>
+                <w:bottom w:val="nil"/>
+                <w:right w:val="nil"/>
+                <w:between w:val="nil"/>
+              </w:pBdr>
+              <w:spacing w:after="100"/>
+              <w:rPr>
+                <w:b/>
+                <w:color w:val="000000"/>
+                <w:sz w:val="24"/>
+                <w:szCs w:val="24"/>
+              </w:rPr>
+            </w:pPr>
+            <w:r>
+              <w:rPr>
+                <w:b/>
+                <w:color w:val="000000"/>
+                <w:sz w:val="24"/>
+                <w:szCs w:val="24"/>
+              </w:rPr>
+              <w:t>Resumen</w:t>
+            </w:r>
+          </w:p>
+        </w:tc>
+        <w:tc>
+          <w:tcPr>
+            <w:tcW w:w="8085" w:type="dxa"/>
+            <w:tcBorders>
+              <w:top w:val="single" w:sz="4" w:space="0" w:color="000000"/>
+              <w:left w:val="single" w:sz="4" w:space="0" w:color="000000"/>
+              <w:bottom w:val="single" w:sz="4" w:space="0" w:color="000000"/>
+              <w:right w:val="single" w:sz="4" w:space="0" w:color="000000"/>
+            </w:tcBorders>
+          </w:tcPr>
+          <w:p>
+            <w:pPr>
+              <w:pBdr>
+                <w:top w:val="nil"/>
+                <w:left w:val="nil"/>
+                <w:bottom w:val="nil"/>
+                <w:right w:val="nil"/>
+                <w:between w:val="nil"/>
+              </w:pBdr>
+              <w:spacing w:after="100"/>
+              <w:rPr>
+                <w:color w:val="000000"/>
+                <w:sz w:val="24"/>
+                <w:szCs w:val="24"/>
+              </w:rPr>
+            </w:pPr>
+            <w:r>
+              <w:rPr>
+                <w:color w:val="000000"/>
+                <w:sz w:val="24"/>
+                <w:szCs w:val="24"/>
+              </w:rPr>
+              <w:t xml:space="preserve"> </w:t>
+            </w:r>
+          </w:p>
+        </w:tc>
+      </w:tr>
+      <w:tr>
+        <w:trPr>
+          <w:trHeight w:val="300"/>
+          <w:jc w:val="center"/>
+        </w:trPr>
+        <w:tc>
+          <w:tcPr>
+            <w:tcW w:w="9847" w:type="dxa"/>
+            <w:gridSpan w:val="2"/>
+            <w:tcBorders>
+              <w:top w:val="single" w:sz="4" w:space="0" w:color="000000"/>
+              <w:left w:val="single" w:sz="4" w:space="0" w:color="000000"/>
+              <w:bottom w:val="single" w:sz="4" w:space="0" w:color="000000"/>
+              <w:right w:val="single" w:sz="4" w:space="0" w:color="000000"/>
+            </w:tcBorders>
+            <w:shd w:val="clear" w:color="auto" w:fill="737373"/>
+            <w:vAlign w:val="center"/>
+          </w:tcPr>
+          <w:p>
+            <w:pPr>
+              <w:pBdr>
+                <w:top w:val="nil"/>
+                <w:left w:val="nil"/>
+                <w:bottom w:val="nil"/>
+                <w:right w:val="nil"/>
+                <w:between w:val="nil"/>
+              </w:pBdr>
+              <w:spacing w:after="100"/>
+              <w:rPr>
+                <w:b/>
+                <w:color w:val="FFFFFF"/>
+                <w:sz w:val="24"/>
+                <w:szCs w:val="24"/>
+              </w:rPr>
+            </w:pPr>
+            <w:r>
+              <w:rPr>
+                <w:b/>
+                <w:color w:val="FFFFFF"/>
+                <w:sz w:val="24"/>
+                <w:szCs w:val="24"/>
+              </w:rPr>
+              <w:t>Entradas</w:t>
+            </w:r>
+          </w:p>
+        </w:tc>
+      </w:tr>
+      <w:tr>
+        <w:trPr>
+          <w:jc w:val="center"/>
+        </w:trPr>
+        <w:tc>
+          <w:tcPr>
+            <w:tcW w:w="9847" w:type="dxa"/>
+            <w:gridSpan w:val="2"/>
+            <w:tcBorders>
+              <w:top w:val="single" w:sz="4" w:space="0" w:color="000000"/>
+              <w:left w:val="single" w:sz="4" w:space="0" w:color="000000"/>
+              <w:bottom w:val="single" w:sz="4" w:space="0" w:color="000000"/>
+              <w:right w:val="single" w:sz="4" w:space="0" w:color="000000"/>
+            </w:tcBorders>
+          </w:tcPr>
+          <w:p>
+            <w:pPr>
+              <w:pBdr>
+                <w:top w:val="nil"/>
+                <w:left w:val="nil"/>
+                <w:bottom w:val="nil"/>
+                <w:right w:val="nil"/>
+                <w:between w:val="nil"/>
+              </w:pBdr>
+              <w:spacing w:after="100"/>
+              <w:rPr>
+                <w:rFonts w:eastAsia="Calibri"/>
+                <w:sz w:val="24"/>
+                <w:szCs w:val="24"/>
+              </w:rPr>
+            </w:pPr>
+          </w:p>
+        </w:tc>
+      </w:tr>
+      <w:tr>
+        <w:trPr>
+          <w:trHeight w:val="300"/>
+          <w:jc w:val="center"/>
+        </w:trPr>
+        <w:tc>
+          <w:tcPr>
+            <w:tcW w:w="9847" w:type="dxa"/>
+            <w:gridSpan w:val="2"/>
+            <w:tcBorders>
+              <w:top w:val="single" w:sz="4" w:space="0" w:color="000000"/>
+              <w:left w:val="single" w:sz="4" w:space="0" w:color="000000"/>
+              <w:bottom w:val="single" w:sz="4" w:space="0" w:color="000000"/>
+              <w:right w:val="single" w:sz="4" w:space="0" w:color="000000"/>
+            </w:tcBorders>
+            <w:shd w:val="clear" w:color="auto" w:fill="737373"/>
+            <w:vAlign w:val="center"/>
+          </w:tcPr>
+          <w:p>
+            <w:pPr>
+              <w:pBdr>
+                <w:top w:val="nil"/>
+                <w:left w:val="nil"/>
+                <w:bottom w:val="nil"/>
+                <w:right w:val="nil"/>
+                <w:between w:val="nil"/>
+              </w:pBdr>
+              <w:spacing w:after="100"/>
+              <w:rPr>
+                <w:b/>
+                <w:color w:val="FFFFFF"/>
+                <w:sz w:val="24"/>
+                <w:szCs w:val="24"/>
+              </w:rPr>
+            </w:pPr>
+            <w:r>
+              <w:rPr>
+                <w:b/>
+                <w:color w:val="FFFFFF"/>
+                <w:sz w:val="24"/>
+                <w:szCs w:val="24"/>
+              </w:rPr>
+              <w:t>Resultados</w:t>
+            </w:r>
           </w:p>
         </w:tc>
       </w:tr>

</xml_diff>

<commit_message>
I am very bored of this lab, any way, minor updates are here
</commit_message>
<xml_diff>
--- a/eclipse-workspace/petClubs/docs/2019-2_APII_U2_Laboratorio_Enunciado.docx
+++ b/eclipse-workspace/petClubs/docs/2019-2_APII_U2_Laboratorio_Enunciado.docx
@@ -1024,7 +1024,19 @@
         <w:rPr>
           <w:highlight w:val="yellow"/>
         </w:rPr>
-        <w:t>Se debe poder generar listados ordenados de los clubes, los dueños y las mascotas por cualquier criterio de los campos solicitados.</w:t>
+        <w:t xml:space="preserve">Se debe poder generar </w:t>
+      </w:r>
+      <w:r>
+        <w:rPr>
+          <w:highlight w:val="cyan"/>
+        </w:rPr>
+        <w:t>listados ordenados de los clubes</w:t>
+      </w:r>
+      <w:r>
+        <w:rPr>
+          <w:highlight w:val="yellow"/>
+        </w:rPr>
+        <w:t>, los dueños y las mascotas por cualquier criterio de los campos solicitados.</w:t>
       </w:r>
     </w:p>
     <w:p>
@@ -1090,7 +1102,15 @@
         <w:rPr>
           <w:highlight w:val="yellow"/>
         </w:rPr>
-        <w:t>El sistema deberá tener opciones de búsqueda por cualquier criterio de los campos solicitados, una solicitud del inversionista es que se realicen de dos formas (usando la manera tradicional y búsqueda binaria) y adicionalmente quiere poder ver en pantalla la comparación de los tiempos que gasta el sistema en realizar la búsqueda tradicional vs la búsqueda binaria.</w:t>
+        <w:t>El sistema deberá tener opciones de búsqueda por cualquier criterio de los campos solicitados, una solicitud del inversionista es que se realicen de dos formas (usando la manera</w:t>
+      </w:r>
+      <w:bookmarkStart w:id="0" w:name="_GoBack"/>
+      <w:bookmarkEnd w:id="0"/>
+      <w:r>
+        <w:rPr>
+          <w:highlight w:val="yellow"/>
+        </w:rPr>
+        <w:t xml:space="preserve"> tradicional y búsqueda binaria) y adicionalmente quiere poder ver en pantalla la comparación de los tiempos que gasta el sistema en realizar la búsqueda tradicional vs la búsqueda binaria.</w:t>
       </w:r>
     </w:p>
     <w:p>
@@ -1970,15 +1990,7 @@
                 <w:sz w:val="24"/>
                 <w:szCs w:val="24"/>
               </w:rPr>
-              <w:t>Nombre</w:t>
-            </w:r>
-            <w:r>
-              <w:rPr>
-                <w:color w:val="000000"/>
-                <w:sz w:val="24"/>
-                <w:szCs w:val="24"/>
-              </w:rPr>
-              <w:t xml:space="preserve"> del club</w:t>
+              <w:t>Nombre del club</w:t>
             </w:r>
           </w:p>
           <w:p>
@@ -2265,25 +2277,7 @@
                 <w:sz w:val="24"/>
                 <w:szCs w:val="24"/>
               </w:rPr>
-              <w:t xml:space="preserve">Registrar un </w:t>
-            </w:r>
-            <w:r>
-              <w:rPr>
-                <w:b/>
-                <w:color w:val="000000"/>
-                <w:sz w:val="24"/>
-                <w:szCs w:val="24"/>
-              </w:rPr>
-              <w:t>dueño</w:t>
-            </w:r>
-            <w:r>
-              <w:rPr>
-                <w:b/>
-                <w:color w:val="000000"/>
-                <w:sz w:val="24"/>
-                <w:szCs w:val="24"/>
-              </w:rPr>
-              <w:t xml:space="preserve"> nuevo</w:t>
+              <w:t>Registrar un dueño nuevo</w:t>
             </w:r>
           </w:p>
         </w:tc>
@@ -2372,55 +2366,7 @@
                 <w:sz w:val="24"/>
                 <w:szCs w:val="24"/>
               </w:rPr>
-              <w:t>el ID, nombre</w:t>
-            </w:r>
-            <w:r>
-              <w:rPr>
-                <w:color w:val="000000"/>
-                <w:sz w:val="24"/>
-                <w:szCs w:val="24"/>
-              </w:rPr>
-              <w:t>s, apellidos, tipo de mascota favorito</w:t>
-            </w:r>
-            <w:r>
-              <w:rPr>
-                <w:color w:val="000000"/>
-                <w:sz w:val="24"/>
-                <w:szCs w:val="24"/>
-              </w:rPr>
-              <w:t xml:space="preserve"> y fecha de </w:t>
-            </w:r>
-            <w:r>
-              <w:rPr>
-                <w:color w:val="000000"/>
-                <w:sz w:val="24"/>
-                <w:szCs w:val="24"/>
-              </w:rPr>
-              <w:t>nacimiento</w:t>
-            </w:r>
-            <w:r>
-              <w:rPr>
-                <w:color w:val="000000"/>
-                <w:sz w:val="24"/>
-                <w:szCs w:val="24"/>
-              </w:rPr>
-              <w:t xml:space="preserve"> del </w:t>
-            </w:r>
-            <w:r>
-              <w:rPr>
-                <w:color w:val="000000"/>
-                <w:sz w:val="24"/>
-                <w:szCs w:val="24"/>
-              </w:rPr>
-              <w:t>dueño</w:t>
-            </w:r>
-            <w:r>
-              <w:rPr>
-                <w:color w:val="000000"/>
-                <w:sz w:val="24"/>
-                <w:szCs w:val="24"/>
-              </w:rPr>
-              <w:t>, para que registrar los datos en el sistema.</w:t>
+              <w:t>el ID, nombres, apellidos, tipo de mascota favorito y fecha de nacimiento del dueño, para que registrar los datos en el sistema.</w:t>
             </w:r>
           </w:p>
         </w:tc>
@@ -2517,15 +2463,7 @@
                 <w:sz w:val="24"/>
                 <w:szCs w:val="24"/>
               </w:rPr>
-              <w:t xml:space="preserve">ID del club </w:t>
-            </w:r>
-            <w:r>
-              <w:rPr>
-                <w:color w:val="000000"/>
-                <w:sz w:val="24"/>
-                <w:szCs w:val="24"/>
-              </w:rPr>
-              <w:t>deseado</w:t>
+              <w:t>ID del club deseado</w:t>
             </w:r>
           </w:p>
           <w:p>
@@ -2592,89 +2530,57 @@
                 <w:sz w:val="24"/>
                 <w:szCs w:val="24"/>
               </w:rPr>
-              <w:t>Nombre del dueño</w:t>
-            </w:r>
-            <w:r>
-              <w:rPr>
-                <w:color w:val="000000"/>
-                <w:sz w:val="24"/>
-                <w:szCs w:val="24"/>
-              </w:rPr>
-              <w:t xml:space="preserve"> </w:t>
-            </w:r>
-          </w:p>
-          <w:p>
-            <w:pPr>
-              <w:pBdr>
-                <w:top w:val="nil"/>
-                <w:left w:val="nil"/>
-                <w:bottom w:val="nil"/>
-                <w:right w:val="nil"/>
-                <w:between w:val="nil"/>
-              </w:pBdr>
-              <w:spacing w:after="100"/>
-              <w:rPr>
-                <w:color w:val="000000"/>
-                <w:sz w:val="24"/>
-                <w:szCs w:val="24"/>
-              </w:rPr>
-            </w:pPr>
-            <w:r>
-              <w:rPr>
-                <w:color w:val="000000"/>
-                <w:sz w:val="24"/>
-                <w:szCs w:val="24"/>
-              </w:rPr>
-              <w:t xml:space="preserve">-Apellidos del </w:t>
-            </w:r>
-            <w:r>
-              <w:rPr>
-                <w:color w:val="000000"/>
-                <w:sz w:val="24"/>
-                <w:szCs w:val="24"/>
-              </w:rPr>
-              <w:t>dueño</w:t>
-            </w:r>
-          </w:p>
-          <w:p>
-            <w:pPr>
-              <w:pBdr>
-                <w:top w:val="nil"/>
-                <w:left w:val="nil"/>
-                <w:bottom w:val="nil"/>
-                <w:right w:val="nil"/>
-                <w:between w:val="nil"/>
-              </w:pBdr>
-              <w:spacing w:after="100"/>
-              <w:rPr>
-                <w:color w:val="000000"/>
-                <w:sz w:val="24"/>
-                <w:szCs w:val="24"/>
-              </w:rPr>
-            </w:pPr>
-            <w:r>
-              <w:rPr>
-                <w:color w:val="000000"/>
-                <w:sz w:val="24"/>
-                <w:szCs w:val="24"/>
-              </w:rPr>
-              <w:t xml:space="preserve">-Fecha de </w:t>
-            </w:r>
-            <w:r>
-              <w:rPr>
-                <w:color w:val="000000"/>
-                <w:sz w:val="24"/>
-                <w:szCs w:val="24"/>
-              </w:rPr>
-              <w:t xml:space="preserve">nacimiento del </w:t>
-            </w:r>
-            <w:r>
-              <w:rPr>
-                <w:color w:val="000000"/>
-                <w:sz w:val="24"/>
-                <w:szCs w:val="24"/>
-              </w:rPr>
-              <w:t>dueño</w:t>
+              <w:t xml:space="preserve">Nombre del dueño </w:t>
+            </w:r>
+          </w:p>
+          <w:p>
+            <w:pPr>
+              <w:pBdr>
+                <w:top w:val="nil"/>
+                <w:left w:val="nil"/>
+                <w:bottom w:val="nil"/>
+                <w:right w:val="nil"/>
+                <w:between w:val="nil"/>
+              </w:pBdr>
+              <w:spacing w:after="100"/>
+              <w:rPr>
+                <w:color w:val="000000"/>
+                <w:sz w:val="24"/>
+                <w:szCs w:val="24"/>
+              </w:rPr>
+            </w:pPr>
+            <w:r>
+              <w:rPr>
+                <w:color w:val="000000"/>
+                <w:sz w:val="24"/>
+                <w:szCs w:val="24"/>
+              </w:rPr>
+              <w:t>-Apellidos del dueño</w:t>
+            </w:r>
+          </w:p>
+          <w:p>
+            <w:pPr>
+              <w:pBdr>
+                <w:top w:val="nil"/>
+                <w:left w:val="nil"/>
+                <w:bottom w:val="nil"/>
+                <w:right w:val="nil"/>
+                <w:between w:val="nil"/>
+              </w:pBdr>
+              <w:spacing w:after="100"/>
+              <w:rPr>
+                <w:color w:val="000000"/>
+                <w:sz w:val="24"/>
+                <w:szCs w:val="24"/>
+              </w:rPr>
+            </w:pPr>
+            <w:r>
+              <w:rPr>
+                <w:color w:val="000000"/>
+                <w:sz w:val="24"/>
+                <w:szCs w:val="24"/>
+              </w:rPr>
+              <w:t>-Fecha de nacimiento del dueño</w:t>
             </w:r>
           </w:p>
           <w:p>
@@ -2806,15 +2712,7 @@
                 <w:sz w:val="24"/>
                 <w:szCs w:val="24"/>
               </w:rPr>
-              <w:t>Dueño</w:t>
-            </w:r>
-            <w:r>
-              <w:rPr>
-                <w:color w:val="000000"/>
-                <w:sz w:val="24"/>
-                <w:szCs w:val="24"/>
-              </w:rPr>
-              <w:t xml:space="preserve"> registrado.</w:t>
+              <w:t>Dueño registrado.</w:t>
             </w:r>
           </w:p>
         </w:tc>
@@ -2972,34 +2870,7 @@
                 <w:sz w:val="24"/>
                 <w:szCs w:val="24"/>
               </w:rPr>
-              <w:t>Registrar un</w:t>
-            </w:r>
-            <w:r>
-              <w:rPr>
-                <w:b/>
-                <w:color w:val="000000"/>
-                <w:sz w:val="24"/>
-                <w:szCs w:val="24"/>
-              </w:rPr>
-              <w:t xml:space="preserve">a mascota </w:t>
-            </w:r>
-            <w:r>
-              <w:rPr>
-                <w:b/>
-                <w:color w:val="000000"/>
-                <w:sz w:val="24"/>
-                <w:szCs w:val="24"/>
-              </w:rPr>
-              <w:t>nuev</w:t>
-            </w:r>
-            <w:r>
-              <w:rPr>
-                <w:b/>
-                <w:color w:val="000000"/>
-                <w:sz w:val="24"/>
-                <w:szCs w:val="24"/>
-              </w:rPr>
-              <w:t>a</w:t>
+              <w:t>Registrar una mascota nueva</w:t>
             </w:r>
           </w:p>
         </w:tc>
@@ -3088,55 +2959,7 @@
                 <w:sz w:val="24"/>
                 <w:szCs w:val="24"/>
               </w:rPr>
-              <w:t>el ID, nombre, tipo de mascota</w:t>
-            </w:r>
-            <w:r>
-              <w:rPr>
-                <w:color w:val="000000"/>
-                <w:sz w:val="24"/>
-                <w:szCs w:val="24"/>
-              </w:rPr>
-              <w:t xml:space="preserve">, genero </w:t>
-            </w:r>
-            <w:r>
-              <w:rPr>
-                <w:color w:val="000000"/>
-                <w:sz w:val="24"/>
-                <w:szCs w:val="24"/>
-              </w:rPr>
-              <w:t>y fecha de nacimiento de</w:t>
-            </w:r>
-            <w:r>
-              <w:rPr>
-                <w:color w:val="000000"/>
-                <w:sz w:val="24"/>
-                <w:szCs w:val="24"/>
-              </w:rPr>
-              <w:t xml:space="preserve"> la</w:t>
-            </w:r>
-            <w:r>
-              <w:rPr>
-                <w:color w:val="000000"/>
-                <w:sz w:val="24"/>
-                <w:szCs w:val="24"/>
-              </w:rPr>
-              <w:t xml:space="preserve"> </w:t>
-            </w:r>
-            <w:r>
-              <w:rPr>
-                <w:color w:val="000000"/>
-                <w:sz w:val="24"/>
-                <w:szCs w:val="24"/>
-              </w:rPr>
-              <w:t>mascota</w:t>
-            </w:r>
-            <w:r>
-              <w:rPr>
-                <w:color w:val="000000"/>
-                <w:sz w:val="24"/>
-                <w:szCs w:val="24"/>
-              </w:rPr>
-              <w:t>, para que registrar los datos en el sistema.</w:t>
+              <w:t>el ID, nombre, tipo de mascota, genero y fecha de nacimiento de la mascota, para que registrar los datos en el sistema.</w:t>
             </w:r>
           </w:p>
         </w:tc>
@@ -3233,23 +3056,7 @@
                 <w:sz w:val="24"/>
                 <w:szCs w:val="24"/>
               </w:rPr>
-              <w:t xml:space="preserve">ID del </w:t>
-            </w:r>
-            <w:r>
-              <w:rPr>
-                <w:color w:val="000000"/>
-                <w:sz w:val="24"/>
-                <w:szCs w:val="24"/>
-              </w:rPr>
-              <w:t xml:space="preserve">club del </w:t>
-            </w:r>
-            <w:r>
-              <w:rPr>
-                <w:color w:val="000000"/>
-                <w:sz w:val="24"/>
-                <w:szCs w:val="24"/>
-              </w:rPr>
-              <w:t>dueño</w:t>
+              <w:t>ID del club del dueño</w:t>
             </w:r>
           </w:p>
           <w:p>
@@ -3356,48 +3163,32 @@
                 <w:sz w:val="24"/>
                 <w:szCs w:val="24"/>
               </w:rPr>
-              <w:t>Nombre</w:t>
-            </w:r>
-            <w:r>
-              <w:rPr>
-                <w:color w:val="000000"/>
-                <w:sz w:val="24"/>
-                <w:szCs w:val="24"/>
-              </w:rPr>
-              <w:t xml:space="preserve"> de la mascota</w:t>
-            </w:r>
-          </w:p>
-          <w:p>
-            <w:pPr>
-              <w:pBdr>
-                <w:top w:val="nil"/>
-                <w:left w:val="nil"/>
-                <w:bottom w:val="nil"/>
-                <w:right w:val="nil"/>
-                <w:between w:val="nil"/>
-              </w:pBdr>
-              <w:spacing w:after="100"/>
-              <w:rPr>
-                <w:color w:val="000000"/>
-                <w:sz w:val="24"/>
-                <w:szCs w:val="24"/>
-              </w:rPr>
-            </w:pPr>
-            <w:r>
-              <w:rPr>
-                <w:color w:val="000000"/>
-                <w:sz w:val="24"/>
-                <w:szCs w:val="24"/>
-              </w:rPr>
-              <w:t>-Genero</w:t>
-            </w:r>
-            <w:r>
-              <w:rPr>
-                <w:color w:val="000000"/>
-                <w:sz w:val="24"/>
-                <w:szCs w:val="24"/>
-              </w:rPr>
-              <w:t xml:space="preserve"> de la mascota</w:t>
+              <w:t>Nombre de la mascota</w:t>
+            </w:r>
+          </w:p>
+          <w:p>
+            <w:pPr>
+              <w:pBdr>
+                <w:top w:val="nil"/>
+                <w:left w:val="nil"/>
+                <w:bottom w:val="nil"/>
+                <w:right w:val="nil"/>
+                <w:between w:val="nil"/>
+              </w:pBdr>
+              <w:spacing w:after="100"/>
+              <w:rPr>
+                <w:color w:val="000000"/>
+                <w:sz w:val="24"/>
+                <w:szCs w:val="24"/>
+              </w:rPr>
+            </w:pPr>
+            <w:r>
+              <w:rPr>
+                <w:color w:val="000000"/>
+                <w:sz w:val="24"/>
+                <w:szCs w:val="24"/>
+              </w:rPr>
+              <w:t>-Genero de la mascota</w:t>
             </w:r>
           </w:p>
           <w:p>
@@ -3430,56 +3221,32 @@
                 <w:sz w:val="24"/>
                 <w:szCs w:val="24"/>
               </w:rPr>
-              <w:t>Tipo</w:t>
-            </w:r>
-            <w:r>
-              <w:rPr>
-                <w:color w:val="000000"/>
-                <w:sz w:val="24"/>
-                <w:szCs w:val="24"/>
-              </w:rPr>
-              <w:t xml:space="preserve"> de mascota</w:t>
-            </w:r>
-          </w:p>
-          <w:p>
-            <w:pPr>
-              <w:pBdr>
-                <w:top w:val="nil"/>
-                <w:left w:val="nil"/>
-                <w:bottom w:val="nil"/>
-                <w:right w:val="nil"/>
-                <w:between w:val="nil"/>
-              </w:pBdr>
-              <w:spacing w:after="100"/>
-              <w:rPr>
-                <w:color w:val="000000"/>
-                <w:sz w:val="24"/>
-                <w:szCs w:val="24"/>
-              </w:rPr>
-            </w:pPr>
-            <w:r>
-              <w:rPr>
-                <w:color w:val="000000"/>
-                <w:sz w:val="24"/>
-                <w:szCs w:val="24"/>
-              </w:rPr>
-              <w:t xml:space="preserve">-Fecha de nacimiento </w:t>
-            </w:r>
-            <w:r>
-              <w:rPr>
-                <w:color w:val="000000"/>
-                <w:sz w:val="24"/>
-                <w:szCs w:val="24"/>
-              </w:rPr>
-              <w:t>de</w:t>
-            </w:r>
-            <w:r>
-              <w:rPr>
-                <w:color w:val="000000"/>
-                <w:sz w:val="24"/>
-                <w:szCs w:val="24"/>
-              </w:rPr>
-              <w:t xml:space="preserve"> la mascota</w:t>
+              <w:t>Tipo de mascota</w:t>
+            </w:r>
+          </w:p>
+          <w:p>
+            <w:pPr>
+              <w:pBdr>
+                <w:top w:val="nil"/>
+                <w:left w:val="nil"/>
+                <w:bottom w:val="nil"/>
+                <w:right w:val="nil"/>
+                <w:between w:val="nil"/>
+              </w:pBdr>
+              <w:spacing w:after="100"/>
+              <w:rPr>
+                <w:color w:val="000000"/>
+                <w:sz w:val="24"/>
+                <w:szCs w:val="24"/>
+              </w:rPr>
+            </w:pPr>
+            <w:r>
+              <w:rPr>
+                <w:color w:val="000000"/>
+                <w:sz w:val="24"/>
+                <w:szCs w:val="24"/>
+              </w:rPr>
+              <w:t>-Fecha de nacimiento de la mascota</w:t>
             </w:r>
           </w:p>
         </w:tc>
@@ -5233,8 +5000,6 @@
           <w:b/>
         </w:rPr>
       </w:pPr>
-      <w:bookmarkStart w:id="0" w:name="_GoBack"/>
-      <w:bookmarkEnd w:id="0"/>
     </w:p>
     <w:sectPr>
       <w:headerReference w:type="even" r:id="rId9"/>

</xml_diff>